<commit_message>
Added ProjecScreenShots file, cleaned up files, created folders in TrackerLibrary for DataAccess and Models, added SQL connection.
</commit_message>
<xml_diff>
--- a/Planning project.docx
+++ b/Planning project.docx
@@ -957,6 +957,15 @@
     </w:p>
     <w:p>
       <w:pPr>
+        <w:rPr>
+          <w:rFonts w:ascii="OpenDyslexic" w:hAnsi="OpenDyslexic"/>
+          <w:sz w:val="24"/>
+          <w:szCs w:val="24"/>
+        </w:rPr>
+      </w:pPr>
+    </w:p>
+    <w:p>
+      <w:pPr>
         <w:pStyle w:val="ListParagraph"/>
         <w:numPr>
           <w:ilvl w:val="0"/>
@@ -974,7 +983,6 @@
           <w:sz w:val="24"/>
           <w:szCs w:val="24"/>
         </w:rPr>
-        <w:lastRenderedPageBreak/>
         <w:t>Should this system contact users about upcoming games?</w:t>
       </w:r>
     </w:p>
@@ -1404,7 +1412,6 @@
           <w:highlight w:val="yellow"/>
           <w:u w:val="single"/>
         </w:rPr>
-        <w:lastRenderedPageBreak/>
         <w:t>Mapping the Data</w:t>
       </w:r>
     </w:p>
@@ -2068,6 +2075,7 @@
           <w:sz w:val="24"/>
           <w:szCs w:val="24"/>
         </w:rPr>
+        <w:lastRenderedPageBreak/>
         <w:t>Winner (Team)</w:t>
       </w:r>
     </w:p>
@@ -2094,21 +2102,767 @@
           <w:sz w:val="24"/>
           <w:szCs w:val="24"/>
         </w:rPr>
+        <w:t>MatchupRound</w:t>
+      </w:r>
+      <w:proofErr w:type="spellEnd"/>
+      <w:r>
+        <w:rPr>
+          <w:rFonts w:ascii="OpenDyslexic" w:hAnsi="OpenDyslexic"/>
+          <w:sz w:val="24"/>
+          <w:szCs w:val="24"/>
+        </w:rPr>
+        <w:t xml:space="preserve"> (int)</w:t>
+      </w:r>
+    </w:p>
+    <w:p>
+      <w:pPr>
+        <w:rPr>
+          <w:rFonts w:ascii="OpenDyslexic" w:hAnsi="OpenDyslexic"/>
+          <w:b/>
+          <w:bCs/>
+          <w:sz w:val="24"/>
+          <w:szCs w:val="24"/>
+          <w:u w:val="single"/>
+        </w:rPr>
+      </w:pPr>
+      <w:proofErr w:type="spellStart"/>
+      <w:r>
+        <w:rPr>
+          <w:rFonts w:ascii="OpenDyslexic" w:hAnsi="OpenDyslexic"/>
+          <w:b/>
+          <w:bCs/>
+          <w:sz w:val="24"/>
+          <w:szCs w:val="24"/>
+          <w:u w:val="single"/>
+        </w:rPr>
+        <w:t>MatchupEntry</w:t>
+      </w:r>
+      <w:proofErr w:type="spellEnd"/>
+    </w:p>
+    <w:p>
+      <w:pPr>
+        <w:pStyle w:val="ListParagraph"/>
+        <w:numPr>
+          <w:ilvl w:val="0"/>
+          <w:numId w:val="13"/>
+        </w:numPr>
+        <w:rPr>
+          <w:rFonts w:ascii="OpenDyslexic" w:hAnsi="OpenDyslexic"/>
+          <w:b/>
+          <w:bCs/>
+          <w:sz w:val="24"/>
+          <w:szCs w:val="24"/>
+          <w:u w:val="single"/>
+        </w:rPr>
+      </w:pPr>
+      <w:proofErr w:type="spellStart"/>
+      <w:r>
+        <w:rPr>
+          <w:rFonts w:ascii="OpenDyslexic" w:hAnsi="OpenDyslexic"/>
+          <w:sz w:val="24"/>
+          <w:szCs w:val="24"/>
+        </w:rPr>
+        <w:t>TeamCompeting</w:t>
+      </w:r>
+      <w:proofErr w:type="spellEnd"/>
+      <w:r>
+        <w:rPr>
+          <w:rFonts w:ascii="OpenDyslexic" w:hAnsi="OpenDyslexic"/>
+          <w:sz w:val="24"/>
+          <w:szCs w:val="24"/>
+        </w:rPr>
+        <w:t xml:space="preserve"> (Team)</w:t>
+      </w:r>
+    </w:p>
+    <w:p>
+      <w:pPr>
+        <w:pStyle w:val="ListParagraph"/>
+        <w:numPr>
+          <w:ilvl w:val="0"/>
+          <w:numId w:val="13"/>
+        </w:numPr>
+        <w:rPr>
+          <w:rFonts w:ascii="OpenDyslexic" w:hAnsi="OpenDyslexic"/>
+          <w:b/>
+          <w:bCs/>
+          <w:sz w:val="24"/>
+          <w:szCs w:val="24"/>
+          <w:u w:val="single"/>
+        </w:rPr>
+      </w:pPr>
+      <w:r>
+        <w:rPr>
+          <w:rFonts w:ascii="OpenDyslexic" w:hAnsi="OpenDyslexic"/>
+          <w:sz w:val="24"/>
+          <w:szCs w:val="24"/>
+        </w:rPr>
+        <w:t>Score (double)</w:t>
+      </w:r>
+    </w:p>
+    <w:p>
+      <w:pPr>
+        <w:pStyle w:val="ListParagraph"/>
+        <w:numPr>
+          <w:ilvl w:val="0"/>
+          <w:numId w:val="13"/>
+        </w:numPr>
+        <w:rPr>
+          <w:rFonts w:ascii="OpenDyslexic" w:hAnsi="OpenDyslexic"/>
+          <w:b/>
+          <w:bCs/>
+          <w:sz w:val="24"/>
+          <w:szCs w:val="24"/>
+          <w:u w:val="single"/>
+        </w:rPr>
+      </w:pPr>
+      <w:proofErr w:type="spellStart"/>
+      <w:r>
+        <w:rPr>
+          <w:rFonts w:ascii="OpenDyslexic" w:hAnsi="OpenDyslexic"/>
+          <w:sz w:val="24"/>
+          <w:szCs w:val="24"/>
+        </w:rPr>
+        <w:t>ParentMatchup</w:t>
+      </w:r>
+      <w:proofErr w:type="spellEnd"/>
+      <w:r>
+        <w:rPr>
+          <w:rFonts w:ascii="OpenDyslexic" w:hAnsi="OpenDyslexic"/>
+          <w:sz w:val="24"/>
+          <w:szCs w:val="24"/>
+        </w:rPr>
+        <w:t xml:space="preserve"> (Matchup)</w:t>
+      </w:r>
+    </w:p>
+    <w:p>
+      <w:pPr>
+        <w:rPr>
+          <w:rFonts w:ascii="OpenDyslexic" w:hAnsi="OpenDyslexic"/>
+          <w:b/>
+          <w:bCs/>
+          <w:sz w:val="24"/>
+          <w:szCs w:val="24"/>
+          <w:u w:val="single"/>
+        </w:rPr>
+      </w:pPr>
+    </w:p>
+    <w:p>
+      <w:pPr>
+        <w:rPr>
+          <w:rFonts w:ascii="OpenDyslexic" w:hAnsi="OpenDyslexic"/>
+          <w:b/>
+          <w:bCs/>
+          <w:sz w:val="24"/>
+          <w:szCs w:val="24"/>
+          <w:u w:val="single"/>
+        </w:rPr>
+      </w:pPr>
+      <w:r>
+        <w:rPr>
+          <w:rFonts w:ascii="OpenDyslexic" w:hAnsi="OpenDyslexic"/>
+          <w:b/>
+          <w:bCs/>
+          <w:sz w:val="24"/>
+          <w:szCs w:val="24"/>
+          <w:u w:val="single"/>
+        </w:rPr>
+        <w:t>Microsoft SQL Server Management Studio Notes:</w:t>
+      </w:r>
+    </w:p>
+    <w:p>
+      <w:pPr>
+        <w:rPr>
+          <w:rFonts w:ascii="OpenDyslexic" w:hAnsi="OpenDyslexic"/>
+          <w:sz w:val="24"/>
+          <w:szCs w:val="24"/>
+        </w:rPr>
+      </w:pPr>
+      <w:r>
+        <w:rPr>
+          <w:rFonts w:ascii="OpenDyslexic" w:hAnsi="OpenDyslexic"/>
+          <w:sz w:val="24"/>
+          <w:szCs w:val="24"/>
+        </w:rPr>
+        <w:t>Tables needed:</w:t>
+      </w:r>
+    </w:p>
+    <w:p>
+      <w:pPr>
+        <w:pStyle w:val="ListParagraph"/>
+        <w:numPr>
+          <w:ilvl w:val="0"/>
+          <w:numId w:val="3"/>
+        </w:numPr>
+        <w:rPr>
+          <w:rFonts w:ascii="OpenDyslexic" w:hAnsi="OpenDyslexic"/>
+          <w:sz w:val="24"/>
+          <w:szCs w:val="24"/>
+        </w:rPr>
+      </w:pPr>
+      <w:proofErr w:type="spellStart"/>
+      <w:r>
+        <w:rPr>
+          <w:rFonts w:ascii="OpenDyslexic" w:hAnsi="OpenDyslexic"/>
+          <w:sz w:val="24"/>
+          <w:szCs w:val="24"/>
+        </w:rPr>
+        <w:t>MatchupEntries</w:t>
+      </w:r>
+      <w:proofErr w:type="spellEnd"/>
+    </w:p>
+    <w:p>
+      <w:pPr>
+        <w:pStyle w:val="ListParagraph"/>
+        <w:numPr>
+          <w:ilvl w:val="0"/>
+          <w:numId w:val="3"/>
+        </w:numPr>
+        <w:rPr>
+          <w:rFonts w:ascii="OpenDyslexic" w:hAnsi="OpenDyslexic"/>
+          <w:sz w:val="24"/>
+          <w:szCs w:val="24"/>
+          <w:highlight w:val="yellow"/>
+        </w:rPr>
+      </w:pPr>
+      <w:r>
+        <w:rPr>
+          <w:rFonts w:ascii="OpenDyslexic" w:hAnsi="OpenDyslexic"/>
+          <w:sz w:val="24"/>
+          <w:szCs w:val="24"/>
+          <w:highlight w:val="yellow"/>
+        </w:rPr>
+        <w:t>Matchups</w:t>
+      </w:r>
+    </w:p>
+    <w:p>
+      <w:pPr>
+        <w:pStyle w:val="ListParagraph"/>
+        <w:numPr>
+          <w:ilvl w:val="0"/>
+          <w:numId w:val="3"/>
+        </w:numPr>
+        <w:rPr>
+          <w:rFonts w:ascii="OpenDyslexic" w:hAnsi="OpenDyslexic"/>
+          <w:sz w:val="24"/>
+          <w:szCs w:val="24"/>
+          <w:highlight w:val="yellow"/>
+        </w:rPr>
+      </w:pPr>
+      <w:r>
+        <w:rPr>
+          <w:rFonts w:ascii="OpenDyslexic" w:hAnsi="OpenDyslexic"/>
+          <w:sz w:val="24"/>
+          <w:szCs w:val="24"/>
+          <w:highlight w:val="yellow"/>
+        </w:rPr>
+        <w:t>People</w:t>
+      </w:r>
+    </w:p>
+    <w:p>
+      <w:pPr>
+        <w:pStyle w:val="ListParagraph"/>
+        <w:numPr>
+          <w:ilvl w:val="0"/>
+          <w:numId w:val="3"/>
+        </w:numPr>
+        <w:rPr>
+          <w:rFonts w:ascii="OpenDyslexic" w:hAnsi="OpenDyslexic"/>
+          <w:sz w:val="24"/>
+          <w:szCs w:val="24"/>
+          <w:highlight w:val="yellow"/>
+        </w:rPr>
+      </w:pPr>
+      <w:r>
+        <w:rPr>
+          <w:rFonts w:ascii="OpenDyslexic" w:hAnsi="OpenDyslexic"/>
+          <w:sz w:val="24"/>
+          <w:szCs w:val="24"/>
+          <w:highlight w:val="yellow"/>
+        </w:rPr>
+        <w:t>Prizes</w:t>
+      </w:r>
+    </w:p>
+    <w:p>
+      <w:pPr>
+        <w:pStyle w:val="ListParagraph"/>
+        <w:numPr>
+          <w:ilvl w:val="0"/>
+          <w:numId w:val="3"/>
+        </w:numPr>
+        <w:rPr>
+          <w:rFonts w:ascii="OpenDyslexic" w:hAnsi="OpenDyslexic"/>
+          <w:sz w:val="24"/>
+          <w:szCs w:val="24"/>
+        </w:rPr>
+      </w:pPr>
+      <w:proofErr w:type="spellStart"/>
+      <w:r>
+        <w:rPr>
+          <w:rFonts w:ascii="OpenDyslexic" w:hAnsi="OpenDyslexic"/>
+          <w:sz w:val="24"/>
+          <w:szCs w:val="24"/>
+          <w:highlight w:val="yellow"/>
+        </w:rPr>
+        <w:t>TeamMembers</w:t>
+      </w:r>
+      <w:proofErr w:type="spellEnd"/>
+    </w:p>
+    <w:p>
+      <w:pPr>
+        <w:pStyle w:val="ListParagraph"/>
+        <w:numPr>
+          <w:ilvl w:val="0"/>
+          <w:numId w:val="3"/>
+        </w:numPr>
+        <w:rPr>
+          <w:rFonts w:ascii="OpenDyslexic" w:hAnsi="OpenDyslexic"/>
+          <w:sz w:val="24"/>
+          <w:szCs w:val="24"/>
+        </w:rPr>
+      </w:pPr>
+      <w:r>
+        <w:rPr>
+          <w:rFonts w:ascii="OpenDyslexic" w:hAnsi="OpenDyslexic"/>
+          <w:sz w:val="24"/>
+          <w:szCs w:val="24"/>
+          <w:highlight w:val="yellow"/>
+        </w:rPr>
+        <w:t>Teams</w:t>
+      </w:r>
+    </w:p>
+    <w:p>
+      <w:pPr>
+        <w:pStyle w:val="ListParagraph"/>
+        <w:numPr>
+          <w:ilvl w:val="0"/>
+          <w:numId w:val="3"/>
+        </w:numPr>
+        <w:rPr>
+          <w:rFonts w:ascii="OpenDyslexic" w:hAnsi="OpenDyslexic"/>
+          <w:sz w:val="24"/>
+          <w:szCs w:val="24"/>
+          <w:highlight w:val="yellow"/>
+        </w:rPr>
+      </w:pPr>
+      <w:proofErr w:type="spellStart"/>
+      <w:r>
+        <w:rPr>
+          <w:rFonts w:ascii="OpenDyslexic" w:hAnsi="OpenDyslexic"/>
+          <w:sz w:val="24"/>
+          <w:szCs w:val="24"/>
+          <w:highlight w:val="yellow"/>
+        </w:rPr>
+        <w:t>TournamentEntries</w:t>
+      </w:r>
+      <w:proofErr w:type="spellEnd"/>
+    </w:p>
+    <w:p>
+      <w:pPr>
+        <w:pStyle w:val="ListParagraph"/>
+        <w:numPr>
+          <w:ilvl w:val="0"/>
+          <w:numId w:val="3"/>
+        </w:numPr>
+        <w:rPr>
+          <w:rFonts w:ascii="OpenDyslexic" w:hAnsi="OpenDyslexic"/>
+          <w:sz w:val="24"/>
+          <w:szCs w:val="24"/>
+          <w:highlight w:val="yellow"/>
+        </w:rPr>
+      </w:pPr>
+      <w:proofErr w:type="spellStart"/>
+      <w:r>
+        <w:rPr>
+          <w:rFonts w:ascii="OpenDyslexic" w:hAnsi="OpenDyslexic"/>
+          <w:sz w:val="24"/>
+          <w:szCs w:val="24"/>
+          <w:highlight w:val="yellow"/>
+        </w:rPr>
+        <w:t>TournamentPrizes</w:t>
+      </w:r>
+      <w:proofErr w:type="spellEnd"/>
+    </w:p>
+    <w:p>
+      <w:pPr>
+        <w:pStyle w:val="ListParagraph"/>
+        <w:numPr>
+          <w:ilvl w:val="0"/>
+          <w:numId w:val="3"/>
+        </w:numPr>
+        <w:rPr>
+          <w:rFonts w:ascii="OpenDyslexic" w:hAnsi="OpenDyslexic"/>
+          <w:sz w:val="24"/>
+          <w:szCs w:val="24"/>
+          <w:highlight w:val="yellow"/>
+        </w:rPr>
+      </w:pPr>
+      <w:r>
+        <w:rPr>
+          <w:rFonts w:ascii="OpenDyslexic" w:hAnsi="OpenDyslexic"/>
+          <w:sz w:val="24"/>
+          <w:szCs w:val="24"/>
+          <w:highlight w:val="yellow"/>
+        </w:rPr>
+        <w:t>Tournament</w:t>
+      </w:r>
+      <w:r>
+        <w:rPr>
+          <w:rFonts w:ascii="OpenDyslexic" w:hAnsi="OpenDyslexic"/>
+          <w:sz w:val="24"/>
+          <w:szCs w:val="24"/>
+          <w:highlight w:val="yellow"/>
+        </w:rPr>
+        <w:t xml:space="preserve">: </w:t>
+      </w:r>
+    </w:p>
+    <w:p>
+      <w:pPr>
+        <w:rPr>
+          <w:rFonts w:ascii="OpenDyslexic" w:hAnsi="OpenDyslexic"/>
+          <w:b/>
+          <w:bCs/>
+          <w:u w:val="single"/>
+        </w:rPr>
+      </w:pPr>
+      <w:r>
+        <w:rPr>
+          <w:rFonts w:ascii="OpenDyslexic" w:hAnsi="OpenDyslexic"/>
+          <w:b/>
+          <w:bCs/>
+          <w:u w:val="single"/>
+        </w:rPr>
+        <w:t>Stored Procedures needed:</w:t>
+      </w:r>
+    </w:p>
+    <w:p>
+      <w:pPr>
+        <w:pStyle w:val="ListParagraph"/>
+        <w:numPr>
+          <w:ilvl w:val="0"/>
+          <w:numId w:val="14"/>
+        </w:numPr>
+        <w:rPr>
+          <w:rFonts w:ascii="OpenDyslexic" w:hAnsi="OpenDyslexic"/>
+          <w:b/>
+          <w:bCs/>
+          <w:u w:val="single"/>
+        </w:rPr>
+      </w:pPr>
+      <w:proofErr w:type="spellStart"/>
+      <w:r>
+        <w:rPr>
+          <w:rFonts w:ascii="OpenDyslexic" w:hAnsi="OpenDyslexic"/>
+        </w:rPr>
+        <w:t>MatchupEntries_GetByMatchup</w:t>
+      </w:r>
+      <w:proofErr w:type="spellEnd"/>
+    </w:p>
+    <w:p>
+      <w:pPr>
+        <w:pStyle w:val="ListParagraph"/>
+        <w:numPr>
+          <w:ilvl w:val="0"/>
+          <w:numId w:val="14"/>
+        </w:numPr>
+        <w:rPr>
+          <w:rFonts w:ascii="OpenDyslexic" w:hAnsi="OpenDyslexic"/>
+          <w:b/>
+          <w:bCs/>
+          <w:u w:val="single"/>
+        </w:rPr>
+      </w:pPr>
+      <w:proofErr w:type="spellStart"/>
+      <w:r>
+        <w:rPr>
+          <w:rFonts w:ascii="OpenDyslexic" w:hAnsi="OpenDyslexic"/>
+        </w:rPr>
+        <w:t>Matchups_GetByTournament</w:t>
+      </w:r>
+      <w:proofErr w:type="spellEnd"/>
+    </w:p>
+    <w:p>
+      <w:pPr>
+        <w:pStyle w:val="ListParagraph"/>
+        <w:numPr>
+          <w:ilvl w:val="0"/>
+          <w:numId w:val="14"/>
+        </w:numPr>
+        <w:rPr>
+          <w:rFonts w:ascii="OpenDyslexic" w:hAnsi="OpenDyslexic"/>
+          <w:b/>
+          <w:bCs/>
+          <w:u w:val="single"/>
+        </w:rPr>
+      </w:pPr>
+      <w:proofErr w:type="spellStart"/>
+      <w:r>
+        <w:rPr>
+          <w:rFonts w:ascii="OpenDyslexic" w:hAnsi="OpenDyslexic"/>
+        </w:rPr>
+        <w:t>People_GetAll</w:t>
+      </w:r>
+      <w:proofErr w:type="spellEnd"/>
+    </w:p>
+    <w:p>
+      <w:pPr>
+        <w:pStyle w:val="ListParagraph"/>
+        <w:numPr>
+          <w:ilvl w:val="0"/>
+          <w:numId w:val="14"/>
+        </w:numPr>
+        <w:rPr>
+          <w:rFonts w:ascii="OpenDyslexic" w:hAnsi="OpenDyslexic"/>
+          <w:b/>
+          <w:bCs/>
+          <w:u w:val="single"/>
+        </w:rPr>
+      </w:pPr>
+      <w:proofErr w:type="spellStart"/>
+      <w:r>
+        <w:rPr>
+          <w:rFonts w:ascii="OpenDyslexic" w:hAnsi="OpenDyslexic"/>
+        </w:rPr>
+        <w:t>Prizes_GetByTournament</w:t>
+      </w:r>
+      <w:proofErr w:type="spellEnd"/>
+    </w:p>
+    <w:p>
+      <w:pPr>
+        <w:pStyle w:val="ListParagraph"/>
+        <w:numPr>
+          <w:ilvl w:val="0"/>
+          <w:numId w:val="14"/>
+        </w:numPr>
+        <w:rPr>
+          <w:rFonts w:ascii="OpenDyslexic" w:hAnsi="OpenDyslexic"/>
+          <w:b/>
+          <w:bCs/>
+          <w:u w:val="single"/>
+        </w:rPr>
+      </w:pPr>
+      <w:proofErr w:type="spellStart"/>
+      <w:r>
+        <w:rPr>
+          <w:rFonts w:ascii="OpenDyslexic" w:hAnsi="OpenDyslexic"/>
+        </w:rPr>
+        <w:t>Team_GetByTournament</w:t>
+      </w:r>
+      <w:proofErr w:type="spellEnd"/>
+    </w:p>
+    <w:p>
+      <w:pPr>
+        <w:pStyle w:val="ListParagraph"/>
+        <w:numPr>
+          <w:ilvl w:val="0"/>
+          <w:numId w:val="14"/>
+        </w:numPr>
+        <w:rPr>
+          <w:rFonts w:ascii="OpenDyslexic" w:hAnsi="OpenDyslexic"/>
+          <w:b/>
+          <w:bCs/>
+          <w:u w:val="single"/>
+        </w:rPr>
+      </w:pPr>
+      <w:proofErr w:type="spellStart"/>
+      <w:r>
+        <w:rPr>
+          <w:rFonts w:ascii="OpenDyslexic" w:hAnsi="OpenDyslexic"/>
+        </w:rPr>
+        <w:t>TeamMembers_GetByTeam</w:t>
+      </w:r>
+      <w:proofErr w:type="spellEnd"/>
+    </w:p>
+    <w:p>
+      <w:pPr>
+        <w:pStyle w:val="ListParagraph"/>
+        <w:numPr>
+          <w:ilvl w:val="0"/>
+          <w:numId w:val="14"/>
+        </w:numPr>
+        <w:rPr>
+          <w:rFonts w:ascii="OpenDyslexic" w:hAnsi="OpenDyslexic"/>
+          <w:b/>
+          <w:bCs/>
+          <w:u w:val="single"/>
+        </w:rPr>
+      </w:pPr>
+      <w:proofErr w:type="spellStart"/>
+      <w:r>
+        <w:rPr>
+          <w:rFonts w:ascii="OpenDyslexic" w:hAnsi="OpenDyslexic"/>
+        </w:rPr>
+        <w:t>Tournaments_GetAll</w:t>
+      </w:r>
+      <w:proofErr w:type="spellEnd"/>
+    </w:p>
+    <w:p>
+      <w:pPr>
+        <w:rPr>
+          <w:rFonts w:ascii="OpenDyslexic" w:hAnsi="OpenDyslexic"/>
+          <w:b/>
+          <w:bCs/>
+          <w:sz w:val="24"/>
+          <w:szCs w:val="24"/>
+          <w:u w:val="single"/>
+        </w:rPr>
+      </w:pPr>
+      <w:r>
+        <w:rPr>
+          <w:rFonts w:ascii="OpenDyslexic" w:hAnsi="OpenDyslexic"/>
+          <w:b/>
+          <w:bCs/>
+          <w:sz w:val="24"/>
+          <w:szCs w:val="24"/>
+          <w:u w:val="single"/>
+        </w:rPr>
         <w:lastRenderedPageBreak/>
-        <w:t>MatchupRound</w:t>
+        <w:t>Connection to SQL</w:t>
+      </w:r>
+    </w:p>
+    <w:p>
+      <w:pPr>
+        <w:pStyle w:val="ListParagraph"/>
+        <w:numPr>
+          <w:ilvl w:val="0"/>
+          <w:numId w:val="15"/>
+        </w:numPr>
+        <w:rPr>
+          <w:rFonts w:ascii="OpenDyslexic" w:hAnsi="OpenDyslexic"/>
+          <w:b/>
+          <w:bCs/>
+          <w:sz w:val="24"/>
+          <w:szCs w:val="24"/>
+          <w:u w:val="single"/>
+        </w:rPr>
+      </w:pPr>
+      <w:r>
+        <w:rPr>
+          <w:rFonts w:ascii="OpenDyslexic" w:hAnsi="OpenDyslexic"/>
+          <w:b/>
+          <w:bCs/>
+          <w:sz w:val="24"/>
+          <w:szCs w:val="24"/>
+        </w:rPr>
+        <w:t>Using Dapper for connection</w:t>
+      </w:r>
+    </w:p>
+    <w:p>
+      <w:pPr>
+        <w:pStyle w:val="ListParagraph"/>
+        <w:numPr>
+          <w:ilvl w:val="0"/>
+          <w:numId w:val="15"/>
+        </w:numPr>
+        <w:rPr>
+          <w:rFonts w:ascii="OpenDyslexic" w:hAnsi="OpenDyslexic"/>
+          <w:b/>
+          <w:bCs/>
+          <w:sz w:val="24"/>
+          <w:szCs w:val="24"/>
+          <w:u w:val="single"/>
+        </w:rPr>
+      </w:pPr>
+      <w:r>
+        <w:rPr>
+          <w:rFonts w:ascii="OpenDyslexic" w:hAnsi="OpenDyslexic"/>
+          <w:b/>
+          <w:bCs/>
+          <w:sz w:val="24"/>
+          <w:szCs w:val="24"/>
+        </w:rPr>
+        <w:t>Add reference to Dapper</w:t>
+      </w:r>
+    </w:p>
+    <w:p>
+      <w:pPr>
+        <w:pStyle w:val="ListParagraph"/>
+        <w:numPr>
+          <w:ilvl w:val="0"/>
+          <w:numId w:val="15"/>
+        </w:numPr>
+        <w:rPr>
+          <w:rFonts w:ascii="OpenDyslexic" w:hAnsi="OpenDyslexic"/>
+          <w:b/>
+          <w:bCs/>
+          <w:sz w:val="24"/>
+          <w:szCs w:val="24"/>
+          <w:u w:val="single"/>
+        </w:rPr>
+      </w:pPr>
+      <w:proofErr w:type="spellStart"/>
+      <w:r>
+        <w:rPr>
+          <w:rFonts w:ascii="OpenDyslexic" w:hAnsi="OpenDyslexic"/>
+          <w:b/>
+          <w:bCs/>
+          <w:sz w:val="24"/>
+          <w:szCs w:val="24"/>
+        </w:rPr>
+        <w:t>TrackerLibrary</w:t>
       </w:r>
       <w:proofErr w:type="spellEnd"/>
       <w:r>
         <w:rPr>
           <w:rFonts w:ascii="OpenDyslexic" w:hAnsi="OpenDyslexic"/>
-          <w:sz w:val="24"/>
-          <w:szCs w:val="24"/>
-        </w:rPr>
-        <w:t xml:space="preserve"> (int)</w:t>
-      </w:r>
-    </w:p>
-    <w:p>
-      <w:pPr>
+          <w:b/>
+          <w:bCs/>
+          <w:sz w:val="24"/>
+          <w:szCs w:val="24"/>
+        </w:rPr>
+        <w:t xml:space="preserve"> is just a DLL so it will </w:t>
+      </w:r>
+      <w:proofErr w:type="gramStart"/>
+      <w:r>
+        <w:rPr>
+          <w:rFonts w:ascii="OpenDyslexic" w:hAnsi="OpenDyslexic"/>
+          <w:b/>
+          <w:bCs/>
+          <w:sz w:val="24"/>
+          <w:szCs w:val="24"/>
+        </w:rPr>
+        <w:t>is</w:t>
+      </w:r>
+      <w:proofErr w:type="gramEnd"/>
+      <w:r>
+        <w:rPr>
+          <w:rFonts w:ascii="OpenDyslexic" w:hAnsi="OpenDyslexic"/>
+          <w:b/>
+          <w:bCs/>
+          <w:sz w:val="24"/>
+          <w:szCs w:val="24"/>
+        </w:rPr>
+        <w:t xml:space="preserve"> the </w:t>
+      </w:r>
+      <w:proofErr w:type="spellStart"/>
+      <w:r>
+        <w:rPr>
+          <w:rFonts w:ascii="OpenDyslexic" w:hAnsi="OpenDyslexic"/>
+          <w:b/>
+          <w:bCs/>
+          <w:sz w:val="24"/>
+          <w:szCs w:val="24"/>
+        </w:rPr>
+        <w:t>app.config</w:t>
+      </w:r>
+      <w:proofErr w:type="spellEnd"/>
+      <w:r>
+        <w:rPr>
+          <w:rFonts w:ascii="OpenDyslexic" w:hAnsi="OpenDyslexic"/>
+          <w:b/>
+          <w:bCs/>
+          <w:sz w:val="24"/>
+          <w:szCs w:val="24"/>
+        </w:rPr>
+        <w:t xml:space="preserve"> file from the user interface</w:t>
+      </w:r>
+    </w:p>
+    <w:p>
+      <w:pPr>
+        <w:pStyle w:val="ListParagraph"/>
+        <w:numPr>
+          <w:ilvl w:val="0"/>
+          <w:numId w:val="15"/>
+        </w:numPr>
         <w:rPr>
           <w:rFonts w:ascii="OpenDyslexic" w:hAnsi="OpenDyslexic"/>
           <w:b/>
@@ -2118,6 +2872,16 @@
           <w:u w:val="single"/>
         </w:rPr>
       </w:pPr>
+      <w:r>
+        <w:rPr>
+          <w:rFonts w:ascii="OpenDyslexic" w:hAnsi="OpenDyslexic"/>
+          <w:b/>
+          <w:bCs/>
+          <w:sz w:val="24"/>
+          <w:szCs w:val="24"/>
+        </w:rPr>
+        <w:t xml:space="preserve">Added </w:t>
+      </w:r>
       <w:proofErr w:type="spellStart"/>
       <w:r>
         <w:rPr>
@@ -2126,18 +2890,110 @@
           <w:bCs/>
           <w:sz w:val="24"/>
           <w:szCs w:val="24"/>
+        </w:rPr>
+        <w:t>App.config</w:t>
+      </w:r>
+      <w:proofErr w:type="spellEnd"/>
+      <w:r>
+        <w:rPr>
+          <w:rFonts w:ascii="OpenDyslexic" w:hAnsi="OpenDyslexic"/>
+          <w:b/>
+          <w:bCs/>
+          <w:sz w:val="24"/>
+          <w:szCs w:val="24"/>
+        </w:rPr>
+        <w:t xml:space="preserve"> file to </w:t>
+      </w:r>
+      <w:proofErr w:type="spellStart"/>
+      <w:r>
+        <w:rPr>
+          <w:rFonts w:ascii="OpenDyslexic" w:hAnsi="OpenDyslexic"/>
+          <w:b/>
+          <w:bCs/>
+          <w:sz w:val="24"/>
+          <w:szCs w:val="24"/>
+        </w:rPr>
+        <w:t>TrackerUI</w:t>
+      </w:r>
+      <w:proofErr w:type="spellEnd"/>
+    </w:p>
+    <w:p>
+      <w:pPr>
+        <w:pStyle w:val="ListParagraph"/>
+        <w:numPr>
+          <w:ilvl w:val="0"/>
+          <w:numId w:val="15"/>
+        </w:numPr>
+        <w:rPr>
+          <w:rFonts w:ascii="OpenDyslexic" w:hAnsi="OpenDyslexic"/>
+          <w:b/>
+          <w:bCs/>
+          <w:sz w:val="24"/>
+          <w:szCs w:val="24"/>
           <w:u w:val="single"/>
         </w:rPr>
-        <w:t>MatchupEntry</w:t>
+      </w:pPr>
+      <w:r>
+        <w:rPr>
+          <w:rFonts w:ascii="OpenDyslexic" w:hAnsi="OpenDyslexic"/>
+          <w:b/>
+          <w:bCs/>
+          <w:sz w:val="24"/>
+          <w:szCs w:val="24"/>
+        </w:rPr>
+        <w:t xml:space="preserve">Add connection string to </w:t>
+      </w:r>
+      <w:proofErr w:type="spellStart"/>
+      <w:r>
+        <w:rPr>
+          <w:rFonts w:ascii="OpenDyslexic" w:hAnsi="OpenDyslexic"/>
+          <w:b/>
+          <w:bCs/>
+          <w:sz w:val="24"/>
+          <w:szCs w:val="24"/>
+        </w:rPr>
+        <w:t>App.config</w:t>
       </w:r>
       <w:proofErr w:type="spellEnd"/>
-    </w:p>
-    <w:p>
-      <w:pPr>
-        <w:pStyle w:val="ListParagraph"/>
-        <w:numPr>
-          <w:ilvl w:val="0"/>
-          <w:numId w:val="13"/>
+      <w:r>
+        <w:rPr>
+          <w:rFonts w:ascii="OpenDyslexic" w:hAnsi="OpenDyslexic"/>
+          <w:b/>
+          <w:bCs/>
+          <w:sz w:val="24"/>
+          <w:szCs w:val="24"/>
+        </w:rPr>
+        <w:t xml:space="preserve"> (within </w:t>
+      </w:r>
+      <w:proofErr w:type="spellStart"/>
+      <w:r>
+        <w:rPr>
+          <w:rFonts w:ascii="OpenDyslexic" w:hAnsi="OpenDyslexic"/>
+          <w:b/>
+          <w:bCs/>
+          <w:sz w:val="24"/>
+          <w:szCs w:val="24"/>
+        </w:rPr>
+        <w:t>TrackerUI</w:t>
+      </w:r>
+      <w:proofErr w:type="spellEnd"/>
+      <w:r>
+        <w:rPr>
+          <w:rFonts w:ascii="OpenDyslexic" w:hAnsi="OpenDyslexic"/>
+          <w:b/>
+          <w:bCs/>
+          <w:sz w:val="24"/>
+          <w:szCs w:val="24"/>
+        </w:rPr>
+        <w:t>)</w:t>
+      </w:r>
+    </w:p>
+    <w:p>
+      <w:pPr>
+        <w:pStyle w:val="ListParagraph"/>
+        <w:numPr>
+          <w:ilvl w:val="0"/>
+          <w:numId w:val="15"/>
         </w:numPr>
         <w:rPr>
           <w:rFonts w:ascii="OpenDyslexic" w:hAnsi="OpenDyslexic"/>
@@ -2148,32 +3004,421 @@
           <w:u w:val="single"/>
         </w:rPr>
       </w:pPr>
+      <w:r>
+        <w:rPr>
+          <w:rFonts w:ascii="OpenDyslexic" w:hAnsi="OpenDyslexic"/>
+          <w:b/>
+          <w:bCs/>
+          <w:sz w:val="24"/>
+          <w:szCs w:val="24"/>
+        </w:rPr>
+        <w:t xml:space="preserve">Added </w:t>
+      </w:r>
       <w:proofErr w:type="spellStart"/>
-      <w:r>
-        <w:rPr>
-          <w:rFonts w:ascii="OpenDyslexic" w:hAnsi="OpenDyslexic"/>
-          <w:sz w:val="24"/>
-          <w:szCs w:val="24"/>
-        </w:rPr>
-        <w:t>TeamCompeting</w:t>
+      <w:proofErr w:type="gramStart"/>
+      <w:r>
+        <w:rPr>
+          <w:rFonts w:ascii="OpenDyslexic" w:hAnsi="OpenDyslexic"/>
+          <w:b/>
+          <w:bCs/>
+          <w:sz w:val="24"/>
+          <w:szCs w:val="24"/>
+        </w:rPr>
+        <w:t>System.Configuration.ConfigurationManager</w:t>
       </w:r>
       <w:proofErr w:type="spellEnd"/>
-      <w:r>
-        <w:rPr>
-          <w:rFonts w:ascii="OpenDyslexic" w:hAnsi="OpenDyslexic"/>
-          <w:sz w:val="24"/>
-          <w:szCs w:val="24"/>
-        </w:rPr>
-        <w:t xml:space="preserve"> (Team)</w:t>
-      </w:r>
-    </w:p>
-    <w:p>
-      <w:pPr>
-        <w:pStyle w:val="ListParagraph"/>
-        <w:numPr>
-          <w:ilvl w:val="0"/>
-          <w:numId w:val="13"/>
-        </w:numPr>
+      <w:proofErr w:type="gramEnd"/>
+      <w:r>
+        <w:rPr>
+          <w:rFonts w:ascii="OpenDyslexic" w:hAnsi="OpenDyslexic"/>
+          <w:b/>
+          <w:bCs/>
+          <w:sz w:val="24"/>
+          <w:szCs w:val="24"/>
+        </w:rPr>
+        <w:t xml:space="preserve"> </w:t>
+      </w:r>
+      <w:proofErr w:type="spellStart"/>
+      <w:r>
+        <w:rPr>
+          <w:rFonts w:ascii="OpenDyslexic" w:hAnsi="OpenDyslexic"/>
+          <w:b/>
+          <w:bCs/>
+          <w:sz w:val="24"/>
+          <w:szCs w:val="24"/>
+        </w:rPr>
+        <w:t>Nuget</w:t>
+      </w:r>
+      <w:proofErr w:type="spellEnd"/>
+      <w:r>
+        <w:rPr>
+          <w:rFonts w:ascii="OpenDyslexic" w:hAnsi="OpenDyslexic"/>
+          <w:b/>
+          <w:bCs/>
+          <w:sz w:val="24"/>
+          <w:szCs w:val="24"/>
+        </w:rPr>
+        <w:t xml:space="preserve"> package to </w:t>
+      </w:r>
+      <w:proofErr w:type="spellStart"/>
+      <w:r>
+        <w:rPr>
+          <w:rFonts w:ascii="OpenDyslexic" w:hAnsi="OpenDyslexic"/>
+          <w:b/>
+          <w:bCs/>
+          <w:sz w:val="24"/>
+          <w:szCs w:val="24"/>
+        </w:rPr>
+        <w:t>TrackerLibrary</w:t>
+      </w:r>
+      <w:proofErr w:type="spellEnd"/>
+      <w:r>
+        <w:rPr>
+          <w:rFonts w:ascii="OpenDyslexic" w:hAnsi="OpenDyslexic"/>
+          <w:b/>
+          <w:bCs/>
+          <w:sz w:val="24"/>
+          <w:szCs w:val="24"/>
+        </w:rPr>
+        <w:t>.</w:t>
+      </w:r>
+    </w:p>
+    <w:p>
+      <w:pPr>
+        <w:autoSpaceDE w:val="0"/>
+        <w:autoSpaceDN w:val="0"/>
+        <w:adjustRightInd w:val="0"/>
+        <w:spacing w:after="0" w:line="240" w:lineRule="auto"/>
+        <w:rPr>
+          <w:rFonts w:ascii="Cascadia Mono" w:hAnsi="Cascadia Mono" w:cs="Cascadia Mono"/>
+          <w:color w:val="000000"/>
+          <w:sz w:val="19"/>
+          <w:szCs w:val="19"/>
+        </w:rPr>
+      </w:pPr>
+      <w:r>
+        <w:rPr>
+          <w:rFonts w:ascii="Cascadia Mono" w:hAnsi="Cascadia Mono" w:cs="Cascadia Mono"/>
+          <w:color w:val="008000"/>
+          <w:sz w:val="19"/>
+          <w:szCs w:val="19"/>
+        </w:rPr>
+        <w:t xml:space="preserve">// create new </w:t>
+      </w:r>
+      <w:proofErr w:type="spellStart"/>
+      <w:r>
+        <w:rPr>
+          <w:rFonts w:ascii="Cascadia Mono" w:hAnsi="Cascadia Mono" w:cs="Cascadia Mono"/>
+          <w:color w:val="008000"/>
+          <w:sz w:val="19"/>
+          <w:szCs w:val="19"/>
+        </w:rPr>
+        <w:t>IDbconnection</w:t>
+      </w:r>
+      <w:proofErr w:type="spellEnd"/>
+      <w:r>
+        <w:rPr>
+          <w:rFonts w:ascii="Cascadia Mono" w:hAnsi="Cascadia Mono" w:cs="Cascadia Mono"/>
+          <w:color w:val="008000"/>
+          <w:sz w:val="19"/>
+          <w:szCs w:val="19"/>
+        </w:rPr>
+        <w:t xml:space="preserve">, fill connection with </w:t>
+      </w:r>
+      <w:proofErr w:type="spellStart"/>
+      <w:proofErr w:type="gramStart"/>
+      <w:r>
+        <w:rPr>
+          <w:rFonts w:ascii="Cascadia Mono" w:hAnsi="Cascadia Mono" w:cs="Cascadia Mono"/>
+          <w:color w:val="008000"/>
+          <w:sz w:val="19"/>
+          <w:szCs w:val="19"/>
+        </w:rPr>
+        <w:t>System.Data.SqlClient</w:t>
+      </w:r>
+      <w:proofErr w:type="spellEnd"/>
+      <w:proofErr w:type="gramEnd"/>
+    </w:p>
+    <w:p>
+      <w:pPr>
+        <w:autoSpaceDE w:val="0"/>
+        <w:autoSpaceDN w:val="0"/>
+        <w:adjustRightInd w:val="0"/>
+        <w:spacing w:after="0" w:line="240" w:lineRule="auto"/>
+        <w:rPr>
+          <w:rFonts w:ascii="Cascadia Mono" w:hAnsi="Cascadia Mono" w:cs="Cascadia Mono"/>
+          <w:color w:val="000000"/>
+          <w:sz w:val="19"/>
+          <w:szCs w:val="19"/>
+        </w:rPr>
+      </w:pPr>
+      <w:r>
+        <w:rPr>
+          <w:rFonts w:ascii="Cascadia Mono" w:hAnsi="Cascadia Mono" w:cs="Cascadia Mono"/>
+          <w:color w:val="0000FF"/>
+          <w:sz w:val="19"/>
+          <w:szCs w:val="19"/>
+        </w:rPr>
+        <w:t>using</w:t>
+      </w:r>
+      <w:r>
+        <w:rPr>
+          <w:rFonts w:ascii="Cascadia Mono" w:hAnsi="Cascadia Mono" w:cs="Cascadia Mono"/>
+          <w:color w:val="000000"/>
+          <w:sz w:val="19"/>
+          <w:szCs w:val="19"/>
+        </w:rPr>
+        <w:t xml:space="preserve"> (</w:t>
+      </w:r>
+      <w:proofErr w:type="spellStart"/>
+      <w:r>
+        <w:rPr>
+          <w:rFonts w:ascii="Cascadia Mono" w:hAnsi="Cascadia Mono" w:cs="Cascadia Mono"/>
+          <w:color w:val="000000"/>
+          <w:sz w:val="19"/>
+          <w:szCs w:val="19"/>
+        </w:rPr>
+        <w:t>IDbConnection</w:t>
+      </w:r>
+      <w:proofErr w:type="spellEnd"/>
+      <w:r>
+        <w:rPr>
+          <w:rFonts w:ascii="Cascadia Mono" w:hAnsi="Cascadia Mono" w:cs="Cascadia Mono"/>
+          <w:color w:val="000000"/>
+          <w:sz w:val="19"/>
+          <w:szCs w:val="19"/>
+        </w:rPr>
+        <w:t xml:space="preserve"> connection = </w:t>
+      </w:r>
+      <w:r>
+        <w:rPr>
+          <w:rFonts w:ascii="Cascadia Mono" w:hAnsi="Cascadia Mono" w:cs="Cascadia Mono"/>
+          <w:color w:val="0000FF"/>
+          <w:sz w:val="19"/>
+          <w:szCs w:val="19"/>
+        </w:rPr>
+        <w:t>new</w:t>
+      </w:r>
+      <w:r>
+        <w:rPr>
+          <w:rFonts w:ascii="Cascadia Mono" w:hAnsi="Cascadia Mono" w:cs="Cascadia Mono"/>
+          <w:color w:val="000000"/>
+          <w:sz w:val="19"/>
+          <w:szCs w:val="19"/>
+        </w:rPr>
+        <w:t xml:space="preserve"> </w:t>
+      </w:r>
+      <w:proofErr w:type="gramStart"/>
+      <w:r>
+        <w:rPr>
+          <w:rFonts w:ascii="Cascadia Mono" w:hAnsi="Cascadia Mono" w:cs="Cascadia Mono"/>
+          <w:color w:val="000000"/>
+          <w:sz w:val="19"/>
+          <w:szCs w:val="19"/>
+        </w:rPr>
+        <w:t>System.Data.SqlClient.SqlConnection</w:t>
+      </w:r>
+      <w:proofErr w:type="gramEnd"/>
+      <w:r>
+        <w:rPr>
+          <w:rFonts w:ascii="Cascadia Mono" w:hAnsi="Cascadia Mono" w:cs="Cascadia Mono"/>
+          <w:color w:val="000000"/>
+          <w:sz w:val="19"/>
+          <w:szCs w:val="19"/>
+        </w:rPr>
+        <w:t>(GlobalConfig.CnnString(</w:t>
+      </w:r>
+      <w:r>
+        <w:rPr>
+          <w:rFonts w:ascii="Cascadia Mono" w:hAnsi="Cascadia Mono" w:cs="Cascadia Mono"/>
+          <w:color w:val="A31515"/>
+          <w:sz w:val="19"/>
+          <w:szCs w:val="19"/>
+        </w:rPr>
+        <w:t>"Tournaments"</w:t>
+      </w:r>
+      <w:r>
+        <w:rPr>
+          <w:rFonts w:ascii="Cascadia Mono" w:hAnsi="Cascadia Mono" w:cs="Cascadia Mono"/>
+          <w:color w:val="000000"/>
+          <w:sz w:val="19"/>
+          <w:szCs w:val="19"/>
+        </w:rPr>
+        <w:t>)))</w:t>
+      </w:r>
+    </w:p>
+    <w:p>
+      <w:pPr>
+        <w:autoSpaceDE w:val="0"/>
+        <w:autoSpaceDN w:val="0"/>
+        <w:adjustRightInd w:val="0"/>
+        <w:spacing w:after="0" w:line="240" w:lineRule="auto"/>
+        <w:rPr>
+          <w:rFonts w:ascii="Cascadia Mono" w:hAnsi="Cascadia Mono" w:cs="Cascadia Mono"/>
+          <w:color w:val="000000"/>
+          <w:sz w:val="19"/>
+          <w:szCs w:val="19"/>
+        </w:rPr>
+      </w:pPr>
+      <w:r>
+        <w:rPr>
+          <w:rFonts w:ascii="Cascadia Mono" w:hAnsi="Cascadia Mono" w:cs="Cascadia Mono"/>
+          <w:color w:val="000000"/>
+          <w:sz w:val="19"/>
+          <w:szCs w:val="19"/>
+        </w:rPr>
+        <w:t>{</w:t>
+      </w:r>
+    </w:p>
+    <w:p>
+      <w:pPr>
+        <w:rPr>
+          <w:rFonts w:ascii="Cascadia Mono" w:hAnsi="Cascadia Mono" w:cs="Cascadia Mono"/>
+          <w:color w:val="000000"/>
+          <w:sz w:val="19"/>
+          <w:szCs w:val="19"/>
+        </w:rPr>
+      </w:pPr>
+      <w:r>
+        <w:rPr>
+          <w:rFonts w:ascii="Cascadia Mono" w:hAnsi="Cascadia Mono" w:cs="Cascadia Mono"/>
+          <w:color w:val="000000"/>
+          <w:sz w:val="19"/>
+          <w:szCs w:val="19"/>
+        </w:rPr>
+        <w:t>}</w:t>
+      </w:r>
+    </w:p>
+    <w:p>
+      <w:pPr>
+        <w:pStyle w:val="ListParagraph"/>
+        <w:numPr>
+          <w:ilvl w:val="0"/>
+          <w:numId w:val="15"/>
+        </w:numPr>
+        <w:rPr>
+          <w:rFonts w:ascii="OpenDyslexic" w:hAnsi="OpenDyslexic"/>
+          <w:sz w:val="24"/>
+          <w:szCs w:val="24"/>
+        </w:rPr>
+      </w:pPr>
+      <w:r>
+        <w:rPr>
+          <w:rFonts w:ascii="OpenDyslexic" w:hAnsi="OpenDyslexic"/>
+          <w:sz w:val="24"/>
+          <w:szCs w:val="24"/>
+        </w:rPr>
+        <w:t>Create stored procedure in SQL database</w:t>
+      </w:r>
+    </w:p>
+    <w:p>
+      <w:pPr>
+        <w:pStyle w:val="ListParagraph"/>
+        <w:numPr>
+          <w:ilvl w:val="0"/>
+          <w:numId w:val="15"/>
+        </w:numPr>
+        <w:rPr>
+          <w:rFonts w:ascii="OpenDyslexic" w:hAnsi="OpenDyslexic"/>
+          <w:sz w:val="24"/>
+          <w:szCs w:val="24"/>
+        </w:rPr>
+      </w:pPr>
+      <w:r>
+        <w:rPr>
+          <w:rFonts w:ascii="OpenDyslexic" w:hAnsi="OpenDyslexic"/>
+          <w:sz w:val="24"/>
+          <w:szCs w:val="24"/>
+        </w:rPr>
+        <w:t xml:space="preserve">Added settings property to </w:t>
+      </w:r>
+      <w:proofErr w:type="spellStart"/>
+      <w:r>
+        <w:rPr>
+          <w:rFonts w:ascii="OpenDyslexic" w:hAnsi="OpenDyslexic"/>
+          <w:sz w:val="24"/>
+          <w:szCs w:val="24"/>
+        </w:rPr>
+        <w:t>TrackUI</w:t>
+      </w:r>
+      <w:proofErr w:type="spellEnd"/>
+    </w:p>
+    <w:p>
+      <w:pPr>
+        <w:pStyle w:val="ListParagraph"/>
+        <w:numPr>
+          <w:ilvl w:val="1"/>
+          <w:numId w:val="15"/>
+        </w:numPr>
+        <w:rPr>
+          <w:rFonts w:ascii="OpenDyslexic" w:hAnsi="OpenDyslexic"/>
+          <w:sz w:val="24"/>
+          <w:szCs w:val="24"/>
+        </w:rPr>
+      </w:pPr>
+      <w:r>
+        <w:rPr>
+          <w:rFonts w:ascii="OpenDyslexic" w:hAnsi="OpenDyslexic"/>
+          <w:sz w:val="24"/>
+          <w:szCs w:val="24"/>
+        </w:rPr>
+        <w:t>Added setting for connection to SQL Server.</w:t>
+      </w:r>
+    </w:p>
+    <w:p>
+      <w:pPr>
+        <w:rPr>
+          <w:rFonts w:ascii="OpenDyslexic" w:hAnsi="OpenDyslexic"/>
+          <w:sz w:val="24"/>
+          <w:szCs w:val="24"/>
+        </w:rPr>
+      </w:pPr>
+      <w:r>
+        <w:rPr>
+          <w:rFonts w:ascii="OpenDyslexic" w:hAnsi="OpenDyslexic"/>
+          <w:sz w:val="24"/>
+          <w:szCs w:val="24"/>
+        </w:rPr>
+        <w:drawing>
+          <wp:inline distT="0" distB="0" distL="0" distR="0" wp14:anchorId="3DBD326B" wp14:editId="1862CAC7">
+            <wp:extent cx="5876290" cy="3343275"/>
+            <wp:effectExtent l="0" t="0" r="0" b="9525"/>
+            <wp:docPr id="1" name="Picture 1" descr="Graphical user interface, text, application, email&#10;&#10;Description automatically generated"/>
+            <wp:cNvGraphicFramePr>
+              <a:graphicFrameLocks xmlns:a="http://schemas.openxmlformats.org/drawingml/2006/main" noChangeAspect="1"/>
+            </wp:cNvGraphicFramePr>
+            <a:graphic xmlns:a="http://schemas.openxmlformats.org/drawingml/2006/main">
+              <a:graphicData uri="http://schemas.openxmlformats.org/drawingml/2006/picture">
+                <pic:pic xmlns:pic="http://schemas.openxmlformats.org/drawingml/2006/picture">
+                  <pic:nvPicPr>
+                    <pic:cNvPr id="1" name="Picture 1" descr="Graphical user interface, text, application, email&#10;&#10;Description automatically generated"/>
+                    <pic:cNvPicPr/>
+                  </pic:nvPicPr>
+                  <pic:blipFill>
+                    <a:blip r:embed="rId6"/>
+                    <a:stretch>
+                      <a:fillRect/>
+                    </a:stretch>
+                  </pic:blipFill>
+                  <pic:spPr>
+                    <a:xfrm>
+                      <a:off x="0" y="0"/>
+                      <a:ext cx="5896816" cy="3354953"/>
+                    </a:xfrm>
+                    <a:prstGeom prst="rect">
+                      <a:avLst/>
+                    </a:prstGeom>
+                  </pic:spPr>
+                </pic:pic>
+              </a:graphicData>
+            </a:graphic>
+          </wp:inline>
+        </w:drawing>
+      </w:r>
+    </w:p>
+    <w:p>
+      <w:pPr>
+        <w:ind w:left="360"/>
         <w:rPr>
           <w:rFonts w:ascii="OpenDyslexic" w:hAnsi="OpenDyslexic"/>
           <w:b/>
@@ -2186,28 +3431,134 @@
       <w:r>
         <w:rPr>
           <w:rFonts w:ascii="OpenDyslexic" w:hAnsi="OpenDyslexic"/>
-          <w:sz w:val="24"/>
-          <w:szCs w:val="24"/>
-        </w:rPr>
-        <w:t>Score (double)</w:t>
-      </w:r>
-    </w:p>
-    <w:p>
-      <w:pPr>
-        <w:pStyle w:val="ListParagraph"/>
-        <w:numPr>
-          <w:ilvl w:val="0"/>
-          <w:numId w:val="13"/>
-        </w:numPr>
-        <w:rPr>
-          <w:rFonts w:ascii="OpenDyslexic" w:hAnsi="OpenDyslexic"/>
           <w:b/>
           <w:bCs/>
           <w:sz w:val="24"/>
           <w:szCs w:val="24"/>
           <w:u w:val="single"/>
         </w:rPr>
-      </w:pPr>
+        <w:lastRenderedPageBreak/>
+        <w:drawing>
+          <wp:inline distT="0" distB="0" distL="0" distR="0" wp14:anchorId="68F6B258" wp14:editId="722E02D8">
+            <wp:extent cx="6238875" cy="6324600"/>
+            <wp:effectExtent l="0" t="0" r="9525" b="0"/>
+            <wp:docPr id="2" name="Picture 2" descr="Graphical user interface, text, application, email&#10;&#10;Description automatically generated"/>
+            <wp:cNvGraphicFramePr>
+              <a:graphicFrameLocks xmlns:a="http://schemas.openxmlformats.org/drawingml/2006/main" noChangeAspect="1"/>
+            </wp:cNvGraphicFramePr>
+            <a:graphic xmlns:a="http://schemas.openxmlformats.org/drawingml/2006/main">
+              <a:graphicData uri="http://schemas.openxmlformats.org/drawingml/2006/picture">
+                <pic:pic xmlns:pic="http://schemas.openxmlformats.org/drawingml/2006/picture">
+                  <pic:nvPicPr>
+                    <pic:cNvPr id="2" name="Picture 2" descr="Graphical user interface, text, application, email&#10;&#10;Description automatically generated"/>
+                    <pic:cNvPicPr/>
+                  </pic:nvPicPr>
+                  <pic:blipFill>
+                    <a:blip r:embed="rId7"/>
+                    <a:stretch>
+                      <a:fillRect/>
+                    </a:stretch>
+                  </pic:blipFill>
+                  <pic:spPr>
+                    <a:xfrm>
+                      <a:off x="0" y="0"/>
+                      <a:ext cx="6238875" cy="6324600"/>
+                    </a:xfrm>
+                    <a:prstGeom prst="rect">
+                      <a:avLst/>
+                    </a:prstGeom>
+                  </pic:spPr>
+                </pic:pic>
+              </a:graphicData>
+            </a:graphic>
+          </wp:inline>
+        </w:drawing>
+      </w:r>
+    </w:p>
+    <w:p>
+      <w:pPr>
+        <w:rPr>
+          <w:rFonts w:ascii="OpenDyslexic" w:hAnsi="OpenDyslexic"/>
+          <w:b/>
+          <w:bCs/>
+          <w:sz w:val="28"/>
+          <w:szCs w:val="28"/>
+          <w:u w:val="single"/>
+        </w:rPr>
+      </w:pPr>
+    </w:p>
+    <w:p>
+      <w:pPr>
+        <w:rPr>
+          <w:rFonts w:ascii="OpenDyslexic" w:hAnsi="OpenDyslexic"/>
+          <w:b/>
+          <w:bCs/>
+          <w:sz w:val="28"/>
+          <w:szCs w:val="28"/>
+          <w:u w:val="single"/>
+        </w:rPr>
+      </w:pPr>
+    </w:p>
+    <w:p>
+      <w:pPr>
+        <w:rPr>
+          <w:rFonts w:ascii="OpenDyslexic" w:hAnsi="OpenDyslexic"/>
+          <w:b/>
+          <w:bCs/>
+          <w:sz w:val="28"/>
+          <w:szCs w:val="28"/>
+          <w:u w:val="single"/>
+        </w:rPr>
+      </w:pPr>
+    </w:p>
+    <w:p>
+      <w:pPr>
+        <w:pStyle w:val="ListParagraph"/>
+        <w:rPr>
+          <w:rFonts w:ascii="OpenDyslexic" w:hAnsi="OpenDyslexic"/>
+          <w:b/>
+          <w:bCs/>
+          <w:sz w:val="28"/>
+          <w:szCs w:val="28"/>
+          <w:u w:val="single"/>
+        </w:rPr>
+      </w:pPr>
+      <w:r>
+        <w:rPr>
+          <w:rFonts w:ascii="OpenDyslexic" w:hAnsi="OpenDyslexic"/>
+          <w:sz w:val="24"/>
+          <w:szCs w:val="24"/>
+        </w:rPr>
+        <w:lastRenderedPageBreak/>
+        <w:t>-</w:t>
+      </w:r>
+      <w:r>
+        <w:rPr>
+          <w:rFonts w:ascii="OpenDyslexic" w:hAnsi="OpenDyslexic"/>
+          <w:sz w:val="24"/>
+          <w:szCs w:val="24"/>
+        </w:rPr>
+        <w:tab/>
+        <w:t xml:space="preserve">After adding SQL server </w:t>
+      </w:r>
+      <w:proofErr w:type="gramStart"/>
+      <w:r>
+        <w:rPr>
+          <w:rFonts w:ascii="OpenDyslexic" w:hAnsi="OpenDyslexic"/>
+          <w:sz w:val="24"/>
+          <w:szCs w:val="24"/>
+        </w:rPr>
+        <w:t>connection</w:t>
+      </w:r>
+      <w:proofErr w:type="gramEnd"/>
+      <w:r>
+        <w:rPr>
+          <w:rFonts w:ascii="OpenDyslexic" w:hAnsi="OpenDyslexic"/>
+          <w:sz w:val="24"/>
+          <w:szCs w:val="24"/>
+        </w:rPr>
+        <w:t xml:space="preserve"> the </w:t>
+      </w:r>
       <w:proofErr w:type="spellStart"/>
       <w:r>
         <w:rPr>
@@ -2215,7 +3566,7 @@
           <w:sz w:val="24"/>
           <w:szCs w:val="24"/>
         </w:rPr>
-        <w:t>ParentMatchup</w:t>
+        <w:t>App.config</w:t>
       </w:r>
       <w:proofErr w:type="spellEnd"/>
       <w:r>
@@ -2224,74 +3575,121 @@
           <w:sz w:val="24"/>
           <w:szCs w:val="24"/>
         </w:rPr>
-        <w:t xml:space="preserve"> (Matchup)</w:t>
-      </w:r>
-    </w:p>
-    <w:p>
-      <w:pPr>
-        <w:rPr>
-          <w:rFonts w:ascii="OpenDyslexic" w:hAnsi="OpenDyslexic"/>
-          <w:b/>
-          <w:bCs/>
-          <w:sz w:val="24"/>
-          <w:szCs w:val="24"/>
+        <w:t xml:space="preserve"> file was updated with these settings.</w:t>
+      </w:r>
+    </w:p>
+    <w:p>
+      <w:pPr>
+        <w:pStyle w:val="ListParagraph"/>
+        <w:numPr>
+          <w:ilvl w:val="0"/>
+          <w:numId w:val="15"/>
+        </w:numPr>
+        <w:rPr>
+          <w:rFonts w:ascii="OpenDyslexic" w:hAnsi="OpenDyslexic"/>
+          <w:b/>
+          <w:bCs/>
+          <w:sz w:val="28"/>
+          <w:szCs w:val="28"/>
           <w:u w:val="single"/>
         </w:rPr>
       </w:pPr>
-    </w:p>
-    <w:p>
-      <w:pPr>
-        <w:rPr>
-          <w:rFonts w:ascii="OpenDyslexic" w:hAnsi="OpenDyslexic"/>
-          <w:b/>
-          <w:bCs/>
-          <w:sz w:val="24"/>
-          <w:szCs w:val="24"/>
+      <w:r>
+        <w:rPr>
+          <w:rFonts w:ascii="OpenDyslexic" w:hAnsi="OpenDyslexic"/>
+          <w:b/>
+          <w:bCs/>
+          <w:sz w:val="28"/>
+          <w:szCs w:val="28"/>
           <w:u w:val="single"/>
         </w:rPr>
-      </w:pPr>
-      <w:r>
-        <w:rPr>
-          <w:rFonts w:ascii="OpenDyslexic" w:hAnsi="OpenDyslexic"/>
-          <w:b/>
-          <w:bCs/>
-          <w:sz w:val="24"/>
-          <w:szCs w:val="24"/>
+        <w:drawing>
+          <wp:inline distT="0" distB="0" distL="0" distR="0" wp14:anchorId="17FAB4AD" wp14:editId="53983E45">
+            <wp:extent cx="5943600" cy="3077845"/>
+            <wp:effectExtent l="0" t="0" r="0" b="8255"/>
+            <wp:docPr id="3" name="Picture 3" descr="Graphical user interface, text&#10;&#10;Description automatically generated"/>
+            <wp:cNvGraphicFramePr>
+              <a:graphicFrameLocks xmlns:a="http://schemas.openxmlformats.org/drawingml/2006/main" noChangeAspect="1"/>
+            </wp:cNvGraphicFramePr>
+            <a:graphic xmlns:a="http://schemas.openxmlformats.org/drawingml/2006/main">
+              <a:graphicData uri="http://schemas.openxmlformats.org/drawingml/2006/picture">
+                <pic:pic xmlns:pic="http://schemas.openxmlformats.org/drawingml/2006/picture">
+                  <pic:nvPicPr>
+                    <pic:cNvPr id="3" name="Picture 3" descr="Graphical user interface, text&#10;&#10;Description automatically generated"/>
+                    <pic:cNvPicPr/>
+                  </pic:nvPicPr>
+                  <pic:blipFill>
+                    <a:blip r:embed="rId8"/>
+                    <a:stretch>
+                      <a:fillRect/>
+                    </a:stretch>
+                  </pic:blipFill>
+                  <pic:spPr>
+                    <a:xfrm>
+                      <a:off x="0" y="0"/>
+                      <a:ext cx="5943600" cy="3077845"/>
+                    </a:xfrm>
+                    <a:prstGeom prst="rect">
+                      <a:avLst/>
+                    </a:prstGeom>
+                  </pic:spPr>
+                </pic:pic>
+              </a:graphicData>
+            </a:graphic>
+          </wp:inline>
+        </w:drawing>
+      </w:r>
+    </w:p>
+    <w:p>
+      <w:pPr>
+        <w:ind w:left="360"/>
+        <w:rPr>
+          <w:rFonts w:ascii="OpenDyslexic" w:hAnsi="OpenDyslexic"/>
+          <w:sz w:val="24"/>
+          <w:szCs w:val="24"/>
+        </w:rPr>
+      </w:pPr>
+    </w:p>
+    <w:p>
+      <w:pPr>
+        <w:pStyle w:val="ListParagraph"/>
+        <w:numPr>
+          <w:ilvl w:val="0"/>
+          <w:numId w:val="15"/>
+        </w:numPr>
+        <w:rPr>
+          <w:rFonts w:ascii="OpenDyslexic" w:hAnsi="OpenDyslexic"/>
+          <w:b/>
+          <w:bCs/>
+          <w:sz w:val="28"/>
+          <w:szCs w:val="28"/>
           <w:u w:val="single"/>
         </w:rPr>
-        <w:t>Microsoft SQL Server Management Studio Notes:</w:t>
-      </w:r>
-    </w:p>
-    <w:p>
-      <w:pPr>
-        <w:rPr>
-          <w:rFonts w:ascii="OpenDyslexic" w:hAnsi="OpenDyslexic"/>
-          <w:sz w:val="24"/>
-          <w:szCs w:val="24"/>
-        </w:rPr>
-      </w:pPr>
-      <w:r>
-        <w:rPr>
-          <w:rFonts w:ascii="OpenDyslexic" w:hAnsi="OpenDyslexic"/>
-          <w:sz w:val="24"/>
-          <w:szCs w:val="24"/>
-        </w:rPr>
-        <w:t>Tables needed:</w:t>
-      </w:r>
-    </w:p>
-    <w:p>
-      <w:pPr>
-        <w:pStyle w:val="ListParagraph"/>
-        <w:numPr>
-          <w:ilvl w:val="0"/>
-          <w:numId w:val="3"/>
-        </w:numPr>
-        <w:rPr>
-          <w:rFonts w:ascii="OpenDyslexic" w:hAnsi="OpenDyslexic"/>
-          <w:sz w:val="24"/>
-          <w:szCs w:val="24"/>
-        </w:rPr>
-      </w:pPr>
+      </w:pPr>
+      <w:r>
+        <w:rPr>
+          <w:rFonts w:ascii="OpenDyslexic" w:hAnsi="OpenDyslexic"/>
+          <w:sz w:val="24"/>
+          <w:szCs w:val="24"/>
+        </w:rPr>
+        <w:t xml:space="preserve">The </w:t>
+      </w:r>
+      <w:r>
+        <w:rPr>
+          <w:rFonts w:ascii="OpenDyslexic" w:hAnsi="OpenDyslexic"/>
+          <w:sz w:val="24"/>
+          <w:szCs w:val="24"/>
+        </w:rPr>
+        <w:t>method</w:t>
+      </w:r>
+      <w:r>
+        <w:rPr>
+          <w:rFonts w:ascii="OpenDyslexic" w:hAnsi="OpenDyslexic"/>
+          <w:sz w:val="24"/>
+          <w:szCs w:val="24"/>
+        </w:rPr>
+        <w:t xml:space="preserve"> </w:t>
+      </w:r>
       <w:proofErr w:type="spellStart"/>
       <w:r>
         <w:rPr>
@@ -2299,426 +3697,310 @@
           <w:sz w:val="24"/>
           <w:szCs w:val="24"/>
         </w:rPr>
-        <w:t>MatchupEntries</w:t>
+        <w:t>CnnString</w:t>
       </w:r>
       <w:proofErr w:type="spellEnd"/>
-    </w:p>
-    <w:p>
-      <w:pPr>
-        <w:pStyle w:val="ListParagraph"/>
-        <w:numPr>
-          <w:ilvl w:val="0"/>
-          <w:numId w:val="3"/>
-        </w:numPr>
-        <w:rPr>
-          <w:rFonts w:ascii="OpenDyslexic" w:hAnsi="OpenDyslexic"/>
-          <w:sz w:val="24"/>
-          <w:szCs w:val="24"/>
-          <w:highlight w:val="yellow"/>
-        </w:rPr>
-      </w:pPr>
-      <w:r>
-        <w:rPr>
-          <w:rFonts w:ascii="OpenDyslexic" w:hAnsi="OpenDyslexic"/>
-          <w:sz w:val="24"/>
-          <w:szCs w:val="24"/>
-          <w:highlight w:val="yellow"/>
-        </w:rPr>
-        <w:t>Matchups</w:t>
-      </w:r>
-    </w:p>
-    <w:p>
-      <w:pPr>
-        <w:pStyle w:val="ListParagraph"/>
-        <w:numPr>
-          <w:ilvl w:val="0"/>
-          <w:numId w:val="3"/>
-        </w:numPr>
-        <w:rPr>
-          <w:rFonts w:ascii="OpenDyslexic" w:hAnsi="OpenDyslexic"/>
-          <w:sz w:val="24"/>
-          <w:szCs w:val="24"/>
-          <w:highlight w:val="yellow"/>
-        </w:rPr>
-      </w:pPr>
-      <w:r>
-        <w:rPr>
-          <w:rFonts w:ascii="OpenDyslexic" w:hAnsi="OpenDyslexic"/>
-          <w:sz w:val="24"/>
-          <w:szCs w:val="24"/>
-          <w:highlight w:val="yellow"/>
-        </w:rPr>
-        <w:t>People</w:t>
-      </w:r>
-    </w:p>
-    <w:p>
-      <w:pPr>
-        <w:pStyle w:val="ListParagraph"/>
-        <w:numPr>
-          <w:ilvl w:val="0"/>
-          <w:numId w:val="3"/>
-        </w:numPr>
-        <w:rPr>
-          <w:rFonts w:ascii="OpenDyslexic" w:hAnsi="OpenDyslexic"/>
-          <w:sz w:val="24"/>
-          <w:szCs w:val="24"/>
-          <w:highlight w:val="yellow"/>
-        </w:rPr>
-      </w:pPr>
-      <w:r>
-        <w:rPr>
-          <w:rFonts w:ascii="OpenDyslexic" w:hAnsi="OpenDyslexic"/>
-          <w:sz w:val="24"/>
-          <w:szCs w:val="24"/>
-          <w:highlight w:val="yellow"/>
-        </w:rPr>
-        <w:t>Prizes</w:t>
-      </w:r>
-    </w:p>
-    <w:p>
-      <w:pPr>
-        <w:pStyle w:val="ListParagraph"/>
-        <w:numPr>
-          <w:ilvl w:val="0"/>
-          <w:numId w:val="3"/>
-        </w:numPr>
-        <w:rPr>
-          <w:rFonts w:ascii="OpenDyslexic" w:hAnsi="OpenDyslexic"/>
-          <w:sz w:val="24"/>
-          <w:szCs w:val="24"/>
-        </w:rPr>
-      </w:pPr>
+      <w:r>
+        <w:rPr>
+          <w:rFonts w:ascii="OpenDyslexic" w:hAnsi="OpenDyslexic"/>
+          <w:sz w:val="24"/>
+          <w:szCs w:val="24"/>
+        </w:rPr>
+        <w:t xml:space="preserve"> in </w:t>
+      </w:r>
       <w:proofErr w:type="spellStart"/>
       <w:r>
         <w:rPr>
           <w:rFonts w:ascii="OpenDyslexic" w:hAnsi="OpenDyslexic"/>
           <w:sz w:val="24"/>
           <w:szCs w:val="24"/>
-          <w:highlight w:val="yellow"/>
-        </w:rPr>
-        <w:t>TeamMembers</w:t>
+        </w:rPr>
+        <w:t>GlobalConfig.cs</w:t>
       </w:r>
       <w:proofErr w:type="spellEnd"/>
-    </w:p>
-    <w:p>
-      <w:pPr>
-        <w:pStyle w:val="ListParagraph"/>
-        <w:numPr>
-          <w:ilvl w:val="0"/>
-          <w:numId w:val="3"/>
-        </w:numPr>
-        <w:rPr>
-          <w:rFonts w:ascii="OpenDyslexic" w:hAnsi="OpenDyslexic"/>
-          <w:sz w:val="24"/>
-          <w:szCs w:val="24"/>
-        </w:rPr>
-      </w:pPr>
-      <w:r>
-        <w:rPr>
-          <w:rFonts w:ascii="OpenDyslexic" w:hAnsi="OpenDyslexic"/>
-          <w:sz w:val="24"/>
-          <w:szCs w:val="24"/>
-          <w:highlight w:val="yellow"/>
-        </w:rPr>
-        <w:t>Teams</w:t>
-      </w:r>
-    </w:p>
-    <w:p>
-      <w:pPr>
-        <w:pStyle w:val="ListParagraph"/>
-        <w:numPr>
-          <w:ilvl w:val="0"/>
-          <w:numId w:val="3"/>
-        </w:numPr>
-        <w:rPr>
-          <w:rFonts w:ascii="OpenDyslexic" w:hAnsi="OpenDyslexic"/>
-          <w:sz w:val="24"/>
-          <w:szCs w:val="24"/>
-          <w:highlight w:val="yellow"/>
-        </w:rPr>
-      </w:pPr>
+      <w:r>
+        <w:rPr>
+          <w:rFonts w:ascii="OpenDyslexic" w:hAnsi="OpenDyslexic"/>
+          <w:sz w:val="24"/>
+          <w:szCs w:val="24"/>
+        </w:rPr>
+        <w:t xml:space="preserve"> is called in </w:t>
+      </w:r>
       <w:proofErr w:type="spellStart"/>
       <w:r>
         <w:rPr>
           <w:rFonts w:ascii="OpenDyslexic" w:hAnsi="OpenDyslexic"/>
           <w:sz w:val="24"/>
           <w:szCs w:val="24"/>
-          <w:highlight w:val="yellow"/>
-        </w:rPr>
-        <w:t>TournamentEntries</w:t>
+        </w:rPr>
+        <w:t>SqlConnector.cs</w:t>
       </w:r>
       <w:proofErr w:type="spellEnd"/>
-    </w:p>
-    <w:p>
-      <w:pPr>
-        <w:pStyle w:val="ListParagraph"/>
-        <w:numPr>
-          <w:ilvl w:val="0"/>
-          <w:numId w:val="3"/>
-        </w:numPr>
-        <w:rPr>
-          <w:rFonts w:ascii="OpenDyslexic" w:hAnsi="OpenDyslexic"/>
-          <w:sz w:val="24"/>
-          <w:szCs w:val="24"/>
-          <w:highlight w:val="yellow"/>
-        </w:rPr>
-      </w:pPr>
-      <w:proofErr w:type="spellStart"/>
-      <w:r>
-        <w:rPr>
-          <w:rFonts w:ascii="OpenDyslexic" w:hAnsi="OpenDyslexic"/>
-          <w:sz w:val="24"/>
-          <w:szCs w:val="24"/>
-          <w:highlight w:val="yellow"/>
-        </w:rPr>
-        <w:t>TournamentPrizes</w:t>
-      </w:r>
-      <w:proofErr w:type="spellEnd"/>
-    </w:p>
-    <w:p>
-      <w:pPr>
-        <w:pStyle w:val="ListParagraph"/>
-        <w:numPr>
-          <w:ilvl w:val="0"/>
-          <w:numId w:val="3"/>
-        </w:numPr>
-        <w:rPr>
-          <w:rFonts w:ascii="OpenDyslexic" w:hAnsi="OpenDyslexic"/>
-          <w:sz w:val="24"/>
-          <w:szCs w:val="24"/>
-          <w:highlight w:val="yellow"/>
-        </w:rPr>
-      </w:pPr>
-      <w:r>
-        <w:rPr>
-          <w:rFonts w:ascii="OpenDyslexic" w:hAnsi="OpenDyslexic"/>
-          <w:sz w:val="24"/>
-          <w:szCs w:val="24"/>
-          <w:highlight w:val="yellow"/>
-        </w:rPr>
-        <w:t>Tournament</w:t>
-      </w:r>
-      <w:r>
-        <w:rPr>
-          <w:rFonts w:ascii="OpenDyslexic" w:hAnsi="OpenDyslexic"/>
-          <w:sz w:val="24"/>
-          <w:szCs w:val="24"/>
-          <w:highlight w:val="yellow"/>
-        </w:rPr>
-        <w:t xml:space="preserve">: </w:t>
-      </w:r>
-    </w:p>
-    <w:p>
-      <w:pPr>
-        <w:rPr>
-          <w:rFonts w:ascii="OpenDyslexic" w:hAnsi="OpenDyslexic"/>
-          <w:b/>
-          <w:bCs/>
-          <w:sz w:val="24"/>
-          <w:szCs w:val="24"/>
+      <w:r>
+        <w:rPr>
+          <w:rFonts w:ascii="OpenDyslexic" w:hAnsi="OpenDyslexic"/>
+          <w:sz w:val="24"/>
+          <w:szCs w:val="24"/>
+        </w:rPr>
+        <w:t xml:space="preserve"> to make the connection to the SQL Server.</w:t>
+      </w:r>
+    </w:p>
+    <w:p>
+      <w:pPr>
+        <w:pStyle w:val="ListParagraph"/>
+        <w:rPr>
+          <w:rFonts w:ascii="OpenDyslexic" w:hAnsi="OpenDyslexic"/>
+          <w:b/>
+          <w:bCs/>
+          <w:sz w:val="28"/>
+          <w:szCs w:val="28"/>
           <w:u w:val="single"/>
         </w:rPr>
       </w:pPr>
-      <w:r>
-        <w:rPr>
-          <w:rFonts w:ascii="OpenDyslexic" w:hAnsi="OpenDyslexic"/>
-          <w:b/>
-          <w:bCs/>
-          <w:sz w:val="24"/>
-          <w:szCs w:val="24"/>
+    </w:p>
+    <w:p>
+      <w:pPr>
+        <w:rPr>
+          <w:rFonts w:ascii="OpenDyslexic" w:hAnsi="OpenDyslexic"/>
+          <w:b/>
+          <w:bCs/>
+          <w:sz w:val="28"/>
+          <w:szCs w:val="28"/>
           <w:u w:val="single"/>
         </w:rPr>
-        <w:t>Stored Procedures needed:</w:t>
-      </w:r>
-    </w:p>
-    <w:p>
-      <w:pPr>
-        <w:pStyle w:val="ListParagraph"/>
-        <w:numPr>
-          <w:ilvl w:val="0"/>
-          <w:numId w:val="14"/>
-        </w:numPr>
-        <w:rPr>
-          <w:rFonts w:ascii="OpenDyslexic" w:hAnsi="OpenDyslexic"/>
-          <w:b/>
-          <w:bCs/>
-          <w:sz w:val="24"/>
-          <w:szCs w:val="24"/>
+      </w:pPr>
+      <w:r>
+        <w:rPr>
+          <w:rFonts w:ascii="OpenDyslexic" w:hAnsi="OpenDyslexic"/>
+          <w:b/>
+          <w:bCs/>
+          <w:sz w:val="28"/>
+          <w:szCs w:val="28"/>
           <w:u w:val="single"/>
         </w:rPr>
-      </w:pPr>
-      <w:proofErr w:type="spellStart"/>
-      <w:r>
-        <w:rPr>
-          <w:rFonts w:ascii="OpenDyslexic" w:hAnsi="OpenDyslexic"/>
-          <w:sz w:val="24"/>
-          <w:szCs w:val="24"/>
-        </w:rPr>
-        <w:t>MatchupEntries_GetByMatchup</w:t>
-      </w:r>
-      <w:proofErr w:type="spellEnd"/>
-    </w:p>
-    <w:p>
-      <w:pPr>
-        <w:pStyle w:val="ListParagraph"/>
-        <w:numPr>
-          <w:ilvl w:val="0"/>
-          <w:numId w:val="14"/>
-        </w:numPr>
-        <w:rPr>
-          <w:rFonts w:ascii="OpenDyslexic" w:hAnsi="OpenDyslexic"/>
-          <w:b/>
-          <w:bCs/>
-          <w:sz w:val="24"/>
-          <w:szCs w:val="24"/>
+        <w:drawing>
+          <wp:anchor distT="0" distB="0" distL="114300" distR="114300" simplePos="0" relativeHeight="251658240" behindDoc="0" locked="0" layoutInCell="1" allowOverlap="1" wp14:anchorId="28173512" wp14:editId="5EECA847">
+            <wp:simplePos x="0" y="0"/>
+            <wp:positionH relativeFrom="column">
+              <wp:posOffset>-400050</wp:posOffset>
+            </wp:positionH>
+            <wp:positionV relativeFrom="paragraph">
+              <wp:posOffset>1470660</wp:posOffset>
+            </wp:positionV>
+            <wp:extent cx="6736080" cy="276225"/>
+            <wp:effectExtent l="0" t="0" r="7620" b="9525"/>
+            <wp:wrapThrough wrapText="bothSides">
+              <wp:wrapPolygon edited="0">
+                <wp:start x="0" y="0"/>
+                <wp:lineTo x="0" y="20855"/>
+                <wp:lineTo x="21563" y="20855"/>
+                <wp:lineTo x="21563" y="0"/>
+                <wp:lineTo x="0" y="0"/>
+              </wp:wrapPolygon>
+            </wp:wrapThrough>
+            <wp:docPr id="5" name="Picture 5"/>
+            <wp:cNvGraphicFramePr>
+              <a:graphicFrameLocks xmlns:a="http://schemas.openxmlformats.org/drawingml/2006/main" noChangeAspect="1"/>
+            </wp:cNvGraphicFramePr>
+            <a:graphic xmlns:a="http://schemas.openxmlformats.org/drawingml/2006/main">
+              <a:graphicData uri="http://schemas.openxmlformats.org/drawingml/2006/picture">
+                <pic:pic xmlns:pic="http://schemas.openxmlformats.org/drawingml/2006/picture">
+                  <pic:nvPicPr>
+                    <pic:cNvPr id="1" name=""/>
+                    <pic:cNvPicPr/>
+                  </pic:nvPicPr>
+                  <pic:blipFill>
+                    <a:blip r:embed="rId9">
+                      <a:extLst>
+                        <a:ext uri="{28A0092B-C50C-407E-A947-70E740481C1C}">
+                          <a14:useLocalDpi xmlns:a14="http://schemas.microsoft.com/office/drawing/2010/main" val="0"/>
+                        </a:ext>
+                      </a:extLst>
+                    </a:blip>
+                    <a:stretch>
+                      <a:fillRect/>
+                    </a:stretch>
+                  </pic:blipFill>
+                  <pic:spPr>
+                    <a:xfrm>
+                      <a:off x="0" y="0"/>
+                      <a:ext cx="6736080" cy="276225"/>
+                    </a:xfrm>
+                    <a:prstGeom prst="rect">
+                      <a:avLst/>
+                    </a:prstGeom>
+                  </pic:spPr>
+                </pic:pic>
+              </a:graphicData>
+            </a:graphic>
+            <wp14:sizeRelH relativeFrom="margin">
+              <wp14:pctWidth>0</wp14:pctWidth>
+            </wp14:sizeRelH>
+            <wp14:sizeRelV relativeFrom="margin">
+              <wp14:pctHeight>0</wp14:pctHeight>
+            </wp14:sizeRelV>
+          </wp:anchor>
+        </w:drawing>
+      </w:r>
+      <w:r>
+        <w:rPr>
+          <w:rFonts w:ascii="OpenDyslexic" w:hAnsi="OpenDyslexic"/>
+          <w:b/>
+          <w:bCs/>
+          <w:sz w:val="28"/>
+          <w:szCs w:val="28"/>
           <w:u w:val="single"/>
         </w:rPr>
-      </w:pPr>
-      <w:proofErr w:type="spellStart"/>
-      <w:r>
-        <w:rPr>
-          <w:rFonts w:ascii="OpenDyslexic" w:hAnsi="OpenDyslexic"/>
-          <w:sz w:val="24"/>
-          <w:szCs w:val="24"/>
-        </w:rPr>
-        <w:t>Matchups_GetByTournament</w:t>
-      </w:r>
-      <w:proofErr w:type="spellEnd"/>
-    </w:p>
-    <w:p>
-      <w:pPr>
-        <w:pStyle w:val="ListParagraph"/>
-        <w:numPr>
-          <w:ilvl w:val="0"/>
-          <w:numId w:val="14"/>
-        </w:numPr>
-        <w:rPr>
-          <w:rFonts w:ascii="OpenDyslexic" w:hAnsi="OpenDyslexic"/>
-          <w:b/>
-          <w:bCs/>
-          <w:sz w:val="24"/>
-          <w:szCs w:val="24"/>
+        <w:drawing>
+          <wp:inline distT="0" distB="0" distL="0" distR="0" wp14:anchorId="5E26C53C" wp14:editId="341C5B8F">
+            <wp:extent cx="5943600" cy="1188720"/>
+            <wp:effectExtent l="0" t="0" r="0" b="0"/>
+            <wp:docPr id="4" name="Picture 4" descr="Text&#10;&#10;Description automatically generated"/>
+            <wp:cNvGraphicFramePr>
+              <a:graphicFrameLocks xmlns:a="http://schemas.openxmlformats.org/drawingml/2006/main" noChangeAspect="1"/>
+            </wp:cNvGraphicFramePr>
+            <a:graphic xmlns:a="http://schemas.openxmlformats.org/drawingml/2006/main">
+              <a:graphicData uri="http://schemas.openxmlformats.org/drawingml/2006/picture">
+                <pic:pic xmlns:pic="http://schemas.openxmlformats.org/drawingml/2006/picture">
+                  <pic:nvPicPr>
+                    <pic:cNvPr id="4" name="Picture 4" descr="Text&#10;&#10;Description automatically generated"/>
+                    <pic:cNvPicPr/>
+                  </pic:nvPicPr>
+                  <pic:blipFill>
+                    <a:blip r:embed="rId10"/>
+                    <a:stretch>
+                      <a:fillRect/>
+                    </a:stretch>
+                  </pic:blipFill>
+                  <pic:spPr>
+                    <a:xfrm>
+                      <a:off x="0" y="0"/>
+                      <a:ext cx="5943600" cy="1188720"/>
+                    </a:xfrm>
+                    <a:prstGeom prst="rect">
+                      <a:avLst/>
+                    </a:prstGeom>
+                  </pic:spPr>
+                </pic:pic>
+              </a:graphicData>
+            </a:graphic>
+          </wp:inline>
+        </w:drawing>
+      </w:r>
+      <w:r>
+        <w:rPr>
+          <w:rFonts w:ascii="OpenDyslexic" w:hAnsi="OpenDyslexic"/>
+          <w:b/>
+          <w:bCs/>
+          <w:sz w:val="28"/>
+          <w:szCs w:val="28"/>
           <w:u w:val="single"/>
         </w:rPr>
-      </w:pPr>
-      <w:proofErr w:type="spellStart"/>
-      <w:r>
-        <w:rPr>
-          <w:rFonts w:ascii="OpenDyslexic" w:hAnsi="OpenDyslexic"/>
-          <w:sz w:val="24"/>
-          <w:szCs w:val="24"/>
-        </w:rPr>
-        <w:t>People_GetAll</w:t>
-      </w:r>
-      <w:proofErr w:type="spellEnd"/>
-    </w:p>
-    <w:p>
-      <w:pPr>
-        <w:pStyle w:val="ListParagraph"/>
-        <w:numPr>
-          <w:ilvl w:val="0"/>
-          <w:numId w:val="14"/>
-        </w:numPr>
-        <w:rPr>
-          <w:rFonts w:ascii="OpenDyslexic" w:hAnsi="OpenDyslexic"/>
-          <w:b/>
-          <w:bCs/>
-          <w:sz w:val="24"/>
-          <w:szCs w:val="24"/>
+        <w:t xml:space="preserve"> </w:t>
+      </w:r>
+    </w:p>
+    <w:p>
+      <w:pPr>
+        <w:rPr>
+          <w:rFonts w:ascii="OpenDyslexic" w:hAnsi="OpenDyslexic"/>
+          <w:b/>
+          <w:bCs/>
+          <w:sz w:val="28"/>
+          <w:szCs w:val="28"/>
           <w:u w:val="single"/>
         </w:rPr>
       </w:pPr>
-      <w:proofErr w:type="spellStart"/>
-      <w:r>
-        <w:rPr>
-          <w:rFonts w:ascii="OpenDyslexic" w:hAnsi="OpenDyslexic"/>
-          <w:sz w:val="24"/>
-          <w:szCs w:val="24"/>
-        </w:rPr>
-        <w:t>Prizes_GetByTournament</w:t>
-      </w:r>
-      <w:proofErr w:type="spellEnd"/>
-    </w:p>
-    <w:p>
-      <w:pPr>
-        <w:pStyle w:val="ListParagraph"/>
-        <w:numPr>
-          <w:ilvl w:val="0"/>
-          <w:numId w:val="14"/>
-        </w:numPr>
-        <w:rPr>
-          <w:rFonts w:ascii="OpenDyslexic" w:hAnsi="OpenDyslexic"/>
-          <w:b/>
-          <w:bCs/>
-          <w:sz w:val="24"/>
-          <w:szCs w:val="24"/>
+      <w:r>
+        <w:rPr>
+          <w:rFonts w:ascii="OpenDyslexic" w:hAnsi="OpenDyslexic"/>
+          <w:b/>
+          <w:bCs/>
+          <w:sz w:val="28"/>
+          <w:szCs w:val="28"/>
           <w:u w:val="single"/>
         </w:rPr>
-      </w:pPr>
-      <w:proofErr w:type="spellStart"/>
-      <w:r>
-        <w:rPr>
-          <w:rFonts w:ascii="OpenDyslexic" w:hAnsi="OpenDyslexic"/>
-          <w:sz w:val="24"/>
-          <w:szCs w:val="24"/>
-        </w:rPr>
-        <w:t>Team_GetByTournament</w:t>
-      </w:r>
-      <w:proofErr w:type="spellEnd"/>
-    </w:p>
-    <w:p>
-      <w:pPr>
-        <w:pStyle w:val="ListParagraph"/>
-        <w:numPr>
-          <w:ilvl w:val="0"/>
-          <w:numId w:val="14"/>
-        </w:numPr>
-        <w:rPr>
-          <w:rFonts w:ascii="OpenDyslexic" w:hAnsi="OpenDyslexic"/>
-          <w:b/>
-          <w:bCs/>
-          <w:sz w:val="24"/>
-          <w:szCs w:val="24"/>
+        <w:br w:type="page"/>
+      </w:r>
+    </w:p>
+    <w:p>
+      <w:pPr>
+        <w:rPr>
+          <w:rFonts w:ascii="OpenDyslexic" w:hAnsi="OpenDyslexic"/>
+          <w:sz w:val="24"/>
+          <w:szCs w:val="24"/>
+        </w:rPr>
+      </w:pPr>
+      <w:r>
+        <w:rPr>
+          <w:rFonts w:ascii="OpenDyslexic" w:hAnsi="OpenDyslexic"/>
+          <w:sz w:val="24"/>
+          <w:szCs w:val="24"/>
+        </w:rPr>
+        <w:lastRenderedPageBreak/>
+        <w:br w:type="page"/>
+      </w:r>
+    </w:p>
+    <w:p>
+      <w:pPr>
+        <w:rPr>
+          <w:rFonts w:ascii="OpenDyslexic" w:hAnsi="OpenDyslexic"/>
+          <w:b/>
+          <w:bCs/>
+          <w:sz w:val="28"/>
+          <w:szCs w:val="28"/>
           <w:u w:val="single"/>
         </w:rPr>
       </w:pPr>
-      <w:proofErr w:type="spellStart"/>
-      <w:r>
-        <w:rPr>
-          <w:rFonts w:ascii="OpenDyslexic" w:hAnsi="OpenDyslexic"/>
-          <w:sz w:val="24"/>
-          <w:szCs w:val="24"/>
-        </w:rPr>
-        <w:t>TeamMembers_GetByTeam</w:t>
-      </w:r>
-      <w:proofErr w:type="spellEnd"/>
-    </w:p>
-    <w:p>
-      <w:pPr>
-        <w:pStyle w:val="ListParagraph"/>
-        <w:numPr>
-          <w:ilvl w:val="0"/>
-          <w:numId w:val="14"/>
-        </w:numPr>
-        <w:rPr>
-          <w:rFonts w:ascii="OpenDyslexic" w:hAnsi="OpenDyslexic"/>
-          <w:b/>
-          <w:bCs/>
-          <w:sz w:val="24"/>
-          <w:szCs w:val="24"/>
+      <w:r>
+        <w:rPr>
+          <w:rFonts w:ascii="OpenDyslexic" w:hAnsi="OpenDyslexic"/>
+          <w:b/>
+          <w:bCs/>
+          <w:sz w:val="28"/>
+          <w:szCs w:val="28"/>
           <w:u w:val="single"/>
         </w:rPr>
-      </w:pPr>
-      <w:proofErr w:type="spellStart"/>
-      <w:r>
-        <w:rPr>
-          <w:rFonts w:ascii="OpenDyslexic" w:hAnsi="OpenDyslexic"/>
-          <w:sz w:val="24"/>
-          <w:szCs w:val="24"/>
-        </w:rPr>
-        <w:t>Tournaments_GetAll</w:t>
-      </w:r>
-      <w:proofErr w:type="spellEnd"/>
+        <w:lastRenderedPageBreak/>
+        <w:t>Features to Add</w:t>
+      </w:r>
+    </w:p>
+    <w:p>
+      <w:pPr>
+        <w:rPr>
+          <w:rFonts w:ascii="OpenDyslexic" w:hAnsi="OpenDyslexic"/>
+          <w:b/>
+          <w:bCs/>
+          <w:sz w:val="24"/>
+          <w:szCs w:val="24"/>
+          <w:u w:val="single"/>
+        </w:rPr>
+      </w:pPr>
+      <w:r>
+        <w:rPr>
+          <w:rFonts w:ascii="OpenDyslexic" w:hAnsi="OpenDyslexic"/>
+          <w:sz w:val="24"/>
+          <w:szCs w:val="24"/>
+        </w:rPr>
+        <w:t xml:space="preserve">Add in text box to all forms that says “Thank you, </w:t>
+      </w:r>
+      <w:proofErr w:type="gramStart"/>
+      <w:r>
+        <w:rPr>
+          <w:rFonts w:ascii="OpenDyslexic" w:hAnsi="OpenDyslexic"/>
+          <w:sz w:val="24"/>
+          <w:szCs w:val="24"/>
+        </w:rPr>
+        <w:t>you’re</w:t>
+      </w:r>
+      <w:proofErr w:type="gramEnd"/>
+      <w:r>
+        <w:rPr>
+          <w:rFonts w:ascii="OpenDyslexic" w:hAnsi="OpenDyslexic"/>
+          <w:sz w:val="24"/>
+          <w:szCs w:val="24"/>
+        </w:rPr>
+        <w:t xml:space="preserve"> entry has been received.</w:t>
+      </w:r>
     </w:p>
     <w:sectPr>
       <w:pgSz w:w="12240" w:h="15840"/>
@@ -2935,6 +4217,118 @@
     </w:lvl>
   </w:abstractNum>
   <w:abstractNum w:abstractNumId="2" w15:restartNumberingAfterBreak="0">
+    <w:nsid w:val="0A481B4E"/>
+    <w:multiLevelType w:val="hybridMultilevel"/>
+    <w:tmpl w:val="0EAAE960"/>
+    <w:lvl w:ilvl="0" w:tplc="A02A06E0">
+      <w:numFmt w:val="bullet"/>
+      <w:lvlText w:val="-"/>
+      <w:lvlJc w:val="left"/>
+      <w:pPr>
+        <w:ind w:left="720" w:hanging="360"/>
+      </w:pPr>
+      <w:rPr>
+        <w:rFonts w:ascii="OpenDyslexic" w:eastAsiaTheme="minorHAnsi" w:hAnsi="OpenDyslexic" w:cstheme="minorBidi" w:hint="default"/>
+      </w:rPr>
+    </w:lvl>
+    <w:lvl w:ilvl="1" w:tplc="04090003" w:tentative="1">
+      <w:start w:val="1"/>
+      <w:numFmt w:val="bullet"/>
+      <w:lvlText w:val="o"/>
+      <w:lvlJc w:val="left"/>
+      <w:pPr>
+        <w:ind w:left="1440" w:hanging="360"/>
+      </w:pPr>
+      <w:rPr>
+        <w:rFonts w:ascii="Courier New" w:hAnsi="Courier New" w:cs="Courier New" w:hint="default"/>
+      </w:rPr>
+    </w:lvl>
+    <w:lvl w:ilvl="2" w:tplc="04090005" w:tentative="1">
+      <w:start w:val="1"/>
+      <w:numFmt w:val="bullet"/>
+      <w:lvlText w:val=""/>
+      <w:lvlJc w:val="left"/>
+      <w:pPr>
+        <w:ind w:left="2160" w:hanging="360"/>
+      </w:pPr>
+      <w:rPr>
+        <w:rFonts w:ascii="Wingdings" w:hAnsi="Wingdings" w:hint="default"/>
+      </w:rPr>
+    </w:lvl>
+    <w:lvl w:ilvl="3" w:tplc="04090001" w:tentative="1">
+      <w:start w:val="1"/>
+      <w:numFmt w:val="bullet"/>
+      <w:lvlText w:val=""/>
+      <w:lvlJc w:val="left"/>
+      <w:pPr>
+        <w:ind w:left="2880" w:hanging="360"/>
+      </w:pPr>
+      <w:rPr>
+        <w:rFonts w:ascii="Symbol" w:hAnsi="Symbol" w:hint="default"/>
+      </w:rPr>
+    </w:lvl>
+    <w:lvl w:ilvl="4" w:tplc="04090003" w:tentative="1">
+      <w:start w:val="1"/>
+      <w:numFmt w:val="bullet"/>
+      <w:lvlText w:val="o"/>
+      <w:lvlJc w:val="left"/>
+      <w:pPr>
+        <w:ind w:left="3600" w:hanging="360"/>
+      </w:pPr>
+      <w:rPr>
+        <w:rFonts w:ascii="Courier New" w:hAnsi="Courier New" w:cs="Courier New" w:hint="default"/>
+      </w:rPr>
+    </w:lvl>
+    <w:lvl w:ilvl="5" w:tplc="04090005" w:tentative="1">
+      <w:start w:val="1"/>
+      <w:numFmt w:val="bullet"/>
+      <w:lvlText w:val=""/>
+      <w:lvlJc w:val="left"/>
+      <w:pPr>
+        <w:ind w:left="4320" w:hanging="360"/>
+      </w:pPr>
+      <w:rPr>
+        <w:rFonts w:ascii="Wingdings" w:hAnsi="Wingdings" w:hint="default"/>
+      </w:rPr>
+    </w:lvl>
+    <w:lvl w:ilvl="6" w:tplc="04090001" w:tentative="1">
+      <w:start w:val="1"/>
+      <w:numFmt w:val="bullet"/>
+      <w:lvlText w:val=""/>
+      <w:lvlJc w:val="left"/>
+      <w:pPr>
+        <w:ind w:left="5040" w:hanging="360"/>
+      </w:pPr>
+      <w:rPr>
+        <w:rFonts w:ascii="Symbol" w:hAnsi="Symbol" w:hint="default"/>
+      </w:rPr>
+    </w:lvl>
+    <w:lvl w:ilvl="7" w:tplc="04090003" w:tentative="1">
+      <w:start w:val="1"/>
+      <w:numFmt w:val="bullet"/>
+      <w:lvlText w:val="o"/>
+      <w:lvlJc w:val="left"/>
+      <w:pPr>
+        <w:ind w:left="5760" w:hanging="360"/>
+      </w:pPr>
+      <w:rPr>
+        <w:rFonts w:ascii="Courier New" w:hAnsi="Courier New" w:cs="Courier New" w:hint="default"/>
+      </w:rPr>
+    </w:lvl>
+    <w:lvl w:ilvl="8" w:tplc="04090005" w:tentative="1">
+      <w:start w:val="1"/>
+      <w:numFmt w:val="bullet"/>
+      <w:lvlText w:val=""/>
+      <w:lvlJc w:val="left"/>
+      <w:pPr>
+        <w:ind w:left="6480" w:hanging="360"/>
+      </w:pPr>
+      <w:rPr>
+        <w:rFonts w:ascii="Wingdings" w:hAnsi="Wingdings" w:hint="default"/>
+      </w:rPr>
+    </w:lvl>
+  </w:abstractNum>
+  <w:abstractNum w:abstractNumId="3" w15:restartNumberingAfterBreak="0">
     <w:nsid w:val="0B12516E"/>
     <w:multiLevelType w:val="hybridMultilevel"/>
     <w:tmpl w:val="447EF1CA"/>
@@ -3047,7 +4441,7 @@
       </w:rPr>
     </w:lvl>
   </w:abstractNum>
-  <w:abstractNum w:abstractNumId="3" w15:restartNumberingAfterBreak="0">
+  <w:abstractNum w:abstractNumId="4" w15:restartNumberingAfterBreak="0">
     <w:nsid w:val="1423365A"/>
     <w:multiLevelType w:val="hybridMultilevel"/>
     <w:tmpl w:val="C4988CE8"/>
@@ -3160,7 +4554,7 @@
       </w:rPr>
     </w:lvl>
   </w:abstractNum>
-  <w:abstractNum w:abstractNumId="4" w15:restartNumberingAfterBreak="0">
+  <w:abstractNum w:abstractNumId="5" w15:restartNumberingAfterBreak="0">
     <w:nsid w:val="23553B53"/>
     <w:multiLevelType w:val="hybridMultilevel"/>
     <w:tmpl w:val="3EF47306"/>
@@ -3273,7 +4667,7 @@
       </w:rPr>
     </w:lvl>
   </w:abstractNum>
-  <w:abstractNum w:abstractNumId="5" w15:restartNumberingAfterBreak="0">
+  <w:abstractNum w:abstractNumId="6" w15:restartNumberingAfterBreak="0">
     <w:nsid w:val="24481684"/>
     <w:multiLevelType w:val="hybridMultilevel"/>
     <w:tmpl w:val="06241116"/>
@@ -3386,7 +4780,119 @@
       </w:rPr>
     </w:lvl>
   </w:abstractNum>
-  <w:abstractNum w:abstractNumId="6" w15:restartNumberingAfterBreak="0">
+  <w:abstractNum w:abstractNumId="7" w15:restartNumberingAfterBreak="0">
+    <w:nsid w:val="26A119DB"/>
+    <w:multiLevelType w:val="hybridMultilevel"/>
+    <w:tmpl w:val="B928CDDC"/>
+    <w:lvl w:ilvl="0" w:tplc="BEC2C046">
+      <w:numFmt w:val="bullet"/>
+      <w:lvlText w:val="-"/>
+      <w:lvlJc w:val="left"/>
+      <w:pPr>
+        <w:ind w:left="720" w:hanging="360"/>
+      </w:pPr>
+      <w:rPr>
+        <w:rFonts w:ascii="OpenDyslexic" w:eastAsiaTheme="minorHAnsi" w:hAnsi="OpenDyslexic" w:cstheme="minorBidi" w:hint="default"/>
+      </w:rPr>
+    </w:lvl>
+    <w:lvl w:ilvl="1" w:tplc="04090003">
+      <w:start w:val="1"/>
+      <w:numFmt w:val="bullet"/>
+      <w:lvlText w:val="o"/>
+      <w:lvlJc w:val="left"/>
+      <w:pPr>
+        <w:ind w:left="1440" w:hanging="360"/>
+      </w:pPr>
+      <w:rPr>
+        <w:rFonts w:ascii="Courier New" w:hAnsi="Courier New" w:cs="Courier New" w:hint="default"/>
+      </w:rPr>
+    </w:lvl>
+    <w:lvl w:ilvl="2" w:tplc="04090005" w:tentative="1">
+      <w:start w:val="1"/>
+      <w:numFmt w:val="bullet"/>
+      <w:lvlText w:val=""/>
+      <w:lvlJc w:val="left"/>
+      <w:pPr>
+        <w:ind w:left="2160" w:hanging="360"/>
+      </w:pPr>
+      <w:rPr>
+        <w:rFonts w:ascii="Wingdings" w:hAnsi="Wingdings" w:hint="default"/>
+      </w:rPr>
+    </w:lvl>
+    <w:lvl w:ilvl="3" w:tplc="04090001" w:tentative="1">
+      <w:start w:val="1"/>
+      <w:numFmt w:val="bullet"/>
+      <w:lvlText w:val=""/>
+      <w:lvlJc w:val="left"/>
+      <w:pPr>
+        <w:ind w:left="2880" w:hanging="360"/>
+      </w:pPr>
+      <w:rPr>
+        <w:rFonts w:ascii="Symbol" w:hAnsi="Symbol" w:hint="default"/>
+      </w:rPr>
+    </w:lvl>
+    <w:lvl w:ilvl="4" w:tplc="04090003" w:tentative="1">
+      <w:start w:val="1"/>
+      <w:numFmt w:val="bullet"/>
+      <w:lvlText w:val="o"/>
+      <w:lvlJc w:val="left"/>
+      <w:pPr>
+        <w:ind w:left="3600" w:hanging="360"/>
+      </w:pPr>
+      <w:rPr>
+        <w:rFonts w:ascii="Courier New" w:hAnsi="Courier New" w:cs="Courier New" w:hint="default"/>
+      </w:rPr>
+    </w:lvl>
+    <w:lvl w:ilvl="5" w:tplc="04090005" w:tentative="1">
+      <w:start w:val="1"/>
+      <w:numFmt w:val="bullet"/>
+      <w:lvlText w:val=""/>
+      <w:lvlJc w:val="left"/>
+      <w:pPr>
+        <w:ind w:left="4320" w:hanging="360"/>
+      </w:pPr>
+      <w:rPr>
+        <w:rFonts w:ascii="Wingdings" w:hAnsi="Wingdings" w:hint="default"/>
+      </w:rPr>
+    </w:lvl>
+    <w:lvl w:ilvl="6" w:tplc="04090001" w:tentative="1">
+      <w:start w:val="1"/>
+      <w:numFmt w:val="bullet"/>
+      <w:lvlText w:val=""/>
+      <w:lvlJc w:val="left"/>
+      <w:pPr>
+        <w:ind w:left="5040" w:hanging="360"/>
+      </w:pPr>
+      <w:rPr>
+        <w:rFonts w:ascii="Symbol" w:hAnsi="Symbol" w:hint="default"/>
+      </w:rPr>
+    </w:lvl>
+    <w:lvl w:ilvl="7" w:tplc="04090003" w:tentative="1">
+      <w:start w:val="1"/>
+      <w:numFmt w:val="bullet"/>
+      <w:lvlText w:val="o"/>
+      <w:lvlJc w:val="left"/>
+      <w:pPr>
+        <w:ind w:left="5760" w:hanging="360"/>
+      </w:pPr>
+      <w:rPr>
+        <w:rFonts w:ascii="Courier New" w:hAnsi="Courier New" w:cs="Courier New" w:hint="default"/>
+      </w:rPr>
+    </w:lvl>
+    <w:lvl w:ilvl="8" w:tplc="04090005" w:tentative="1">
+      <w:start w:val="1"/>
+      <w:numFmt w:val="bullet"/>
+      <w:lvlText w:val=""/>
+      <w:lvlJc w:val="left"/>
+      <w:pPr>
+        <w:ind w:left="6480" w:hanging="360"/>
+      </w:pPr>
+      <w:rPr>
+        <w:rFonts w:ascii="Wingdings" w:hAnsi="Wingdings" w:hint="default"/>
+      </w:rPr>
+    </w:lvl>
+  </w:abstractNum>
+  <w:abstractNum w:abstractNumId="8" w15:restartNumberingAfterBreak="0">
     <w:nsid w:val="28086420"/>
     <w:multiLevelType w:val="hybridMultilevel"/>
     <w:tmpl w:val="F2068C64"/>
@@ -3499,7 +5005,7 @@
       </w:rPr>
     </w:lvl>
   </w:abstractNum>
-  <w:abstractNum w:abstractNumId="7" w15:restartNumberingAfterBreak="0">
+  <w:abstractNum w:abstractNumId="9" w15:restartNumberingAfterBreak="0">
     <w:nsid w:val="3D0E14CE"/>
     <w:multiLevelType w:val="hybridMultilevel"/>
     <w:tmpl w:val="C7D4A572"/>
@@ -3612,7 +5118,7 @@
       </w:rPr>
     </w:lvl>
   </w:abstractNum>
-  <w:abstractNum w:abstractNumId="8" w15:restartNumberingAfterBreak="0">
+  <w:abstractNum w:abstractNumId="10" w15:restartNumberingAfterBreak="0">
     <w:nsid w:val="3E2A2396"/>
     <w:multiLevelType w:val="hybridMultilevel"/>
     <w:tmpl w:val="C114C8D2"/>
@@ -3701,7 +5207,119 @@
       </w:pPr>
     </w:lvl>
   </w:abstractNum>
-  <w:abstractNum w:abstractNumId="9" w15:restartNumberingAfterBreak="0">
+  <w:abstractNum w:abstractNumId="11" w15:restartNumberingAfterBreak="0">
+    <w:nsid w:val="4CF47202"/>
+    <w:multiLevelType w:val="hybridMultilevel"/>
+    <w:tmpl w:val="E446ED5E"/>
+    <w:lvl w:ilvl="0" w:tplc="972E5DEE">
+      <w:numFmt w:val="bullet"/>
+      <w:lvlText w:val="-"/>
+      <w:lvlJc w:val="left"/>
+      <w:pPr>
+        <w:ind w:left="720" w:hanging="360"/>
+      </w:pPr>
+      <w:rPr>
+        <w:rFonts w:ascii="OpenDyslexic" w:eastAsiaTheme="minorHAnsi" w:hAnsi="OpenDyslexic" w:cstheme="minorBidi" w:hint="default"/>
+      </w:rPr>
+    </w:lvl>
+    <w:lvl w:ilvl="1" w:tplc="04090003" w:tentative="1">
+      <w:start w:val="1"/>
+      <w:numFmt w:val="bullet"/>
+      <w:lvlText w:val="o"/>
+      <w:lvlJc w:val="left"/>
+      <w:pPr>
+        <w:ind w:left="1440" w:hanging="360"/>
+      </w:pPr>
+      <w:rPr>
+        <w:rFonts w:ascii="Courier New" w:hAnsi="Courier New" w:cs="Courier New" w:hint="default"/>
+      </w:rPr>
+    </w:lvl>
+    <w:lvl w:ilvl="2" w:tplc="04090005" w:tentative="1">
+      <w:start w:val="1"/>
+      <w:numFmt w:val="bullet"/>
+      <w:lvlText w:val=""/>
+      <w:lvlJc w:val="left"/>
+      <w:pPr>
+        <w:ind w:left="2160" w:hanging="360"/>
+      </w:pPr>
+      <w:rPr>
+        <w:rFonts w:ascii="Wingdings" w:hAnsi="Wingdings" w:hint="default"/>
+      </w:rPr>
+    </w:lvl>
+    <w:lvl w:ilvl="3" w:tplc="04090001" w:tentative="1">
+      <w:start w:val="1"/>
+      <w:numFmt w:val="bullet"/>
+      <w:lvlText w:val=""/>
+      <w:lvlJc w:val="left"/>
+      <w:pPr>
+        <w:ind w:left="2880" w:hanging="360"/>
+      </w:pPr>
+      <w:rPr>
+        <w:rFonts w:ascii="Symbol" w:hAnsi="Symbol" w:hint="default"/>
+      </w:rPr>
+    </w:lvl>
+    <w:lvl w:ilvl="4" w:tplc="04090003" w:tentative="1">
+      <w:start w:val="1"/>
+      <w:numFmt w:val="bullet"/>
+      <w:lvlText w:val="o"/>
+      <w:lvlJc w:val="left"/>
+      <w:pPr>
+        <w:ind w:left="3600" w:hanging="360"/>
+      </w:pPr>
+      <w:rPr>
+        <w:rFonts w:ascii="Courier New" w:hAnsi="Courier New" w:cs="Courier New" w:hint="default"/>
+      </w:rPr>
+    </w:lvl>
+    <w:lvl w:ilvl="5" w:tplc="04090005" w:tentative="1">
+      <w:start w:val="1"/>
+      <w:numFmt w:val="bullet"/>
+      <w:lvlText w:val=""/>
+      <w:lvlJc w:val="left"/>
+      <w:pPr>
+        <w:ind w:left="4320" w:hanging="360"/>
+      </w:pPr>
+      <w:rPr>
+        <w:rFonts w:ascii="Wingdings" w:hAnsi="Wingdings" w:hint="default"/>
+      </w:rPr>
+    </w:lvl>
+    <w:lvl w:ilvl="6" w:tplc="04090001" w:tentative="1">
+      <w:start w:val="1"/>
+      <w:numFmt w:val="bullet"/>
+      <w:lvlText w:val=""/>
+      <w:lvlJc w:val="left"/>
+      <w:pPr>
+        <w:ind w:left="5040" w:hanging="360"/>
+      </w:pPr>
+      <w:rPr>
+        <w:rFonts w:ascii="Symbol" w:hAnsi="Symbol" w:hint="default"/>
+      </w:rPr>
+    </w:lvl>
+    <w:lvl w:ilvl="7" w:tplc="04090003" w:tentative="1">
+      <w:start w:val="1"/>
+      <w:numFmt w:val="bullet"/>
+      <w:lvlText w:val="o"/>
+      <w:lvlJc w:val="left"/>
+      <w:pPr>
+        <w:ind w:left="5760" w:hanging="360"/>
+      </w:pPr>
+      <w:rPr>
+        <w:rFonts w:ascii="Courier New" w:hAnsi="Courier New" w:cs="Courier New" w:hint="default"/>
+      </w:rPr>
+    </w:lvl>
+    <w:lvl w:ilvl="8" w:tplc="04090005" w:tentative="1">
+      <w:start w:val="1"/>
+      <w:numFmt w:val="bullet"/>
+      <w:lvlText w:val=""/>
+      <w:lvlJc w:val="left"/>
+      <w:pPr>
+        <w:ind w:left="6480" w:hanging="360"/>
+      </w:pPr>
+      <w:rPr>
+        <w:rFonts w:ascii="Wingdings" w:hAnsi="Wingdings" w:hint="default"/>
+      </w:rPr>
+    </w:lvl>
+  </w:abstractNum>
+  <w:abstractNum w:abstractNumId="12" w15:restartNumberingAfterBreak="0">
     <w:nsid w:val="4F257EBC"/>
     <w:multiLevelType w:val="hybridMultilevel"/>
     <w:tmpl w:val="4266C846"/>
@@ -3814,7 +5432,7 @@
       </w:rPr>
     </w:lvl>
   </w:abstractNum>
-  <w:abstractNum w:abstractNumId="10" w15:restartNumberingAfterBreak="0">
+  <w:abstractNum w:abstractNumId="13" w15:restartNumberingAfterBreak="0">
     <w:nsid w:val="64F96D9C"/>
     <w:multiLevelType w:val="hybridMultilevel"/>
     <w:tmpl w:val="74904C7C"/>
@@ -3927,7 +5545,7 @@
       </w:rPr>
     </w:lvl>
   </w:abstractNum>
-  <w:abstractNum w:abstractNumId="11" w15:restartNumberingAfterBreak="0">
+  <w:abstractNum w:abstractNumId="14" w15:restartNumberingAfterBreak="0">
     <w:nsid w:val="66F22430"/>
     <w:multiLevelType w:val="hybridMultilevel"/>
     <w:tmpl w:val="FAC6FF78"/>
@@ -4040,7 +5658,119 @@
       </w:rPr>
     </w:lvl>
   </w:abstractNum>
-  <w:abstractNum w:abstractNumId="12" w15:restartNumberingAfterBreak="0">
+  <w:abstractNum w:abstractNumId="15" w15:restartNumberingAfterBreak="0">
+    <w:nsid w:val="72C00176"/>
+    <w:multiLevelType w:val="hybridMultilevel"/>
+    <w:tmpl w:val="FC62CAAE"/>
+    <w:lvl w:ilvl="0" w:tplc="F41A3B30">
+      <w:numFmt w:val="bullet"/>
+      <w:lvlText w:val="-"/>
+      <w:lvlJc w:val="left"/>
+      <w:pPr>
+        <w:ind w:left="720" w:hanging="360"/>
+      </w:pPr>
+      <w:rPr>
+        <w:rFonts w:ascii="OpenDyslexic" w:eastAsiaTheme="minorHAnsi" w:hAnsi="OpenDyslexic" w:cstheme="minorBidi" w:hint="default"/>
+      </w:rPr>
+    </w:lvl>
+    <w:lvl w:ilvl="1" w:tplc="04090003" w:tentative="1">
+      <w:start w:val="1"/>
+      <w:numFmt w:val="bullet"/>
+      <w:lvlText w:val="o"/>
+      <w:lvlJc w:val="left"/>
+      <w:pPr>
+        <w:ind w:left="1440" w:hanging="360"/>
+      </w:pPr>
+      <w:rPr>
+        <w:rFonts w:ascii="Courier New" w:hAnsi="Courier New" w:cs="Courier New" w:hint="default"/>
+      </w:rPr>
+    </w:lvl>
+    <w:lvl w:ilvl="2" w:tplc="04090005" w:tentative="1">
+      <w:start w:val="1"/>
+      <w:numFmt w:val="bullet"/>
+      <w:lvlText w:val=""/>
+      <w:lvlJc w:val="left"/>
+      <w:pPr>
+        <w:ind w:left="2160" w:hanging="360"/>
+      </w:pPr>
+      <w:rPr>
+        <w:rFonts w:ascii="Wingdings" w:hAnsi="Wingdings" w:hint="default"/>
+      </w:rPr>
+    </w:lvl>
+    <w:lvl w:ilvl="3" w:tplc="04090001" w:tentative="1">
+      <w:start w:val="1"/>
+      <w:numFmt w:val="bullet"/>
+      <w:lvlText w:val=""/>
+      <w:lvlJc w:val="left"/>
+      <w:pPr>
+        <w:ind w:left="2880" w:hanging="360"/>
+      </w:pPr>
+      <w:rPr>
+        <w:rFonts w:ascii="Symbol" w:hAnsi="Symbol" w:hint="default"/>
+      </w:rPr>
+    </w:lvl>
+    <w:lvl w:ilvl="4" w:tplc="04090003" w:tentative="1">
+      <w:start w:val="1"/>
+      <w:numFmt w:val="bullet"/>
+      <w:lvlText w:val="o"/>
+      <w:lvlJc w:val="left"/>
+      <w:pPr>
+        <w:ind w:left="3600" w:hanging="360"/>
+      </w:pPr>
+      <w:rPr>
+        <w:rFonts w:ascii="Courier New" w:hAnsi="Courier New" w:cs="Courier New" w:hint="default"/>
+      </w:rPr>
+    </w:lvl>
+    <w:lvl w:ilvl="5" w:tplc="04090005" w:tentative="1">
+      <w:start w:val="1"/>
+      <w:numFmt w:val="bullet"/>
+      <w:lvlText w:val=""/>
+      <w:lvlJc w:val="left"/>
+      <w:pPr>
+        <w:ind w:left="4320" w:hanging="360"/>
+      </w:pPr>
+      <w:rPr>
+        <w:rFonts w:ascii="Wingdings" w:hAnsi="Wingdings" w:hint="default"/>
+      </w:rPr>
+    </w:lvl>
+    <w:lvl w:ilvl="6" w:tplc="04090001" w:tentative="1">
+      <w:start w:val="1"/>
+      <w:numFmt w:val="bullet"/>
+      <w:lvlText w:val=""/>
+      <w:lvlJc w:val="left"/>
+      <w:pPr>
+        <w:ind w:left="5040" w:hanging="360"/>
+      </w:pPr>
+      <w:rPr>
+        <w:rFonts w:ascii="Symbol" w:hAnsi="Symbol" w:hint="default"/>
+      </w:rPr>
+    </w:lvl>
+    <w:lvl w:ilvl="7" w:tplc="04090003" w:tentative="1">
+      <w:start w:val="1"/>
+      <w:numFmt w:val="bullet"/>
+      <w:lvlText w:val="o"/>
+      <w:lvlJc w:val="left"/>
+      <w:pPr>
+        <w:ind w:left="5760" w:hanging="360"/>
+      </w:pPr>
+      <w:rPr>
+        <w:rFonts w:ascii="Courier New" w:hAnsi="Courier New" w:cs="Courier New" w:hint="default"/>
+      </w:rPr>
+    </w:lvl>
+    <w:lvl w:ilvl="8" w:tplc="04090005" w:tentative="1">
+      <w:start w:val="1"/>
+      <w:numFmt w:val="bullet"/>
+      <w:lvlText w:val=""/>
+      <w:lvlJc w:val="left"/>
+      <w:pPr>
+        <w:ind w:left="6480" w:hanging="360"/>
+      </w:pPr>
+      <w:rPr>
+        <w:rFonts w:ascii="Wingdings" w:hAnsi="Wingdings" w:hint="default"/>
+      </w:rPr>
+    </w:lvl>
+  </w:abstractNum>
+  <w:abstractNum w:abstractNumId="16" w15:restartNumberingAfterBreak="0">
     <w:nsid w:val="77C63A29"/>
     <w:multiLevelType w:val="hybridMultilevel"/>
     <w:tmpl w:val="F648EDB0"/>
@@ -4153,7 +5883,7 @@
       </w:rPr>
     </w:lvl>
   </w:abstractNum>
-  <w:abstractNum w:abstractNumId="13" w15:restartNumberingAfterBreak="0">
+  <w:abstractNum w:abstractNumId="17" w15:restartNumberingAfterBreak="0">
     <w:nsid w:val="7B14755B"/>
     <w:multiLevelType w:val="hybridMultilevel"/>
     <w:tmpl w:val="D812A188"/>
@@ -4270,43 +6000,55 @@
     <w:abstractNumId w:val="1"/>
   </w:num>
   <w:num w:numId="2" w16cid:durableId="1952589966">
-    <w:abstractNumId w:val="8"/>
+    <w:abstractNumId w:val="10"/>
   </w:num>
   <w:num w:numId="3" w16cid:durableId="251470851">
-    <w:abstractNumId w:val="11"/>
+    <w:abstractNumId w:val="14"/>
   </w:num>
   <w:num w:numId="4" w16cid:durableId="1947149886">
-    <w:abstractNumId w:val="9"/>
+    <w:abstractNumId w:val="12"/>
   </w:num>
   <w:num w:numId="5" w16cid:durableId="58024135">
-    <w:abstractNumId w:val="12"/>
+    <w:abstractNumId w:val="16"/>
   </w:num>
   <w:num w:numId="6" w16cid:durableId="802892198">
     <w:abstractNumId w:val="0"/>
   </w:num>
   <w:num w:numId="7" w16cid:durableId="550270784">
+    <w:abstractNumId w:val="4"/>
+  </w:num>
+  <w:num w:numId="8" w16cid:durableId="1315797477">
+    <w:abstractNumId w:val="6"/>
+  </w:num>
+  <w:num w:numId="9" w16cid:durableId="957564443">
+    <w:abstractNumId w:val="9"/>
+  </w:num>
+  <w:num w:numId="10" w16cid:durableId="748815399">
+    <w:abstractNumId w:val="17"/>
+  </w:num>
+  <w:num w:numId="11" w16cid:durableId="1929656177">
+    <w:abstractNumId w:val="8"/>
+  </w:num>
+  <w:num w:numId="12" w16cid:durableId="432362057">
     <w:abstractNumId w:val="3"/>
   </w:num>
-  <w:num w:numId="8" w16cid:durableId="1315797477">
+  <w:num w:numId="13" w16cid:durableId="1482575867">
     <w:abstractNumId w:val="5"/>
   </w:num>
-  <w:num w:numId="9" w16cid:durableId="957564443">
+  <w:num w:numId="14" w16cid:durableId="788627146">
+    <w:abstractNumId w:val="13"/>
+  </w:num>
+  <w:num w:numId="15" w16cid:durableId="1821311308">
     <w:abstractNumId w:val="7"/>
   </w:num>
-  <w:num w:numId="10" w16cid:durableId="748815399">
-    <w:abstractNumId w:val="13"/>
+  <w:num w:numId="16" w16cid:durableId="691033463">
+    <w:abstractNumId w:val="15"/>
   </w:num>
-  <w:num w:numId="11" w16cid:durableId="1929656177">
-    <w:abstractNumId w:val="6"/>
+  <w:num w:numId="17" w16cid:durableId="1102991156">
+    <w:abstractNumId w:val="11"/>
   </w:num>
-  <w:num w:numId="12" w16cid:durableId="432362057">
+  <w:num w:numId="18" w16cid:durableId="136343871">
     <w:abstractNumId w:val="2"/>
-  </w:num>
-  <w:num w:numId="13" w16cid:durableId="1482575867">
-    <w:abstractNumId w:val="4"/>
-  </w:num>
-  <w:num w:numId="14" w16cid:durableId="788627146">
-    <w:abstractNumId w:val="10"/>
   </w:num>
 </w:numbering>
 </file>
@@ -4709,6 +6451,7 @@
   <w:style w:type="paragraph" w:default="1" w:styleId="Normal">
     <w:name w:val="Normal"/>
     <w:qFormat/>
+    <w:rsid w:val="00AE1C3E"/>
   </w:style>
   <w:style w:type="character" w:default="1" w:styleId="DefaultParagraphFont">
     <w:name w:val="Default Paragraph Font"/>
@@ -5044,4 +6787,16 @@
     </a:ext>
   </a:extLst>
 </a:theme>
+</file>
+
+<file path=customXml/item1.xml><?xml version="1.0" encoding="utf-8"?>
+<b:Sources xmlns:b="http://schemas.openxmlformats.org/officeDocument/2006/bibliography" xmlns="http://schemas.openxmlformats.org/officeDocument/2006/bibliography" SelectedStyle="\APASixthEditionOfficeOnline.xsl" StyleName="APA" Version="6"/>
+</file>
+
+<file path=customXml/itemProps1.xml><?xml version="1.0" encoding="utf-8"?>
+<ds:datastoreItem xmlns:ds="http://schemas.openxmlformats.org/officeDocument/2006/customXml" ds:itemID="{E5BC100E-7971-4F87-9ADC-351050AF61F6}">
+  <ds:schemaRefs>
+    <ds:schemaRef ds:uri="http://schemas.openxmlformats.org/officeDocument/2006/bibliography"/>
+  </ds:schemaRefs>
+</ds:datastoreItem>
 </file>
</xml_diff>

<commit_message>
refactored code in GlobalConfig.cs
</commit_message>
<xml_diff>
--- a/Planning project.docx
+++ b/Planning project.docx
@@ -2716,6 +2716,437 @@
           <w:u w:val="single"/>
         </w:rPr>
         <w:lastRenderedPageBreak/>
+        <w:t>File Cleanup</w:t>
+      </w:r>
+    </w:p>
+    <w:p>
+      <w:pPr>
+        <w:pStyle w:val="ListParagraph"/>
+        <w:numPr>
+          <w:ilvl w:val="0"/>
+          <w:numId w:val="19"/>
+        </w:numPr>
+        <w:rPr>
+          <w:rFonts w:ascii="OpenDyslexic" w:hAnsi="OpenDyslexic"/>
+          <w:sz w:val="24"/>
+          <w:szCs w:val="24"/>
+        </w:rPr>
+      </w:pPr>
+      <w:r>
+        <w:rPr>
+          <w:rFonts w:ascii="OpenDyslexic" w:hAnsi="OpenDyslexic"/>
+          <w:sz w:val="24"/>
+          <w:szCs w:val="24"/>
+        </w:rPr>
+        <w:t>Created separate files for DataAccess and Models</w:t>
+      </w:r>
+    </w:p>
+    <w:p>
+      <w:pPr>
+        <w:pStyle w:val="ListParagraph"/>
+        <w:numPr>
+          <w:ilvl w:val="1"/>
+          <w:numId w:val="19"/>
+        </w:numPr>
+        <w:rPr>
+          <w:rFonts w:ascii="OpenDyslexic" w:hAnsi="OpenDyslexic"/>
+          <w:sz w:val="24"/>
+          <w:szCs w:val="24"/>
+        </w:rPr>
+      </w:pPr>
+      <w:r>
+        <w:rPr>
+          <w:rFonts w:ascii="OpenDyslexic" w:hAnsi="OpenDyslexic"/>
+          <w:sz w:val="24"/>
+          <w:szCs w:val="24"/>
+          <w:u w:val="single"/>
+        </w:rPr>
+        <w:t xml:space="preserve">DataAccess </w:t>
+      </w:r>
+      <w:r>
+        <w:rPr>
+          <w:rFonts w:ascii="OpenDyslexic" w:hAnsi="OpenDyslexic"/>
+          <w:sz w:val="24"/>
+          <w:szCs w:val="24"/>
+          <w:u w:val="single"/>
+        </w:rPr>
+        <w:t>contains</w:t>
+      </w:r>
+      <w:r>
+        <w:rPr>
+          <w:rFonts w:ascii="OpenDyslexic" w:hAnsi="OpenDyslexic"/>
+          <w:sz w:val="24"/>
+          <w:szCs w:val="24"/>
+        </w:rPr>
+        <w:t xml:space="preserve">         </w:t>
+      </w:r>
+      <w:r>
+        <w:rPr>
+          <w:rFonts w:ascii="OpenDyslexic" w:hAnsi="OpenDyslexic"/>
+          <w:sz w:val="24"/>
+          <w:szCs w:val="24"/>
+        </w:rPr>
+        <w:tab/>
+      </w:r>
+      <w:r>
+        <w:rPr>
+          <w:rFonts w:ascii="OpenDyslexic" w:hAnsi="OpenDyslexic"/>
+          <w:sz w:val="24"/>
+          <w:szCs w:val="24"/>
+        </w:rPr>
+        <w:t xml:space="preserve">     </w:t>
+      </w:r>
+      <w:r>
+        <w:rPr>
+          <w:rFonts w:ascii="OpenDyslexic" w:hAnsi="OpenDyslexic"/>
+          <w:sz w:val="24"/>
+          <w:szCs w:val="24"/>
+          <w:u w:val="single"/>
+        </w:rPr>
+        <w:t>Models contains</w:t>
+      </w:r>
+    </w:p>
+    <w:p>
+      <w:pPr>
+        <w:pStyle w:val="ListParagraph"/>
+        <w:ind w:left="1440"/>
+        <w:rPr>
+          <w:rFonts w:ascii="OpenDyslexic" w:hAnsi="OpenDyslexic"/>
+          <w:sz w:val="24"/>
+          <w:szCs w:val="24"/>
+        </w:rPr>
+      </w:pPr>
+      <w:r>
+        <w:rPr>
+          <w:rFonts w:ascii="OpenDyslexic" w:hAnsi="OpenDyslexic"/>
+          <w:sz w:val="24"/>
+          <w:szCs w:val="24"/>
+        </w:rPr>
+        <w:t>-IDataConnection</w:t>
+      </w:r>
+      <w:r>
+        <w:rPr>
+          <w:rFonts w:ascii="OpenDyslexic" w:hAnsi="OpenDyslexic"/>
+          <w:sz w:val="24"/>
+          <w:szCs w:val="24"/>
+        </w:rPr>
+        <w:tab/>
+        <w:t xml:space="preserve">             </w:t>
+      </w:r>
+      <w:r>
+        <w:rPr>
+          <w:rFonts w:ascii="OpenDyslexic" w:hAnsi="OpenDyslexic"/>
+          <w:sz w:val="24"/>
+          <w:szCs w:val="24"/>
+        </w:rPr>
+        <w:t>-MatchupEntryModel</w:t>
+      </w:r>
+    </w:p>
+    <w:p>
+      <w:pPr>
+        <w:pStyle w:val="ListParagraph"/>
+        <w:ind w:left="1440"/>
+        <w:rPr>
+          <w:rFonts w:ascii="OpenDyslexic" w:hAnsi="OpenDyslexic"/>
+          <w:sz w:val="24"/>
+          <w:szCs w:val="24"/>
+        </w:rPr>
+      </w:pPr>
+      <w:r>
+        <w:rPr>
+          <w:rFonts w:ascii="OpenDyslexic" w:hAnsi="OpenDyslexic"/>
+          <w:sz w:val="24"/>
+          <w:szCs w:val="24"/>
+        </w:rPr>
+        <w:t>-</w:t>
+      </w:r>
+      <w:r>
+        <w:rPr>
+          <w:rFonts w:ascii="OpenDyslexic" w:hAnsi="OpenDyslexic"/>
+          <w:sz w:val="24"/>
+          <w:szCs w:val="24"/>
+        </w:rPr>
+        <w:t>SqlConnector</w:t>
+      </w:r>
+      <w:r>
+        <w:rPr>
+          <w:rFonts w:ascii="OpenDyslexic" w:hAnsi="OpenDyslexic"/>
+          <w:sz w:val="24"/>
+          <w:szCs w:val="24"/>
+        </w:rPr>
+        <w:tab/>
+      </w:r>
+      <w:r>
+        <w:rPr>
+          <w:rFonts w:ascii="OpenDyslexic" w:hAnsi="OpenDyslexic"/>
+          <w:sz w:val="24"/>
+          <w:szCs w:val="24"/>
+        </w:rPr>
+        <w:tab/>
+        <w:t xml:space="preserve">    </w:t>
+      </w:r>
+      <w:r>
+        <w:rPr>
+          <w:rFonts w:ascii="OpenDyslexic" w:hAnsi="OpenDyslexic"/>
+          <w:sz w:val="24"/>
+          <w:szCs w:val="24"/>
+        </w:rPr>
+        <w:tab/>
+        <w:t xml:space="preserve">    </w:t>
+      </w:r>
+      <w:r>
+        <w:rPr>
+          <w:rFonts w:ascii="OpenDyslexic" w:hAnsi="OpenDyslexic"/>
+          <w:sz w:val="24"/>
+          <w:szCs w:val="24"/>
+        </w:rPr>
+        <w:t xml:space="preserve"> </w:t>
+      </w:r>
+      <w:r>
+        <w:rPr>
+          <w:rFonts w:ascii="OpenDyslexic" w:hAnsi="OpenDyslexic"/>
+          <w:sz w:val="24"/>
+          <w:szCs w:val="24"/>
+        </w:rPr>
+        <w:t>-MatchupModel</w:t>
+      </w:r>
+    </w:p>
+    <w:p>
+      <w:pPr>
+        <w:pStyle w:val="ListParagraph"/>
+        <w:ind w:left="1440"/>
+        <w:rPr>
+          <w:rFonts w:ascii="OpenDyslexic" w:hAnsi="OpenDyslexic"/>
+          <w:sz w:val="24"/>
+          <w:szCs w:val="24"/>
+        </w:rPr>
+      </w:pPr>
+      <w:r>
+        <w:rPr>
+          <w:rFonts w:ascii="OpenDyslexic" w:hAnsi="OpenDyslexic"/>
+          <w:sz w:val="24"/>
+          <w:szCs w:val="24"/>
+        </w:rPr>
+        <w:t>-TextConnector</w:t>
+      </w:r>
+      <w:r>
+        <w:rPr>
+          <w:rFonts w:ascii="OpenDyslexic" w:hAnsi="OpenDyslexic"/>
+          <w:sz w:val="24"/>
+          <w:szCs w:val="24"/>
+        </w:rPr>
+        <w:tab/>
+      </w:r>
+      <w:r>
+        <w:rPr>
+          <w:rFonts w:ascii="OpenDyslexic" w:hAnsi="OpenDyslexic"/>
+          <w:sz w:val="24"/>
+          <w:szCs w:val="24"/>
+        </w:rPr>
+        <w:tab/>
+        <w:t xml:space="preserve">            </w:t>
+      </w:r>
+      <w:r>
+        <w:rPr>
+          <w:rFonts w:ascii="OpenDyslexic" w:hAnsi="OpenDyslexic"/>
+          <w:sz w:val="24"/>
+          <w:szCs w:val="24"/>
+        </w:rPr>
+        <w:t>-PersonModel</w:t>
+      </w:r>
+    </w:p>
+    <w:p>
+      <w:pPr>
+        <w:pStyle w:val="ListParagraph"/>
+        <w:ind w:left="1440"/>
+        <w:rPr>
+          <w:rFonts w:ascii="OpenDyslexic" w:hAnsi="OpenDyslexic"/>
+          <w:sz w:val="24"/>
+          <w:szCs w:val="24"/>
+        </w:rPr>
+      </w:pPr>
+      <w:r>
+        <w:rPr>
+          <w:rFonts w:ascii="OpenDyslexic" w:hAnsi="OpenDyslexic"/>
+          <w:sz w:val="24"/>
+          <w:szCs w:val="24"/>
+        </w:rPr>
+        <w:tab/>
+      </w:r>
+      <w:r>
+        <w:rPr>
+          <w:rFonts w:ascii="OpenDyslexic" w:hAnsi="OpenDyslexic"/>
+          <w:sz w:val="24"/>
+          <w:szCs w:val="24"/>
+        </w:rPr>
+        <w:tab/>
+      </w:r>
+      <w:r>
+        <w:rPr>
+          <w:rFonts w:ascii="OpenDyslexic" w:hAnsi="OpenDyslexic"/>
+          <w:sz w:val="24"/>
+          <w:szCs w:val="24"/>
+        </w:rPr>
+        <w:tab/>
+      </w:r>
+      <w:r>
+        <w:rPr>
+          <w:rFonts w:ascii="OpenDyslexic" w:hAnsi="OpenDyslexic"/>
+          <w:sz w:val="24"/>
+          <w:szCs w:val="24"/>
+        </w:rPr>
+        <w:tab/>
+        <w:t xml:space="preserve">            </w:t>
+      </w:r>
+      <w:r>
+        <w:rPr>
+          <w:rFonts w:ascii="OpenDyslexic" w:hAnsi="OpenDyslexic"/>
+          <w:sz w:val="24"/>
+          <w:szCs w:val="24"/>
+        </w:rPr>
+        <w:t>-PrizeModel</w:t>
+      </w:r>
+    </w:p>
+    <w:p>
+      <w:pPr>
+        <w:pStyle w:val="ListParagraph"/>
+        <w:ind w:left="1440"/>
+        <w:rPr>
+          <w:rFonts w:ascii="OpenDyslexic" w:hAnsi="OpenDyslexic"/>
+          <w:sz w:val="24"/>
+          <w:szCs w:val="24"/>
+        </w:rPr>
+      </w:pPr>
+      <w:r>
+        <w:rPr>
+          <w:rFonts w:ascii="OpenDyslexic" w:hAnsi="OpenDyslexic"/>
+          <w:sz w:val="24"/>
+          <w:szCs w:val="24"/>
+        </w:rPr>
+        <w:tab/>
+      </w:r>
+      <w:r>
+        <w:rPr>
+          <w:rFonts w:ascii="OpenDyslexic" w:hAnsi="OpenDyslexic"/>
+          <w:sz w:val="24"/>
+          <w:szCs w:val="24"/>
+        </w:rPr>
+        <w:tab/>
+      </w:r>
+      <w:r>
+        <w:rPr>
+          <w:rFonts w:ascii="OpenDyslexic" w:hAnsi="OpenDyslexic"/>
+          <w:sz w:val="24"/>
+          <w:szCs w:val="24"/>
+        </w:rPr>
+        <w:tab/>
+      </w:r>
+      <w:r>
+        <w:rPr>
+          <w:rFonts w:ascii="OpenDyslexic" w:hAnsi="OpenDyslexic"/>
+          <w:sz w:val="24"/>
+          <w:szCs w:val="24"/>
+        </w:rPr>
+        <w:tab/>
+        <w:t xml:space="preserve">            </w:t>
+      </w:r>
+      <w:r>
+        <w:rPr>
+          <w:rFonts w:ascii="OpenDyslexic" w:hAnsi="OpenDyslexic"/>
+          <w:sz w:val="24"/>
+          <w:szCs w:val="24"/>
+        </w:rPr>
+        <w:t>-TeamModel</w:t>
+      </w:r>
+    </w:p>
+    <w:p>
+      <w:pPr>
+        <w:pStyle w:val="ListParagraph"/>
+        <w:ind w:left="1440"/>
+        <w:rPr>
+          <w:rFonts w:ascii="OpenDyslexic" w:hAnsi="OpenDyslexic"/>
+          <w:sz w:val="24"/>
+          <w:szCs w:val="24"/>
+        </w:rPr>
+      </w:pPr>
+      <w:r>
+        <w:rPr>
+          <w:rFonts w:ascii="OpenDyslexic" w:hAnsi="OpenDyslexic"/>
+          <w:sz w:val="24"/>
+          <w:szCs w:val="24"/>
+        </w:rPr>
+        <w:t xml:space="preserve">  </w:t>
+      </w:r>
+      <w:r>
+        <w:rPr>
+          <w:rFonts w:ascii="OpenDyslexic" w:hAnsi="OpenDyslexic"/>
+          <w:sz w:val="24"/>
+          <w:szCs w:val="24"/>
+        </w:rPr>
+        <w:tab/>
+      </w:r>
+      <w:r>
+        <w:rPr>
+          <w:rFonts w:ascii="OpenDyslexic" w:hAnsi="OpenDyslexic"/>
+          <w:sz w:val="24"/>
+          <w:szCs w:val="24"/>
+        </w:rPr>
+        <w:tab/>
+      </w:r>
+      <w:r>
+        <w:rPr>
+          <w:rFonts w:ascii="OpenDyslexic" w:hAnsi="OpenDyslexic"/>
+          <w:sz w:val="24"/>
+          <w:szCs w:val="24"/>
+        </w:rPr>
+        <w:tab/>
+      </w:r>
+      <w:r>
+        <w:rPr>
+          <w:rFonts w:ascii="OpenDyslexic" w:hAnsi="OpenDyslexic"/>
+          <w:sz w:val="24"/>
+          <w:szCs w:val="24"/>
+        </w:rPr>
+        <w:tab/>
+        <w:t xml:space="preserve">           </w:t>
+      </w:r>
+      <w:r>
+        <w:rPr>
+          <w:rFonts w:ascii="OpenDyslexic" w:hAnsi="OpenDyslexic"/>
+          <w:sz w:val="24"/>
+          <w:szCs w:val="24"/>
+        </w:rPr>
+        <w:t>-TournamentModel</w:t>
+      </w:r>
+      <w:r>
+        <w:rPr>
+          <w:rFonts w:ascii="OpenDyslexic" w:hAnsi="OpenDyslexic"/>
+          <w:sz w:val="24"/>
+          <w:szCs w:val="24"/>
+        </w:rPr>
+        <w:tab/>
+      </w:r>
+    </w:p>
+    <w:p>
+      <w:pPr>
+        <w:rPr>
+          <w:rFonts w:ascii="OpenDyslexic" w:hAnsi="OpenDyslexic"/>
+          <w:b/>
+          <w:bCs/>
+          <w:sz w:val="24"/>
+          <w:szCs w:val="24"/>
+          <w:u w:val="single"/>
+        </w:rPr>
+      </w:pPr>
+      <w:r>
+        <w:rPr>
+          <w:rFonts w:ascii="OpenDyslexic" w:hAnsi="OpenDyslexic"/>
+          <w:b/>
+          <w:bCs/>
+          <w:sz w:val="24"/>
+          <w:szCs w:val="24"/>
+          <w:u w:val="single"/>
+        </w:rPr>
         <w:t>Connection to SQL</w:t>
       </w:r>
     </w:p>
@@ -3373,12 +3804,22 @@
           <w:szCs w:val="24"/>
         </w:rPr>
       </w:pPr>
-      <w:r>
-        <w:rPr>
-          <w:rFonts w:ascii="OpenDyslexic" w:hAnsi="OpenDyslexic"/>
-          <w:sz w:val="24"/>
-          <w:szCs w:val="24"/>
-        </w:rPr>
+    </w:p>
+    <w:p>
+      <w:pPr>
+        <w:rPr>
+          <w:rFonts w:ascii="OpenDyslexic" w:hAnsi="OpenDyslexic"/>
+          <w:sz w:val="24"/>
+          <w:szCs w:val="24"/>
+        </w:rPr>
+      </w:pPr>
+      <w:r>
+        <w:rPr>
+          <w:rFonts w:ascii="OpenDyslexic" w:hAnsi="OpenDyslexic"/>
+          <w:sz w:val="24"/>
+          <w:szCs w:val="24"/>
+        </w:rPr>
+        <w:lastRenderedPageBreak/>
         <w:drawing>
           <wp:inline distT="0" distB="0" distL="0" distR="0" wp14:anchorId="3DBD326B" wp14:editId="1862CAC7">
             <wp:extent cx="5876290" cy="3343275"/>
@@ -5884,6 +6325,118 @@
     </w:lvl>
   </w:abstractNum>
   <w:abstractNum w:abstractNumId="17" w15:restartNumberingAfterBreak="0">
+    <w:nsid w:val="79EA4E81"/>
+    <w:multiLevelType w:val="hybridMultilevel"/>
+    <w:tmpl w:val="7DB029E0"/>
+    <w:lvl w:ilvl="0" w:tplc="18746DB6">
+      <w:numFmt w:val="bullet"/>
+      <w:lvlText w:val="-"/>
+      <w:lvlJc w:val="left"/>
+      <w:pPr>
+        <w:ind w:left="720" w:hanging="360"/>
+      </w:pPr>
+      <w:rPr>
+        <w:rFonts w:ascii="OpenDyslexic" w:eastAsiaTheme="minorHAnsi" w:hAnsi="OpenDyslexic" w:cstheme="minorBidi" w:hint="default"/>
+      </w:rPr>
+    </w:lvl>
+    <w:lvl w:ilvl="1" w:tplc="04090003">
+      <w:start w:val="1"/>
+      <w:numFmt w:val="bullet"/>
+      <w:lvlText w:val="o"/>
+      <w:lvlJc w:val="left"/>
+      <w:pPr>
+        <w:ind w:left="1440" w:hanging="360"/>
+      </w:pPr>
+      <w:rPr>
+        <w:rFonts w:ascii="Courier New" w:hAnsi="Courier New" w:cs="Courier New" w:hint="default"/>
+      </w:rPr>
+    </w:lvl>
+    <w:lvl w:ilvl="2" w:tplc="04090005" w:tentative="1">
+      <w:start w:val="1"/>
+      <w:numFmt w:val="bullet"/>
+      <w:lvlText w:val=""/>
+      <w:lvlJc w:val="left"/>
+      <w:pPr>
+        <w:ind w:left="2160" w:hanging="360"/>
+      </w:pPr>
+      <w:rPr>
+        <w:rFonts w:ascii="Wingdings" w:hAnsi="Wingdings" w:hint="default"/>
+      </w:rPr>
+    </w:lvl>
+    <w:lvl w:ilvl="3" w:tplc="04090001" w:tentative="1">
+      <w:start w:val="1"/>
+      <w:numFmt w:val="bullet"/>
+      <w:lvlText w:val=""/>
+      <w:lvlJc w:val="left"/>
+      <w:pPr>
+        <w:ind w:left="2880" w:hanging="360"/>
+      </w:pPr>
+      <w:rPr>
+        <w:rFonts w:ascii="Symbol" w:hAnsi="Symbol" w:hint="default"/>
+      </w:rPr>
+    </w:lvl>
+    <w:lvl w:ilvl="4" w:tplc="04090003" w:tentative="1">
+      <w:start w:val="1"/>
+      <w:numFmt w:val="bullet"/>
+      <w:lvlText w:val="o"/>
+      <w:lvlJc w:val="left"/>
+      <w:pPr>
+        <w:ind w:left="3600" w:hanging="360"/>
+      </w:pPr>
+      <w:rPr>
+        <w:rFonts w:ascii="Courier New" w:hAnsi="Courier New" w:cs="Courier New" w:hint="default"/>
+      </w:rPr>
+    </w:lvl>
+    <w:lvl w:ilvl="5" w:tplc="04090005" w:tentative="1">
+      <w:start w:val="1"/>
+      <w:numFmt w:val="bullet"/>
+      <w:lvlText w:val=""/>
+      <w:lvlJc w:val="left"/>
+      <w:pPr>
+        <w:ind w:left="4320" w:hanging="360"/>
+      </w:pPr>
+      <w:rPr>
+        <w:rFonts w:ascii="Wingdings" w:hAnsi="Wingdings" w:hint="default"/>
+      </w:rPr>
+    </w:lvl>
+    <w:lvl w:ilvl="6" w:tplc="04090001" w:tentative="1">
+      <w:start w:val="1"/>
+      <w:numFmt w:val="bullet"/>
+      <w:lvlText w:val=""/>
+      <w:lvlJc w:val="left"/>
+      <w:pPr>
+        <w:ind w:left="5040" w:hanging="360"/>
+      </w:pPr>
+      <w:rPr>
+        <w:rFonts w:ascii="Symbol" w:hAnsi="Symbol" w:hint="default"/>
+      </w:rPr>
+    </w:lvl>
+    <w:lvl w:ilvl="7" w:tplc="04090003" w:tentative="1">
+      <w:start w:val="1"/>
+      <w:numFmt w:val="bullet"/>
+      <w:lvlText w:val="o"/>
+      <w:lvlJc w:val="left"/>
+      <w:pPr>
+        <w:ind w:left="5760" w:hanging="360"/>
+      </w:pPr>
+      <w:rPr>
+        <w:rFonts w:ascii="Courier New" w:hAnsi="Courier New" w:cs="Courier New" w:hint="default"/>
+      </w:rPr>
+    </w:lvl>
+    <w:lvl w:ilvl="8" w:tplc="04090005" w:tentative="1">
+      <w:start w:val="1"/>
+      <w:numFmt w:val="bullet"/>
+      <w:lvlText w:val=""/>
+      <w:lvlJc w:val="left"/>
+      <w:pPr>
+        <w:ind w:left="6480" w:hanging="360"/>
+      </w:pPr>
+      <w:rPr>
+        <w:rFonts w:ascii="Wingdings" w:hAnsi="Wingdings" w:hint="default"/>
+      </w:rPr>
+    </w:lvl>
+  </w:abstractNum>
+  <w:abstractNum w:abstractNumId="18" w15:restartNumberingAfterBreak="0">
     <w:nsid w:val="7B14755B"/>
     <w:multiLevelType w:val="hybridMultilevel"/>
     <w:tmpl w:val="D812A188"/>
@@ -6024,7 +6577,7 @@
     <w:abstractNumId w:val="9"/>
   </w:num>
   <w:num w:numId="10" w16cid:durableId="748815399">
-    <w:abstractNumId w:val="17"/>
+    <w:abstractNumId w:val="18"/>
   </w:num>
   <w:num w:numId="11" w16cid:durableId="1929656177">
     <w:abstractNumId w:val="8"/>
@@ -6049,6 +6602,9 @@
   </w:num>
   <w:num w:numId="18" w16cid:durableId="136343871">
     <w:abstractNumId w:val="2"/>
+  </w:num>
+  <w:num w:numId="19" w16cid:durableId="670530431">
+    <w:abstractNumId w:val="17"/>
   </w:num>
 </w:numbering>
 </file>

</xml_diff>

<commit_message>
Added functionality to store data in a text file vs SQL database
</commit_message>
<xml_diff>
--- a/Planning project.docx
+++ b/Planning project.docx
@@ -4367,24 +4367,6 @@
       <w:pPr>
         <w:rPr>
           <w:rFonts w:ascii="OpenDyslexic" w:hAnsi="OpenDyslexic"/>
-          <w:sz w:val="24"/>
-          <w:szCs w:val="24"/>
-        </w:rPr>
-      </w:pPr>
-      <w:r>
-        <w:rPr>
-          <w:rFonts w:ascii="OpenDyslexic" w:hAnsi="OpenDyslexic"/>
-          <w:sz w:val="24"/>
-          <w:szCs w:val="24"/>
-        </w:rPr>
-        <w:lastRenderedPageBreak/>
-        <w:br w:type="page"/>
-      </w:r>
-    </w:p>
-    <w:p>
-      <w:pPr>
-        <w:rPr>
-          <w:rFonts w:ascii="OpenDyslexic" w:hAnsi="OpenDyslexic"/>
           <w:b/>
           <w:bCs/>
           <w:sz w:val="28"/>
@@ -4402,6 +4384,50 @@
           <w:u w:val="single"/>
         </w:rPr>
         <w:lastRenderedPageBreak/>
+        <w:br w:type="page"/>
+      </w:r>
+    </w:p>
+    <w:p>
+      <w:pPr>
+        <w:rPr>
+          <w:rFonts w:ascii="OpenDyslexic" w:hAnsi="OpenDyslexic"/>
+          <w:b/>
+          <w:bCs/>
+          <w:sz w:val="28"/>
+          <w:szCs w:val="28"/>
+          <w:u w:val="single"/>
+        </w:rPr>
+      </w:pPr>
+    </w:p>
+    <w:p>
+      <w:pPr>
+        <w:rPr>
+          <w:rFonts w:ascii="OpenDyslexic" w:hAnsi="OpenDyslexic"/>
+          <w:sz w:val="24"/>
+          <w:szCs w:val="24"/>
+        </w:rPr>
+      </w:pPr>
+    </w:p>
+    <w:p>
+      <w:pPr>
+        <w:rPr>
+          <w:rFonts w:ascii="OpenDyslexic" w:hAnsi="OpenDyslexic"/>
+          <w:b/>
+          <w:bCs/>
+          <w:sz w:val="28"/>
+          <w:szCs w:val="28"/>
+          <w:u w:val="single"/>
+        </w:rPr>
+      </w:pPr>
+      <w:r>
+        <w:rPr>
+          <w:rFonts w:ascii="OpenDyslexic" w:hAnsi="OpenDyslexic"/>
+          <w:b/>
+          <w:bCs/>
+          <w:sz w:val="28"/>
+          <w:szCs w:val="28"/>
+          <w:u w:val="single"/>
+        </w:rPr>
         <w:t>Features to Add</w:t>
       </w:r>
     </w:p>

</xml_diff>

<commit_message>
Added funtionality to CreateTeamForm
</commit_message>
<xml_diff>
--- a/Planning project.docx
+++ b/Planning project.docx
@@ -2321,188 +2321,175 @@
           <w:rFonts w:ascii="OpenDyslexic" w:hAnsi="OpenDyslexic"/>
           <w:sz w:val="24"/>
           <w:szCs w:val="24"/>
+        </w:rPr>
+      </w:pPr>
+      <w:r>
+        <w:rPr>
+          <w:rFonts w:ascii="OpenDyslexic" w:hAnsi="OpenDyslexic"/>
+          <w:sz w:val="24"/>
+          <w:szCs w:val="24"/>
+        </w:rPr>
+        <w:t>Matchups</w:t>
+      </w:r>
+    </w:p>
+    <w:p>
+      <w:pPr>
+        <w:pStyle w:val="ListParagraph"/>
+        <w:numPr>
+          <w:ilvl w:val="0"/>
+          <w:numId w:val="3"/>
+        </w:numPr>
+        <w:rPr>
+          <w:rFonts w:ascii="OpenDyslexic" w:hAnsi="OpenDyslexic"/>
+          <w:sz w:val="24"/>
+          <w:szCs w:val="24"/>
+        </w:rPr>
+      </w:pPr>
+      <w:r>
+        <w:rPr>
+          <w:rFonts w:ascii="OpenDyslexic" w:hAnsi="OpenDyslexic"/>
+          <w:sz w:val="24"/>
+          <w:szCs w:val="24"/>
+        </w:rPr>
+        <w:t>People</w:t>
+      </w:r>
+    </w:p>
+    <w:p>
+      <w:pPr>
+        <w:pStyle w:val="ListParagraph"/>
+        <w:numPr>
+          <w:ilvl w:val="0"/>
+          <w:numId w:val="3"/>
+        </w:numPr>
+        <w:rPr>
+          <w:rFonts w:ascii="OpenDyslexic" w:hAnsi="OpenDyslexic"/>
+          <w:sz w:val="24"/>
+          <w:szCs w:val="24"/>
+        </w:rPr>
+      </w:pPr>
+      <w:r>
+        <w:rPr>
+          <w:rFonts w:ascii="OpenDyslexic" w:hAnsi="OpenDyslexic"/>
+          <w:sz w:val="24"/>
+          <w:szCs w:val="24"/>
+        </w:rPr>
+        <w:t>Prizes</w:t>
+      </w:r>
+    </w:p>
+    <w:p>
+      <w:pPr>
+        <w:pStyle w:val="ListParagraph"/>
+        <w:numPr>
+          <w:ilvl w:val="0"/>
+          <w:numId w:val="3"/>
+        </w:numPr>
+        <w:rPr>
+          <w:rFonts w:ascii="OpenDyslexic" w:hAnsi="OpenDyslexic"/>
+          <w:sz w:val="24"/>
+          <w:szCs w:val="24"/>
+        </w:rPr>
+      </w:pPr>
+      <w:proofErr w:type="spellStart"/>
+      <w:r>
+        <w:rPr>
+          <w:rFonts w:ascii="OpenDyslexic" w:hAnsi="OpenDyslexic"/>
+          <w:sz w:val="24"/>
+          <w:szCs w:val="24"/>
+        </w:rPr>
+        <w:t>TeamMembers</w:t>
+      </w:r>
+      <w:proofErr w:type="spellEnd"/>
+    </w:p>
+    <w:p>
+      <w:pPr>
+        <w:pStyle w:val="ListParagraph"/>
+        <w:numPr>
+          <w:ilvl w:val="0"/>
+          <w:numId w:val="3"/>
+        </w:numPr>
+        <w:rPr>
+          <w:rFonts w:ascii="OpenDyslexic" w:hAnsi="OpenDyslexic"/>
+          <w:sz w:val="24"/>
+          <w:szCs w:val="24"/>
+        </w:rPr>
+      </w:pPr>
+      <w:r>
+        <w:rPr>
+          <w:rFonts w:ascii="OpenDyslexic" w:hAnsi="OpenDyslexic"/>
+          <w:sz w:val="24"/>
+          <w:szCs w:val="24"/>
+        </w:rPr>
+        <w:t>Teams</w:t>
+      </w:r>
+    </w:p>
+    <w:p>
+      <w:pPr>
+        <w:pStyle w:val="ListParagraph"/>
+        <w:numPr>
+          <w:ilvl w:val="0"/>
+          <w:numId w:val="3"/>
+        </w:numPr>
+        <w:rPr>
+          <w:rFonts w:ascii="OpenDyslexic" w:hAnsi="OpenDyslexic"/>
+          <w:sz w:val="24"/>
+          <w:szCs w:val="24"/>
+        </w:rPr>
+      </w:pPr>
+      <w:proofErr w:type="spellStart"/>
+      <w:r>
+        <w:rPr>
+          <w:rFonts w:ascii="OpenDyslexic" w:hAnsi="OpenDyslexic"/>
+          <w:sz w:val="24"/>
+          <w:szCs w:val="24"/>
+        </w:rPr>
+        <w:t>TournamentEntries</w:t>
+      </w:r>
+      <w:proofErr w:type="spellEnd"/>
+    </w:p>
+    <w:p>
+      <w:pPr>
+        <w:pStyle w:val="ListParagraph"/>
+        <w:numPr>
+          <w:ilvl w:val="0"/>
+          <w:numId w:val="3"/>
+        </w:numPr>
+        <w:rPr>
+          <w:rFonts w:ascii="OpenDyslexic" w:hAnsi="OpenDyslexic"/>
+          <w:sz w:val="24"/>
+          <w:szCs w:val="24"/>
+        </w:rPr>
+      </w:pPr>
+      <w:proofErr w:type="spellStart"/>
+      <w:r>
+        <w:rPr>
+          <w:rFonts w:ascii="OpenDyslexic" w:hAnsi="OpenDyslexic"/>
+          <w:sz w:val="24"/>
+          <w:szCs w:val="24"/>
+        </w:rPr>
+        <w:t>TournamentPrizes</w:t>
+      </w:r>
+      <w:proofErr w:type="spellEnd"/>
+    </w:p>
+    <w:p>
+      <w:pPr>
+        <w:pStyle w:val="ListParagraph"/>
+        <w:numPr>
+          <w:ilvl w:val="0"/>
+          <w:numId w:val="3"/>
+        </w:numPr>
+        <w:rPr>
+          <w:rFonts w:ascii="OpenDyslexic" w:hAnsi="OpenDyslexic"/>
+          <w:sz w:val="24"/>
+          <w:szCs w:val="24"/>
+        </w:rPr>
+      </w:pPr>
+      <w:r>
+        <w:rPr>
+          <w:rFonts w:ascii="OpenDyslexic" w:hAnsi="OpenDyslexic"/>
+          <w:sz w:val="24"/>
+          <w:szCs w:val="24"/>
           <w:highlight w:val="yellow"/>
         </w:rPr>
-      </w:pPr>
-      <w:r>
-        <w:rPr>
-          <w:rFonts w:ascii="OpenDyslexic" w:hAnsi="OpenDyslexic"/>
-          <w:sz w:val="24"/>
-          <w:szCs w:val="24"/>
-          <w:highlight w:val="yellow"/>
-        </w:rPr>
-        <w:t>Matchups</w:t>
-      </w:r>
-    </w:p>
-    <w:p>
-      <w:pPr>
-        <w:pStyle w:val="ListParagraph"/>
-        <w:numPr>
-          <w:ilvl w:val="0"/>
-          <w:numId w:val="3"/>
-        </w:numPr>
-        <w:rPr>
-          <w:rFonts w:ascii="OpenDyslexic" w:hAnsi="OpenDyslexic"/>
-          <w:sz w:val="24"/>
-          <w:szCs w:val="24"/>
-          <w:highlight w:val="yellow"/>
-        </w:rPr>
-      </w:pPr>
-      <w:r>
-        <w:rPr>
-          <w:rFonts w:ascii="OpenDyslexic" w:hAnsi="OpenDyslexic"/>
-          <w:sz w:val="24"/>
-          <w:szCs w:val="24"/>
-          <w:highlight w:val="yellow"/>
-        </w:rPr>
-        <w:t>People</w:t>
-      </w:r>
-    </w:p>
-    <w:p>
-      <w:pPr>
-        <w:pStyle w:val="ListParagraph"/>
-        <w:numPr>
-          <w:ilvl w:val="0"/>
-          <w:numId w:val="3"/>
-        </w:numPr>
-        <w:rPr>
-          <w:rFonts w:ascii="OpenDyslexic" w:hAnsi="OpenDyslexic"/>
-          <w:sz w:val="24"/>
-          <w:szCs w:val="24"/>
-          <w:highlight w:val="yellow"/>
-        </w:rPr>
-      </w:pPr>
-      <w:r>
-        <w:rPr>
-          <w:rFonts w:ascii="OpenDyslexic" w:hAnsi="OpenDyslexic"/>
-          <w:sz w:val="24"/>
-          <w:szCs w:val="24"/>
-          <w:highlight w:val="yellow"/>
-        </w:rPr>
-        <w:t>Prizes</w:t>
-      </w:r>
-    </w:p>
-    <w:p>
-      <w:pPr>
-        <w:pStyle w:val="ListParagraph"/>
-        <w:numPr>
-          <w:ilvl w:val="0"/>
-          <w:numId w:val="3"/>
-        </w:numPr>
-        <w:rPr>
-          <w:rFonts w:ascii="OpenDyslexic" w:hAnsi="OpenDyslexic"/>
-          <w:sz w:val="24"/>
-          <w:szCs w:val="24"/>
-        </w:rPr>
-      </w:pPr>
-      <w:proofErr w:type="spellStart"/>
-      <w:r>
-        <w:rPr>
-          <w:rFonts w:ascii="OpenDyslexic" w:hAnsi="OpenDyslexic"/>
-          <w:sz w:val="24"/>
-          <w:szCs w:val="24"/>
-          <w:highlight w:val="yellow"/>
-        </w:rPr>
-        <w:t>TeamMembers</w:t>
-      </w:r>
-      <w:proofErr w:type="spellEnd"/>
-    </w:p>
-    <w:p>
-      <w:pPr>
-        <w:pStyle w:val="ListParagraph"/>
-        <w:numPr>
-          <w:ilvl w:val="0"/>
-          <w:numId w:val="3"/>
-        </w:numPr>
-        <w:rPr>
-          <w:rFonts w:ascii="OpenDyslexic" w:hAnsi="OpenDyslexic"/>
-          <w:sz w:val="24"/>
-          <w:szCs w:val="24"/>
-        </w:rPr>
-      </w:pPr>
-      <w:r>
-        <w:rPr>
-          <w:rFonts w:ascii="OpenDyslexic" w:hAnsi="OpenDyslexic"/>
-          <w:sz w:val="24"/>
-          <w:szCs w:val="24"/>
-          <w:highlight w:val="yellow"/>
-        </w:rPr>
-        <w:t>Teams</w:t>
-      </w:r>
-    </w:p>
-    <w:p>
-      <w:pPr>
-        <w:pStyle w:val="ListParagraph"/>
-        <w:numPr>
-          <w:ilvl w:val="0"/>
-          <w:numId w:val="3"/>
-        </w:numPr>
-        <w:rPr>
-          <w:rFonts w:ascii="OpenDyslexic" w:hAnsi="OpenDyslexic"/>
-          <w:sz w:val="24"/>
-          <w:szCs w:val="24"/>
-          <w:highlight w:val="yellow"/>
-        </w:rPr>
-      </w:pPr>
-      <w:proofErr w:type="spellStart"/>
-      <w:r>
-        <w:rPr>
-          <w:rFonts w:ascii="OpenDyslexic" w:hAnsi="OpenDyslexic"/>
-          <w:sz w:val="24"/>
-          <w:szCs w:val="24"/>
-          <w:highlight w:val="yellow"/>
-        </w:rPr>
-        <w:t>TournamentEntries</w:t>
-      </w:r>
-      <w:proofErr w:type="spellEnd"/>
-    </w:p>
-    <w:p>
-      <w:pPr>
-        <w:pStyle w:val="ListParagraph"/>
-        <w:numPr>
-          <w:ilvl w:val="0"/>
-          <w:numId w:val="3"/>
-        </w:numPr>
-        <w:rPr>
-          <w:rFonts w:ascii="OpenDyslexic" w:hAnsi="OpenDyslexic"/>
-          <w:sz w:val="24"/>
-          <w:szCs w:val="24"/>
-          <w:highlight w:val="yellow"/>
-        </w:rPr>
-      </w:pPr>
-      <w:proofErr w:type="spellStart"/>
-      <w:r>
-        <w:rPr>
-          <w:rFonts w:ascii="OpenDyslexic" w:hAnsi="OpenDyslexic"/>
-          <w:sz w:val="24"/>
-          <w:szCs w:val="24"/>
-          <w:highlight w:val="yellow"/>
-        </w:rPr>
-        <w:t>TournamentPrizes</w:t>
-      </w:r>
-      <w:proofErr w:type="spellEnd"/>
-    </w:p>
-    <w:p>
-      <w:pPr>
-        <w:pStyle w:val="ListParagraph"/>
-        <w:numPr>
-          <w:ilvl w:val="0"/>
-          <w:numId w:val="3"/>
-        </w:numPr>
-        <w:rPr>
-          <w:rFonts w:ascii="OpenDyslexic" w:hAnsi="OpenDyslexic"/>
-          <w:sz w:val="24"/>
-          <w:szCs w:val="24"/>
-          <w:highlight w:val="yellow"/>
-        </w:rPr>
-      </w:pPr>
-      <w:r>
-        <w:rPr>
-          <w:rFonts w:ascii="OpenDyslexic" w:hAnsi="OpenDyslexic"/>
-          <w:sz w:val="24"/>
-          <w:szCs w:val="24"/>
-          <w:highlight w:val="yellow"/>
-        </w:rPr>
         <w:t>Tournament</w:t>
       </w:r>
       <w:r>
@@ -2510,9 +2497,8 @@
           <w:rFonts w:ascii="OpenDyslexic" w:hAnsi="OpenDyslexic"/>
           <w:sz w:val="24"/>
           <w:szCs w:val="24"/>
-          <w:highlight w:val="yellow"/>
-        </w:rPr>
-        <w:t xml:space="preserve">: </w:t>
+        </w:rPr>
+        <w:t xml:space="preserve"> </w:t>
       </w:r>
     </w:p>
     <w:p>
@@ -2761,16 +2747,7 @@
           <w:szCs w:val="24"/>
           <w:u w:val="single"/>
         </w:rPr>
-        <w:t xml:space="preserve">DataAccess </w:t>
-      </w:r>
-      <w:r>
-        <w:rPr>
-          <w:rFonts w:ascii="OpenDyslexic" w:hAnsi="OpenDyslexic"/>
-          <w:sz w:val="24"/>
-          <w:szCs w:val="24"/>
-          <w:u w:val="single"/>
-        </w:rPr>
-        <w:t>contains</w:t>
+        <w:t>DataAccess contains</w:t>
       </w:r>
       <w:r>
         <w:rPr>
@@ -3816,6 +3793,7 @@
       <w:r>
         <w:rPr>
           <w:rFonts w:ascii="OpenDyslexic" w:hAnsi="OpenDyslexic"/>
+          <w:noProof/>
           <w:sz w:val="24"/>
           <w:szCs w:val="24"/>
         </w:rPr>
@@ -3874,6 +3852,7 @@
           <w:rFonts w:ascii="OpenDyslexic" w:hAnsi="OpenDyslexic"/>
           <w:b/>
           <w:bCs/>
+          <w:noProof/>
           <w:sz w:val="24"/>
           <w:szCs w:val="24"/>
           <w:u w:val="single"/>
@@ -4040,6 +4019,7 @@
           <w:rFonts w:ascii="OpenDyslexic" w:hAnsi="OpenDyslexic"/>
           <w:b/>
           <w:bCs/>
+          <w:noProof/>
           <w:sz w:val="28"/>
           <w:szCs w:val="28"/>
           <w:u w:val="single"/>
@@ -4215,6 +4195,7 @@
           <w:rFonts w:ascii="OpenDyslexic" w:hAnsi="OpenDyslexic"/>
           <w:b/>
           <w:bCs/>
+          <w:noProof/>
           <w:sz w:val="28"/>
           <w:szCs w:val="28"/>
           <w:u w:val="single"/>
@@ -4288,6 +4269,7 @@
           <w:rFonts w:ascii="OpenDyslexic" w:hAnsi="OpenDyslexic"/>
           <w:b/>
           <w:bCs/>
+          <w:noProof/>
           <w:sz w:val="28"/>
           <w:szCs w:val="28"/>
           <w:u w:val="single"/>
@@ -4435,21 +4417,93 @@
       <w:pPr>
         <w:rPr>
           <w:rFonts w:ascii="OpenDyslexic" w:hAnsi="OpenDyslexic"/>
-          <w:b/>
-          <w:bCs/>
-          <w:sz w:val="24"/>
-          <w:szCs w:val="24"/>
+          <w:sz w:val="24"/>
+          <w:szCs w:val="24"/>
+        </w:rPr>
+      </w:pPr>
+      <w:r>
+        <w:rPr>
+          <w:rFonts w:ascii="OpenDyslexic" w:hAnsi="OpenDyslexic"/>
+          <w:sz w:val="24"/>
+          <w:szCs w:val="24"/>
+        </w:rPr>
+        <w:t xml:space="preserve">Add in text box to all forms that says “Thank you, </w:t>
+      </w:r>
+      <w:proofErr w:type="gramStart"/>
+      <w:r>
+        <w:rPr>
+          <w:rFonts w:ascii="OpenDyslexic" w:hAnsi="OpenDyslexic"/>
+          <w:sz w:val="24"/>
+          <w:szCs w:val="24"/>
+        </w:rPr>
+        <w:t>you’re</w:t>
+      </w:r>
+      <w:proofErr w:type="gramEnd"/>
+      <w:r>
+        <w:rPr>
+          <w:rFonts w:ascii="OpenDyslexic" w:hAnsi="OpenDyslexic"/>
+          <w:sz w:val="24"/>
+          <w:szCs w:val="24"/>
+        </w:rPr>
+        <w:t xml:space="preserve"> entry has been received.</w:t>
+      </w:r>
+    </w:p>
+    <w:p>
+      <w:pPr>
+        <w:rPr>
+          <w:rFonts w:ascii="OpenDyslexic" w:hAnsi="OpenDyslexic"/>
+          <w:sz w:val="24"/>
+          <w:szCs w:val="24"/>
+        </w:rPr>
+      </w:pPr>
+      <w:r>
+        <w:rPr>
+          <w:rFonts w:ascii="OpenDyslexic" w:hAnsi="OpenDyslexic"/>
+          <w:sz w:val="24"/>
+          <w:szCs w:val="24"/>
+        </w:rPr>
+        <w:br w:type="page"/>
+      </w:r>
+    </w:p>
+    <w:p>
+      <w:pPr>
+        <w:ind w:left="3600"/>
+        <w:rPr>
+          <w:rFonts w:ascii="OpenDyslexic" w:hAnsi="OpenDyslexic"/>
+          <w:b/>
+          <w:bCs/>
+          <w:sz w:val="32"/>
+          <w:szCs w:val="32"/>
           <w:u w:val="single"/>
         </w:rPr>
       </w:pPr>
       <w:r>
         <w:rPr>
           <w:rFonts w:ascii="OpenDyslexic" w:hAnsi="OpenDyslexic"/>
-          <w:sz w:val="24"/>
-          <w:szCs w:val="24"/>
-        </w:rPr>
-        <w:t xml:space="preserve">Add in text box to all forms that says “Thank you, </w:t>
-      </w:r>
+          <w:b/>
+          <w:bCs/>
+          <w:sz w:val="32"/>
+          <w:szCs w:val="32"/>
+          <w:u w:val="single"/>
+        </w:rPr>
+        <w:lastRenderedPageBreak/>
+        <w:t>Bugs</w:t>
+      </w:r>
+    </w:p>
+    <w:p>
+      <w:pPr>
+        <w:pStyle w:val="ListParagraph"/>
+        <w:numPr>
+          <w:ilvl w:val="0"/>
+          <w:numId w:val="20"/>
+        </w:numPr>
+        <w:rPr>
+          <w:rFonts w:ascii="OpenDyslexic" w:hAnsi="OpenDyslexic"/>
+          <w:sz w:val="24"/>
+          <w:szCs w:val="24"/>
+        </w:rPr>
+      </w:pPr>
+      <w:proofErr w:type="spellStart"/>
       <w:proofErr w:type="gramStart"/>
       <w:r>
         <w:rPr>
@@ -4457,8 +4511,9 @@
           <w:sz w:val="24"/>
           <w:szCs w:val="24"/>
         </w:rPr>
-        <w:t>you’re</w:t>
-      </w:r>
+        <w:t>System.Data.SqlClient.SqlException</w:t>
+      </w:r>
+      <w:proofErr w:type="spellEnd"/>
       <w:proofErr w:type="gramEnd"/>
       <w:r>
         <w:rPr>
@@ -4466,7 +4521,310 @@
           <w:sz w:val="24"/>
           <w:szCs w:val="24"/>
         </w:rPr>
-        <w:t xml:space="preserve"> entry has been received.</w:t>
+        <w:t>:</w:t>
+      </w:r>
+    </w:p>
+    <w:p>
+      <w:pPr>
+        <w:pStyle w:val="ListParagraph"/>
+        <w:numPr>
+          <w:ilvl w:val="0"/>
+          <w:numId w:val="20"/>
+        </w:numPr>
+        <w:rPr>
+          <w:rFonts w:ascii="OpenDyslexic" w:hAnsi="OpenDyslexic"/>
+          <w:sz w:val="24"/>
+          <w:szCs w:val="24"/>
+        </w:rPr>
+      </w:pPr>
+      <w:r>
+        <w:rPr>
+          <w:rFonts w:ascii="OpenDyslexic" w:hAnsi="OpenDyslexic"/>
+          <w:sz w:val="24"/>
+          <w:szCs w:val="24"/>
+        </w:rPr>
+        <w:t xml:space="preserve">In </w:t>
+      </w:r>
+      <w:proofErr w:type="spellStart"/>
+      <w:r>
+        <w:rPr>
+          <w:rFonts w:ascii="OpenDyslexic" w:hAnsi="OpenDyslexic"/>
+          <w:sz w:val="24"/>
+          <w:szCs w:val="24"/>
+        </w:rPr>
+        <w:t>SqlConnector.cs</w:t>
+      </w:r>
+      <w:proofErr w:type="spellEnd"/>
+    </w:p>
+    <w:p>
+      <w:pPr>
+        <w:rPr>
+          <w:rFonts w:ascii="OpenDyslexic" w:hAnsi="OpenDyslexic"/>
+          <w:sz w:val="24"/>
+          <w:szCs w:val="24"/>
+        </w:rPr>
+      </w:pPr>
+      <w:r>
+        <w:rPr>
+          <w:rFonts w:ascii="OpenDyslexic" w:hAnsi="OpenDyslexic"/>
+          <w:sz w:val="24"/>
+          <w:szCs w:val="24"/>
+        </w:rPr>
+        <w:t xml:space="preserve">Found when connecting </w:t>
+      </w:r>
+      <w:proofErr w:type="spellStart"/>
+      <w:r>
+        <w:rPr>
+          <w:rFonts w:ascii="OpenDyslexic" w:hAnsi="OpenDyslexic"/>
+          <w:sz w:val="24"/>
+          <w:szCs w:val="24"/>
+        </w:rPr>
+        <w:t>PersonModel</w:t>
+      </w:r>
+      <w:proofErr w:type="spellEnd"/>
+      <w:r>
+        <w:rPr>
+          <w:rFonts w:ascii="OpenDyslexic" w:hAnsi="OpenDyslexic"/>
+          <w:sz w:val="24"/>
+          <w:szCs w:val="24"/>
+        </w:rPr>
+        <w:t xml:space="preserve"> to stored procedure </w:t>
+      </w:r>
+      <w:proofErr w:type="spellStart"/>
+      <w:proofErr w:type="gramStart"/>
+      <w:r>
+        <w:rPr>
+          <w:rFonts w:ascii="OpenDyslexic" w:hAnsi="OpenDyslexic"/>
+          <w:sz w:val="24"/>
+          <w:szCs w:val="24"/>
+        </w:rPr>
+        <w:t>dbo.spPeople</w:t>
+      </w:r>
+      <w:proofErr w:type="gramEnd"/>
+      <w:r>
+        <w:rPr>
+          <w:rFonts w:ascii="OpenDyslexic" w:hAnsi="OpenDyslexic"/>
+          <w:sz w:val="24"/>
+          <w:szCs w:val="24"/>
+        </w:rPr>
+        <w:t>_GetAll</w:t>
+      </w:r>
+      <w:proofErr w:type="spellEnd"/>
+      <w:r>
+        <w:rPr>
+          <w:rFonts w:ascii="OpenDyslexic" w:hAnsi="OpenDyslexic"/>
+          <w:sz w:val="24"/>
+          <w:szCs w:val="24"/>
+        </w:rPr>
+        <w:t xml:space="preserve"> in SQL Server</w:t>
+      </w:r>
+    </w:p>
+    <w:p>
+      <w:pPr>
+        <w:rPr>
+          <w:rFonts w:ascii="OpenDyslexic" w:hAnsi="OpenDyslexic"/>
+          <w:sz w:val="24"/>
+          <w:szCs w:val="24"/>
+        </w:rPr>
+      </w:pPr>
+      <w:r>
+        <w:rPr>
+          <w:rFonts w:ascii="OpenDyslexic" w:hAnsi="OpenDyslexic"/>
+          <w:sz w:val="24"/>
+          <w:szCs w:val="24"/>
+        </w:rPr>
+        <w:drawing>
+          <wp:inline distT="0" distB="0" distL="0" distR="0" wp14:anchorId="5B9AB386" wp14:editId="5319EF32">
+            <wp:extent cx="5943600" cy="1788160"/>
+            <wp:effectExtent l="0" t="0" r="0" b="2540"/>
+            <wp:docPr id="6" name="Picture 6" descr="A screenshot of a computer&#10;&#10;Description automatically generated"/>
+            <wp:cNvGraphicFramePr>
+              <a:graphicFrameLocks xmlns:a="http://schemas.openxmlformats.org/drawingml/2006/main" noChangeAspect="1"/>
+            </wp:cNvGraphicFramePr>
+            <a:graphic xmlns:a="http://schemas.openxmlformats.org/drawingml/2006/main">
+              <a:graphicData uri="http://schemas.openxmlformats.org/drawingml/2006/picture">
+                <pic:pic xmlns:pic="http://schemas.openxmlformats.org/drawingml/2006/picture">
+                  <pic:nvPicPr>
+                    <pic:cNvPr id="6" name="Picture 6" descr="A screenshot of a computer&#10;&#10;Description automatically generated"/>
+                    <pic:cNvPicPr/>
+                  </pic:nvPicPr>
+                  <pic:blipFill>
+                    <a:blip r:embed="rId11"/>
+                    <a:stretch>
+                      <a:fillRect/>
+                    </a:stretch>
+                  </pic:blipFill>
+                  <pic:spPr>
+                    <a:xfrm>
+                      <a:off x="0" y="0"/>
+                      <a:ext cx="5943600" cy="1788160"/>
+                    </a:xfrm>
+                    <a:prstGeom prst="rect">
+                      <a:avLst/>
+                    </a:prstGeom>
+                  </pic:spPr>
+                </pic:pic>
+              </a:graphicData>
+            </a:graphic>
+          </wp:inline>
+        </w:drawing>
+      </w:r>
+    </w:p>
+    <w:p>
+      <w:pPr>
+        <w:pStyle w:val="ListParagraph"/>
+        <w:numPr>
+          <w:ilvl w:val="0"/>
+          <w:numId w:val="15"/>
+        </w:numPr>
+        <w:rPr>
+          <w:rFonts w:ascii="OpenDyslexic" w:hAnsi="OpenDyslexic"/>
+          <w:sz w:val="24"/>
+          <w:szCs w:val="24"/>
+        </w:rPr>
+      </w:pPr>
+      <w:r>
+        <w:rPr>
+          <w:rFonts w:ascii="OpenDyslexic" w:hAnsi="OpenDyslexic"/>
+          <w:sz w:val="24"/>
+          <w:szCs w:val="24"/>
+        </w:rPr>
+        <w:t xml:space="preserve">Fixed the issue by </w:t>
+      </w:r>
+      <w:r>
+        <w:rPr>
+          <w:rFonts w:ascii="OpenDyslexic" w:hAnsi="OpenDyslexic"/>
+          <w:sz w:val="24"/>
+          <w:szCs w:val="24"/>
+        </w:rPr>
+        <w:t>altering the stored procedure</w:t>
+      </w:r>
+    </w:p>
+    <w:p>
+      <w:pPr>
+        <w:ind w:left="360"/>
+        <w:rPr>
+          <w:rFonts w:ascii="OpenDyslexic" w:hAnsi="OpenDyslexic"/>
+          <w:sz w:val="24"/>
+          <w:szCs w:val="24"/>
+        </w:rPr>
+      </w:pPr>
+      <w:r>
+        <w:rPr>
+          <w:rFonts w:ascii="OpenDyslexic" w:hAnsi="OpenDyslexic"/>
+          <w:sz w:val="24"/>
+          <w:szCs w:val="24"/>
+        </w:rPr>
+        <w:drawing>
+          <wp:inline distT="0" distB="0" distL="0" distR="0" wp14:anchorId="117281CF" wp14:editId="626A61DC">
+            <wp:extent cx="5943600" cy="2735580"/>
+            <wp:effectExtent l="0" t="0" r="0" b="7620"/>
+            <wp:docPr id="8" name="Picture 8" descr="Graphical user interface, text, application&#10;&#10;Description automatically generated"/>
+            <wp:cNvGraphicFramePr>
+              <a:graphicFrameLocks xmlns:a="http://schemas.openxmlformats.org/drawingml/2006/main" noChangeAspect="1"/>
+            </wp:cNvGraphicFramePr>
+            <a:graphic xmlns:a="http://schemas.openxmlformats.org/drawingml/2006/main">
+              <a:graphicData uri="http://schemas.openxmlformats.org/drawingml/2006/picture">
+                <pic:pic xmlns:pic="http://schemas.openxmlformats.org/drawingml/2006/picture">
+                  <pic:nvPicPr>
+                    <pic:cNvPr id="8" name="Picture 8" descr="Graphical user interface, text, application&#10;&#10;Description automatically generated"/>
+                    <pic:cNvPicPr/>
+                  </pic:nvPicPr>
+                  <pic:blipFill>
+                    <a:blip r:embed="rId12"/>
+                    <a:stretch>
+                      <a:fillRect/>
+                    </a:stretch>
+                  </pic:blipFill>
+                  <pic:spPr>
+                    <a:xfrm>
+                      <a:off x="0" y="0"/>
+                      <a:ext cx="5943600" cy="2735580"/>
+                    </a:xfrm>
+                    <a:prstGeom prst="rect">
+                      <a:avLst/>
+                    </a:prstGeom>
+                  </pic:spPr>
+                </pic:pic>
+              </a:graphicData>
+            </a:graphic>
+          </wp:inline>
+        </w:drawing>
+      </w:r>
+    </w:p>
+    <w:p>
+      <w:pPr>
+        <w:ind w:left="360"/>
+        <w:rPr>
+          <w:rFonts w:ascii="OpenDyslexic" w:hAnsi="OpenDyslexic"/>
+          <w:sz w:val="24"/>
+          <w:szCs w:val="24"/>
+        </w:rPr>
+      </w:pPr>
+    </w:p>
+    <w:p>
+      <w:pPr>
+        <w:ind w:left="360"/>
+        <w:rPr>
+          <w:rFonts w:ascii="OpenDyslexic" w:hAnsi="OpenDyslexic"/>
+          <w:sz w:val="24"/>
+          <w:szCs w:val="24"/>
+        </w:rPr>
+      </w:pPr>
+    </w:p>
+    <w:p>
+      <w:pPr>
+        <w:ind w:left="360"/>
+        <w:rPr>
+          <w:rFonts w:ascii="OpenDyslexic" w:hAnsi="OpenDyslexic"/>
+          <w:sz w:val="24"/>
+          <w:szCs w:val="24"/>
+        </w:rPr>
+      </w:pPr>
+    </w:p>
+    <w:p>
+      <w:pPr>
+        <w:pStyle w:val="ListParagraph"/>
+        <w:numPr>
+          <w:ilvl w:val="0"/>
+          <w:numId w:val="15"/>
+        </w:numPr>
+        <w:rPr>
+          <w:rFonts w:ascii="OpenDyslexic" w:hAnsi="OpenDyslexic"/>
+          <w:sz w:val="24"/>
+          <w:szCs w:val="24"/>
+        </w:rPr>
+      </w:pPr>
+      <w:r>
+        <w:rPr>
+          <w:rFonts w:ascii="OpenDyslexic" w:hAnsi="OpenDyslexic"/>
+          <w:sz w:val="24"/>
+          <w:szCs w:val="24"/>
+        </w:rPr>
+        <w:lastRenderedPageBreak/>
+        <w:t>Add Member button not working as expected</w:t>
+      </w:r>
+    </w:p>
+    <w:p>
+      <w:pPr>
+        <w:pStyle w:val="ListParagraph"/>
+        <w:numPr>
+          <w:ilvl w:val="1"/>
+          <w:numId w:val="15"/>
+        </w:numPr>
+        <w:rPr>
+          <w:rFonts w:ascii="OpenDyslexic" w:hAnsi="OpenDyslexic"/>
+          <w:sz w:val="24"/>
+          <w:szCs w:val="24"/>
+        </w:rPr>
+      </w:pPr>
+      <w:r>
+        <w:rPr>
+          <w:rFonts w:ascii="OpenDyslexic" w:hAnsi="OpenDyslexic"/>
+          <w:sz w:val="24"/>
+          <w:szCs w:val="24"/>
+        </w:rPr>
+        <w:t>Fix – in properties for Add Member Button changed events -action – click to addMemberButton_Click</w:t>
       </w:r>
     </w:p>
     <w:sectPr>
@@ -5250,7 +5608,7 @@
   <w:abstractNum w:abstractNumId="7" w15:restartNumberingAfterBreak="0">
     <w:nsid w:val="26A119DB"/>
     <w:multiLevelType w:val="hybridMultilevel"/>
-    <w:tmpl w:val="B928CDDC"/>
+    <w:tmpl w:val="C860C6B4"/>
     <w:lvl w:ilvl="0" w:tplc="BEC2C046">
       <w:numFmt w:val="bullet"/>
       <w:lvlText w:val="-"/>
@@ -5675,6 +6033,119 @@
     </w:lvl>
   </w:abstractNum>
   <w:abstractNum w:abstractNumId="11" w15:restartNumberingAfterBreak="0">
+    <w:nsid w:val="3E370FF2"/>
+    <w:multiLevelType w:val="hybridMultilevel"/>
+    <w:tmpl w:val="F538E7D6"/>
+    <w:lvl w:ilvl="0" w:tplc="04090001">
+      <w:start w:val="1"/>
+      <w:numFmt w:val="bullet"/>
+      <w:lvlText w:val=""/>
+      <w:lvlJc w:val="left"/>
+      <w:pPr>
+        <w:ind w:left="720" w:hanging="360"/>
+      </w:pPr>
+      <w:rPr>
+        <w:rFonts w:ascii="Symbol" w:hAnsi="Symbol" w:hint="default"/>
+      </w:rPr>
+    </w:lvl>
+    <w:lvl w:ilvl="1" w:tplc="04090003" w:tentative="1">
+      <w:start w:val="1"/>
+      <w:numFmt w:val="bullet"/>
+      <w:lvlText w:val="o"/>
+      <w:lvlJc w:val="left"/>
+      <w:pPr>
+        <w:ind w:left="1440" w:hanging="360"/>
+      </w:pPr>
+      <w:rPr>
+        <w:rFonts w:ascii="Courier New" w:hAnsi="Courier New" w:cs="Courier New" w:hint="default"/>
+      </w:rPr>
+    </w:lvl>
+    <w:lvl w:ilvl="2" w:tplc="04090005" w:tentative="1">
+      <w:start w:val="1"/>
+      <w:numFmt w:val="bullet"/>
+      <w:lvlText w:val=""/>
+      <w:lvlJc w:val="left"/>
+      <w:pPr>
+        <w:ind w:left="2160" w:hanging="360"/>
+      </w:pPr>
+      <w:rPr>
+        <w:rFonts w:ascii="Wingdings" w:hAnsi="Wingdings" w:hint="default"/>
+      </w:rPr>
+    </w:lvl>
+    <w:lvl w:ilvl="3" w:tplc="04090001" w:tentative="1">
+      <w:start w:val="1"/>
+      <w:numFmt w:val="bullet"/>
+      <w:lvlText w:val=""/>
+      <w:lvlJc w:val="left"/>
+      <w:pPr>
+        <w:ind w:left="2880" w:hanging="360"/>
+      </w:pPr>
+      <w:rPr>
+        <w:rFonts w:ascii="Symbol" w:hAnsi="Symbol" w:hint="default"/>
+      </w:rPr>
+    </w:lvl>
+    <w:lvl w:ilvl="4" w:tplc="04090003" w:tentative="1">
+      <w:start w:val="1"/>
+      <w:numFmt w:val="bullet"/>
+      <w:lvlText w:val="o"/>
+      <w:lvlJc w:val="left"/>
+      <w:pPr>
+        <w:ind w:left="3600" w:hanging="360"/>
+      </w:pPr>
+      <w:rPr>
+        <w:rFonts w:ascii="Courier New" w:hAnsi="Courier New" w:cs="Courier New" w:hint="default"/>
+      </w:rPr>
+    </w:lvl>
+    <w:lvl w:ilvl="5" w:tplc="04090005" w:tentative="1">
+      <w:start w:val="1"/>
+      <w:numFmt w:val="bullet"/>
+      <w:lvlText w:val=""/>
+      <w:lvlJc w:val="left"/>
+      <w:pPr>
+        <w:ind w:left="4320" w:hanging="360"/>
+      </w:pPr>
+      <w:rPr>
+        <w:rFonts w:ascii="Wingdings" w:hAnsi="Wingdings" w:hint="default"/>
+      </w:rPr>
+    </w:lvl>
+    <w:lvl w:ilvl="6" w:tplc="04090001" w:tentative="1">
+      <w:start w:val="1"/>
+      <w:numFmt w:val="bullet"/>
+      <w:lvlText w:val=""/>
+      <w:lvlJc w:val="left"/>
+      <w:pPr>
+        <w:ind w:left="5040" w:hanging="360"/>
+      </w:pPr>
+      <w:rPr>
+        <w:rFonts w:ascii="Symbol" w:hAnsi="Symbol" w:hint="default"/>
+      </w:rPr>
+    </w:lvl>
+    <w:lvl w:ilvl="7" w:tplc="04090003" w:tentative="1">
+      <w:start w:val="1"/>
+      <w:numFmt w:val="bullet"/>
+      <w:lvlText w:val="o"/>
+      <w:lvlJc w:val="left"/>
+      <w:pPr>
+        <w:ind w:left="5760" w:hanging="360"/>
+      </w:pPr>
+      <w:rPr>
+        <w:rFonts w:ascii="Courier New" w:hAnsi="Courier New" w:cs="Courier New" w:hint="default"/>
+      </w:rPr>
+    </w:lvl>
+    <w:lvl w:ilvl="8" w:tplc="04090005" w:tentative="1">
+      <w:start w:val="1"/>
+      <w:numFmt w:val="bullet"/>
+      <w:lvlText w:val=""/>
+      <w:lvlJc w:val="left"/>
+      <w:pPr>
+        <w:ind w:left="6480" w:hanging="360"/>
+      </w:pPr>
+      <w:rPr>
+        <w:rFonts w:ascii="Wingdings" w:hAnsi="Wingdings" w:hint="default"/>
+      </w:rPr>
+    </w:lvl>
+  </w:abstractNum>
+  <w:abstractNum w:abstractNumId="12" w15:restartNumberingAfterBreak="0">
     <w:nsid w:val="4CF47202"/>
     <w:multiLevelType w:val="hybridMultilevel"/>
     <w:tmpl w:val="E446ED5E"/>
@@ -5786,7 +6257,7 @@
       </w:rPr>
     </w:lvl>
   </w:abstractNum>
-  <w:abstractNum w:abstractNumId="12" w15:restartNumberingAfterBreak="0">
+  <w:abstractNum w:abstractNumId="13" w15:restartNumberingAfterBreak="0">
     <w:nsid w:val="4F257EBC"/>
     <w:multiLevelType w:val="hybridMultilevel"/>
     <w:tmpl w:val="4266C846"/>
@@ -5899,7 +6370,7 @@
       </w:rPr>
     </w:lvl>
   </w:abstractNum>
-  <w:abstractNum w:abstractNumId="13" w15:restartNumberingAfterBreak="0">
+  <w:abstractNum w:abstractNumId="14" w15:restartNumberingAfterBreak="0">
     <w:nsid w:val="64F96D9C"/>
     <w:multiLevelType w:val="hybridMultilevel"/>
     <w:tmpl w:val="74904C7C"/>
@@ -6012,7 +6483,7 @@
       </w:rPr>
     </w:lvl>
   </w:abstractNum>
-  <w:abstractNum w:abstractNumId="14" w15:restartNumberingAfterBreak="0">
+  <w:abstractNum w:abstractNumId="15" w15:restartNumberingAfterBreak="0">
     <w:nsid w:val="66F22430"/>
     <w:multiLevelType w:val="hybridMultilevel"/>
     <w:tmpl w:val="FAC6FF78"/>
@@ -6125,7 +6596,7 @@
       </w:rPr>
     </w:lvl>
   </w:abstractNum>
-  <w:abstractNum w:abstractNumId="15" w15:restartNumberingAfterBreak="0">
+  <w:abstractNum w:abstractNumId="16" w15:restartNumberingAfterBreak="0">
     <w:nsid w:val="72C00176"/>
     <w:multiLevelType w:val="hybridMultilevel"/>
     <w:tmpl w:val="FC62CAAE"/>
@@ -6237,7 +6708,7 @@
       </w:rPr>
     </w:lvl>
   </w:abstractNum>
-  <w:abstractNum w:abstractNumId="16" w15:restartNumberingAfterBreak="0">
+  <w:abstractNum w:abstractNumId="17" w15:restartNumberingAfterBreak="0">
     <w:nsid w:val="77C63A29"/>
     <w:multiLevelType w:val="hybridMultilevel"/>
     <w:tmpl w:val="F648EDB0"/>
@@ -6350,7 +6821,7 @@
       </w:rPr>
     </w:lvl>
   </w:abstractNum>
-  <w:abstractNum w:abstractNumId="17" w15:restartNumberingAfterBreak="0">
+  <w:abstractNum w:abstractNumId="18" w15:restartNumberingAfterBreak="0">
     <w:nsid w:val="79EA4E81"/>
     <w:multiLevelType w:val="hybridMultilevel"/>
     <w:tmpl w:val="7DB029E0"/>
@@ -6462,7 +6933,7 @@
       </w:rPr>
     </w:lvl>
   </w:abstractNum>
-  <w:abstractNum w:abstractNumId="18" w15:restartNumberingAfterBreak="0">
+  <w:abstractNum w:abstractNumId="19" w15:restartNumberingAfterBreak="0">
     <w:nsid w:val="7B14755B"/>
     <w:multiLevelType w:val="hybridMultilevel"/>
     <w:tmpl w:val="D812A188"/>
@@ -6582,13 +7053,13 @@
     <w:abstractNumId w:val="10"/>
   </w:num>
   <w:num w:numId="3" w16cid:durableId="251470851">
-    <w:abstractNumId w:val="14"/>
+    <w:abstractNumId w:val="15"/>
   </w:num>
   <w:num w:numId="4" w16cid:durableId="1947149886">
-    <w:abstractNumId w:val="12"/>
+    <w:abstractNumId w:val="13"/>
   </w:num>
   <w:num w:numId="5" w16cid:durableId="58024135">
-    <w:abstractNumId w:val="16"/>
+    <w:abstractNumId w:val="17"/>
   </w:num>
   <w:num w:numId="6" w16cid:durableId="802892198">
     <w:abstractNumId w:val="0"/>
@@ -6603,7 +7074,7 @@
     <w:abstractNumId w:val="9"/>
   </w:num>
   <w:num w:numId="10" w16cid:durableId="748815399">
-    <w:abstractNumId w:val="18"/>
+    <w:abstractNumId w:val="19"/>
   </w:num>
   <w:num w:numId="11" w16cid:durableId="1929656177">
     <w:abstractNumId w:val="8"/>
@@ -6615,22 +7086,25 @@
     <w:abstractNumId w:val="5"/>
   </w:num>
   <w:num w:numId="14" w16cid:durableId="788627146">
-    <w:abstractNumId w:val="13"/>
+    <w:abstractNumId w:val="14"/>
   </w:num>
   <w:num w:numId="15" w16cid:durableId="1821311308">
     <w:abstractNumId w:val="7"/>
   </w:num>
   <w:num w:numId="16" w16cid:durableId="691033463">
-    <w:abstractNumId w:val="15"/>
+    <w:abstractNumId w:val="16"/>
   </w:num>
   <w:num w:numId="17" w16cid:durableId="1102991156">
-    <w:abstractNumId w:val="11"/>
+    <w:abstractNumId w:val="12"/>
   </w:num>
   <w:num w:numId="18" w16cid:durableId="136343871">
     <w:abstractNumId w:val="2"/>
   </w:num>
   <w:num w:numId="19" w16cid:durableId="670530431">
-    <w:abstractNumId w:val="17"/>
+    <w:abstractNumId w:val="18"/>
+  </w:num>
+  <w:num w:numId="20" w16cid:durableId="880629209">
+    <w:abstractNumId w:val="11"/>
   </w:num>
 </w:numbering>
 </file>

</xml_diff>

<commit_message>
Began adding functionality to CreateTournamentForm
</commit_message>
<xml_diff>
--- a/Planning project.docx
+++ b/Planning project.docx
@@ -4824,7 +4824,306 @@
           <w:sz w:val="24"/>
           <w:szCs w:val="24"/>
         </w:rPr>
-        <w:t>Fix – in properties for Add Member Button changed events -action – click to addMemberButton_Click</w:t>
+        <w:t xml:space="preserve">Fix – in properties for Add Member Button changed events -action – click to </w:t>
+      </w:r>
+      <w:proofErr w:type="spellStart"/>
+      <w:r>
+        <w:rPr>
+          <w:rFonts w:ascii="OpenDyslexic" w:hAnsi="OpenDyslexic"/>
+          <w:sz w:val="24"/>
+          <w:szCs w:val="24"/>
+        </w:rPr>
+        <w:t>addMemberButton_Click</w:t>
+      </w:r>
+      <w:proofErr w:type="spellEnd"/>
+    </w:p>
+    <w:p>
+      <w:pPr>
+        <w:pStyle w:val="ListParagraph"/>
+        <w:rPr>
+          <w:rFonts w:ascii="OpenDyslexic" w:hAnsi="OpenDyslexic"/>
+          <w:sz w:val="24"/>
+          <w:szCs w:val="24"/>
+        </w:rPr>
+      </w:pPr>
+    </w:p>
+    <w:p>
+      <w:pPr>
+        <w:pStyle w:val="ListParagraph"/>
+        <w:numPr>
+          <w:ilvl w:val="0"/>
+          <w:numId w:val="15"/>
+        </w:numPr>
+        <w:rPr>
+          <w:rFonts w:ascii="OpenDyslexic" w:hAnsi="OpenDyslexic"/>
+          <w:sz w:val="24"/>
+          <w:szCs w:val="24"/>
+        </w:rPr>
+      </w:pPr>
+      <w:proofErr w:type="spellStart"/>
+      <w:proofErr w:type="gramStart"/>
+      <w:r>
+        <w:rPr>
+          <w:rFonts w:ascii="OpenDyslexic" w:hAnsi="OpenDyslexic"/>
+          <w:sz w:val="24"/>
+          <w:szCs w:val="24"/>
+        </w:rPr>
+        <w:t>System.Data.SqlClient.SqlException</w:t>
+      </w:r>
+      <w:proofErr w:type="spellEnd"/>
+      <w:proofErr w:type="gramEnd"/>
+      <w:r>
+        <w:rPr>
+          <w:rFonts w:ascii="OpenDyslexic" w:hAnsi="OpenDyslexic"/>
+          <w:sz w:val="24"/>
+          <w:szCs w:val="24"/>
+        </w:rPr>
+        <w:t>:</w:t>
+      </w:r>
+    </w:p>
+    <w:p>
+      <w:pPr>
+        <w:pStyle w:val="ListParagraph"/>
+        <w:numPr>
+          <w:ilvl w:val="0"/>
+          <w:numId w:val="15"/>
+        </w:numPr>
+        <w:rPr>
+          <w:rFonts w:ascii="OpenDyslexic" w:hAnsi="OpenDyslexic"/>
+          <w:sz w:val="24"/>
+          <w:szCs w:val="24"/>
+        </w:rPr>
+      </w:pPr>
+      <w:r>
+        <w:rPr>
+          <w:rFonts w:ascii="OpenDyslexic" w:hAnsi="OpenDyslexic"/>
+          <w:sz w:val="24"/>
+          <w:szCs w:val="24"/>
+        </w:rPr>
+        <w:t xml:space="preserve">In </w:t>
+      </w:r>
+      <w:proofErr w:type="spellStart"/>
+      <w:r>
+        <w:rPr>
+          <w:rFonts w:ascii="OpenDyslexic" w:hAnsi="OpenDyslexic"/>
+          <w:sz w:val="24"/>
+          <w:szCs w:val="24"/>
+        </w:rPr>
+        <w:t>SqlConnector.cs</w:t>
+      </w:r>
+      <w:proofErr w:type="spellEnd"/>
+    </w:p>
+    <w:p>
+      <w:pPr>
+        <w:pStyle w:val="ListParagraph"/>
+        <w:numPr>
+          <w:ilvl w:val="1"/>
+          <w:numId w:val="15"/>
+        </w:numPr>
+        <w:rPr>
+          <w:rFonts w:ascii="OpenDyslexic" w:hAnsi="OpenDyslexic"/>
+          <w:sz w:val="24"/>
+          <w:szCs w:val="24"/>
+        </w:rPr>
+      </w:pPr>
+      <w:r>
+        <w:rPr>
+          <w:rFonts w:ascii="OpenDyslexic" w:hAnsi="OpenDyslexic"/>
+          <w:sz w:val="24"/>
+          <w:szCs w:val="24"/>
+        </w:rPr>
+        <w:t xml:space="preserve">Found when connecting </w:t>
+      </w:r>
+      <w:proofErr w:type="spellStart"/>
+      <w:r>
+        <w:rPr>
+          <w:rFonts w:ascii="OpenDyslexic" w:hAnsi="OpenDyslexic"/>
+          <w:sz w:val="24"/>
+          <w:szCs w:val="24"/>
+        </w:rPr>
+        <w:t>TeamModel</w:t>
+      </w:r>
+      <w:proofErr w:type="spellEnd"/>
+      <w:r>
+        <w:rPr>
+          <w:rFonts w:ascii="OpenDyslexic" w:hAnsi="OpenDyslexic"/>
+          <w:sz w:val="24"/>
+          <w:szCs w:val="24"/>
+        </w:rPr>
+        <w:t xml:space="preserve"> to stored procedure </w:t>
+      </w:r>
+      <w:proofErr w:type="spellStart"/>
+      <w:proofErr w:type="gramStart"/>
+      <w:r>
+        <w:rPr>
+          <w:rFonts w:ascii="OpenDyslexic" w:hAnsi="OpenDyslexic"/>
+          <w:sz w:val="24"/>
+          <w:szCs w:val="24"/>
+        </w:rPr>
+        <w:t>dbo.spTeam</w:t>
+      </w:r>
+      <w:proofErr w:type="gramEnd"/>
+      <w:r>
+        <w:rPr>
+          <w:rFonts w:ascii="OpenDyslexic" w:hAnsi="OpenDyslexic"/>
+          <w:sz w:val="24"/>
+          <w:szCs w:val="24"/>
+        </w:rPr>
+        <w:t>_GetAll</w:t>
+      </w:r>
+      <w:proofErr w:type="spellEnd"/>
+      <w:r>
+        <w:rPr>
+          <w:rFonts w:ascii="OpenDyslexic" w:hAnsi="OpenDyslexic"/>
+          <w:sz w:val="24"/>
+          <w:szCs w:val="24"/>
+        </w:rPr>
+        <w:t xml:space="preserve"> in SQL</w:t>
+      </w:r>
+    </w:p>
+    <w:p>
+      <w:pPr>
+        <w:pStyle w:val="ListParagraph"/>
+        <w:numPr>
+          <w:ilvl w:val="1"/>
+          <w:numId w:val="15"/>
+        </w:numPr>
+        <w:rPr>
+          <w:rFonts w:ascii="OpenDyslexic" w:hAnsi="OpenDyslexic"/>
+          <w:sz w:val="24"/>
+          <w:szCs w:val="24"/>
+        </w:rPr>
+      </w:pPr>
+      <w:r>
+        <w:rPr>
+          <w:rFonts w:ascii="OpenDyslexic" w:hAnsi="OpenDyslexic"/>
+          <w:sz w:val="24"/>
+          <w:szCs w:val="24"/>
+        </w:rPr>
+        <w:t xml:space="preserve">Fixed by adding </w:t>
+      </w:r>
+      <w:proofErr w:type="spellStart"/>
+      <w:proofErr w:type="gramStart"/>
+      <w:r>
+        <w:rPr>
+          <w:rFonts w:ascii="OpenDyslexic" w:hAnsi="OpenDyslexic"/>
+          <w:sz w:val="24"/>
+          <w:szCs w:val="24"/>
+        </w:rPr>
+        <w:t>DynamicParameters</w:t>
+      </w:r>
+      <w:proofErr w:type="spellEnd"/>
+      <w:r>
+        <w:rPr>
+          <w:rFonts w:ascii="OpenDyslexic" w:hAnsi="OpenDyslexic"/>
+          <w:sz w:val="24"/>
+          <w:szCs w:val="24"/>
+        </w:rPr>
+        <w:t>(</w:t>
+      </w:r>
+      <w:proofErr w:type="gramEnd"/>
+      <w:r>
+        <w:rPr>
+          <w:rFonts w:ascii="OpenDyslexic" w:hAnsi="OpenDyslexic"/>
+          <w:sz w:val="24"/>
+          <w:szCs w:val="24"/>
+        </w:rPr>
+        <w:t xml:space="preserve">) </w:t>
+      </w:r>
+      <w:r>
+        <w:rPr>
+          <w:rFonts w:ascii="OpenDyslexic" w:hAnsi="OpenDyslexic"/>
+          <w:sz w:val="24"/>
+          <w:szCs w:val="24"/>
+        </w:rPr>
+        <w:t xml:space="preserve">and command type </w:t>
+      </w:r>
+      <w:r>
+        <w:rPr>
+          <w:rFonts w:ascii="OpenDyslexic" w:hAnsi="OpenDyslexic"/>
+          <w:sz w:val="24"/>
+          <w:szCs w:val="24"/>
+        </w:rPr>
+        <w:t xml:space="preserve">to </w:t>
+      </w:r>
+      <w:proofErr w:type="spellStart"/>
+      <w:r>
+        <w:rPr>
+          <w:rFonts w:ascii="OpenDyslexic" w:hAnsi="OpenDyslexic"/>
+          <w:sz w:val="24"/>
+          <w:szCs w:val="24"/>
+        </w:rPr>
+        <w:t>GetTeam_All</w:t>
+      </w:r>
+      <w:proofErr w:type="spellEnd"/>
+      <w:r>
+        <w:rPr>
+          <w:rFonts w:ascii="OpenDyslexic" w:hAnsi="OpenDyslexic"/>
+          <w:sz w:val="24"/>
+          <w:szCs w:val="24"/>
+        </w:rPr>
+        <w:t xml:space="preserve"> method in </w:t>
+      </w:r>
+      <w:proofErr w:type="spellStart"/>
+      <w:r>
+        <w:rPr>
+          <w:rFonts w:ascii="OpenDyslexic" w:hAnsi="OpenDyslexic"/>
+          <w:sz w:val="24"/>
+          <w:szCs w:val="24"/>
+        </w:rPr>
+        <w:t>SqlConnector.cs</w:t>
+      </w:r>
+      <w:proofErr w:type="spellEnd"/>
+    </w:p>
+    <w:p>
+      <w:pPr>
+        <w:rPr>
+          <w:rFonts w:ascii="OpenDyslexic" w:hAnsi="OpenDyslexic"/>
+          <w:sz w:val="24"/>
+          <w:szCs w:val="24"/>
+        </w:rPr>
+      </w:pPr>
+      <w:r>
+        <w:rPr>
+          <w:rFonts w:ascii="OpenDyslexic" w:hAnsi="OpenDyslexic"/>
+          <w:sz w:val="24"/>
+          <w:szCs w:val="24"/>
+        </w:rPr>
+        <w:drawing>
+          <wp:inline distT="0" distB="0" distL="0" distR="0" wp14:anchorId="5DACB680" wp14:editId="41FA1628">
+            <wp:extent cx="5943600" cy="871220"/>
+            <wp:effectExtent l="0" t="0" r="0" b="5080"/>
+            <wp:docPr id="10" name="Picture 10" descr="A screenshot of a computer&#10;&#10;Description automatically generated with medium confidence"/>
+            <wp:cNvGraphicFramePr>
+              <a:graphicFrameLocks xmlns:a="http://schemas.openxmlformats.org/drawingml/2006/main" noChangeAspect="1"/>
+            </wp:cNvGraphicFramePr>
+            <a:graphic xmlns:a="http://schemas.openxmlformats.org/drawingml/2006/main">
+              <a:graphicData uri="http://schemas.openxmlformats.org/drawingml/2006/picture">
+                <pic:pic xmlns:pic="http://schemas.openxmlformats.org/drawingml/2006/picture">
+                  <pic:nvPicPr>
+                    <pic:cNvPr id="10" name="Picture 10" descr="A screenshot of a computer&#10;&#10;Description automatically generated with medium confidence"/>
+                    <pic:cNvPicPr/>
+                  </pic:nvPicPr>
+                  <pic:blipFill>
+                    <a:blip r:embed="rId13"/>
+                    <a:stretch>
+                      <a:fillRect/>
+                    </a:stretch>
+                  </pic:blipFill>
+                  <pic:spPr>
+                    <a:xfrm>
+                      <a:off x="0" y="0"/>
+                      <a:ext cx="5943600" cy="871220"/>
+                    </a:xfrm>
+                    <a:prstGeom prst="rect">
+                      <a:avLst/>
+                    </a:prstGeom>
+                  </pic:spPr>
+                </pic:pic>
+              </a:graphicData>
+            </a:graphic>
+          </wp:inline>
+        </w:drawing>
       </w:r>
     </w:p>
     <w:sectPr>

</xml_diff>